<commit_message>
adjust position of report
</commit_message>
<xml_diff>
--- a/project/Report_Mandelbrot.docx
+++ b/project/Report_Mandelbrot.docx
@@ -1328,12 +1328,12 @@
           <wp:inline distB="114300" distT="114300" distL="114300" distR="114300">
             <wp:extent cx="5731200" cy="2705100"/>
             <wp:effectExtent b="0" l="0" r="0" t="0"/>
-            <wp:docPr id="8" name="image8.png"/>
+            <wp:docPr id="7" name="image5.png"/>
             <a:graphic>
               <a:graphicData uri="http://schemas.openxmlformats.org/drawingml/2006/picture">
                 <pic:pic>
                   <pic:nvPicPr>
-                    <pic:cNvPr id="0" name="image8.png"/>
+                    <pic:cNvPr id="0" name="image5.png"/>
                     <pic:cNvPicPr preferRelativeResize="0"/>
                   </pic:nvPicPr>
                   <pic:blipFill>
@@ -1375,12 +1375,12 @@
           <wp:inline distB="114300" distT="114300" distL="114300" distR="114300">
             <wp:extent cx="5731200" cy="1282700"/>
             <wp:effectExtent b="0" l="0" r="0" t="0"/>
-            <wp:docPr id="15" name="image13.png"/>
+            <wp:docPr id="14" name="image7.png"/>
             <a:graphic>
               <a:graphicData uri="http://schemas.openxmlformats.org/drawingml/2006/picture">
                 <pic:pic>
                   <pic:nvPicPr>
-                    <pic:cNvPr id="0" name="image13.png"/>
+                    <pic:cNvPr id="0" name="image7.png"/>
                     <pic:cNvPicPr preferRelativeResize="0"/>
                   </pic:nvPicPr>
                   <pic:blipFill>
@@ -1452,12 +1452,12 @@
           <wp:inline distB="114300" distT="114300" distL="114300" distR="114300">
             <wp:extent cx="3429000" cy="1304925"/>
             <wp:effectExtent b="0" l="0" r="0" t="0"/>
-            <wp:docPr id="7" name="image4.png"/>
+            <wp:docPr id="6" name="image2.png"/>
             <a:graphic>
               <a:graphicData uri="http://schemas.openxmlformats.org/drawingml/2006/picture">
                 <pic:pic>
                   <pic:nvPicPr>
-                    <pic:cNvPr id="0" name="image4.png"/>
+                    <pic:cNvPr id="0" name="image2.png"/>
                     <pic:cNvPicPr preferRelativeResize="0"/>
                   </pic:nvPicPr>
                   <pic:blipFill>
@@ -2825,12 +2825,12 @@
           <wp:inline distB="114300" distT="114300" distL="114300" distR="114300">
             <wp:extent cx="5731200" cy="1320800"/>
             <wp:effectExtent b="0" l="0" r="0" t="0"/>
-            <wp:docPr id="13" name="image7.png"/>
+            <wp:docPr id="12" name="image11.png"/>
             <a:graphic>
               <a:graphicData uri="http://schemas.openxmlformats.org/drawingml/2006/picture">
                 <pic:pic>
                   <pic:nvPicPr>
-                    <pic:cNvPr id="0" name="image7.png"/>
+                    <pic:cNvPr id="0" name="image11.png"/>
                     <pic:cNvPicPr preferRelativeResize="0"/>
                   </pic:nvPicPr>
                   <pic:blipFill>
@@ -2874,12 +2874,12 @@
           <wp:inline distB="114300" distT="114300" distL="114300" distR="114300">
             <wp:extent cx="5731200" cy="1841500"/>
             <wp:effectExtent b="0" l="0" r="0" t="0"/>
-            <wp:docPr id="17" name="image3.png"/>
+            <wp:docPr id="16" name="image8.png"/>
             <a:graphic>
               <a:graphicData uri="http://schemas.openxmlformats.org/drawingml/2006/picture">
                 <pic:pic>
                   <pic:nvPicPr>
-                    <pic:cNvPr id="0" name="image3.png"/>
+                    <pic:cNvPr id="0" name="image8.png"/>
                     <pic:cNvPicPr preferRelativeResize="0"/>
                   </pic:nvPicPr>
                   <pic:blipFill>
@@ -3538,12 +3538,12 @@
           <wp:inline distB="114300" distT="114300" distL="114300" distR="114300">
             <wp:extent cx="5731200" cy="2222500"/>
             <wp:effectExtent b="0" l="0" r="0" t="0"/>
-            <wp:docPr id="16" name="image2.png"/>
+            <wp:docPr id="15" name="image3.png"/>
             <a:graphic>
               <a:graphicData uri="http://schemas.openxmlformats.org/drawingml/2006/picture">
                 <pic:pic>
                   <pic:nvPicPr>
-                    <pic:cNvPr id="0" name="image2.png"/>
+                    <pic:cNvPr id="0" name="image3.png"/>
                     <pic:cNvPicPr preferRelativeResize="0"/>
                   </pic:nvPicPr>
                   <pic:blipFill>
@@ -3583,12 +3583,12 @@
           <wp:inline distB="114300" distT="114300" distL="114300" distR="114300">
             <wp:extent cx="5731200" cy="1447800"/>
             <wp:effectExtent b="0" l="0" r="0" t="0"/>
-            <wp:docPr id="10" name="image1.png"/>
+            <wp:docPr id="9" name="image10.png"/>
             <a:graphic>
               <a:graphicData uri="http://schemas.openxmlformats.org/drawingml/2006/picture">
                 <pic:pic>
                   <pic:nvPicPr>
-                    <pic:cNvPr id="0" name="image1.png"/>
+                    <pic:cNvPr id="0" name="image10.png"/>
                     <pic:cNvPicPr preferRelativeResize="0"/>
                   </pic:nvPicPr>
                   <pic:blipFill>
@@ -3628,12 +3628,12 @@
           <wp:inline distB="114300" distT="114300" distL="114300" distR="114300">
             <wp:extent cx="2114550" cy="1171575"/>
             <wp:effectExtent b="0" l="0" r="0" t="0"/>
-            <wp:docPr id="18" name="image5.png"/>
+            <wp:docPr id="18" name="image9.png"/>
             <a:graphic>
               <a:graphicData uri="http://schemas.openxmlformats.org/drawingml/2006/picture">
                 <pic:pic>
                   <pic:nvPicPr>
-                    <pic:cNvPr id="0" name="image5.png"/>
+                    <pic:cNvPr id="0" name="image9.png"/>
                     <pic:cNvPicPr preferRelativeResize="0"/>
                   </pic:nvPicPr>
                   <pic:blipFill>
@@ -5485,12 +5485,12 @@
           <wp:inline distB="114300" distT="114300" distL="114300" distR="114300">
             <wp:extent cx="4160541" cy="2570965"/>
             <wp:effectExtent b="0" l="0" r="0" t="0"/>
-            <wp:docPr descr="Grafico" id="11" name="image6.png"/>
+            <wp:docPr descr="Grafico" id="10" name="image1.png"/>
             <a:graphic>
               <a:graphicData uri="http://schemas.openxmlformats.org/drawingml/2006/picture">
                 <pic:pic>
                   <pic:nvPicPr>
-                    <pic:cNvPr descr="Grafico" id="0" name="image6.png"/>
+                    <pic:cNvPr descr="Grafico" id="0" name="image1.png"/>
                     <pic:cNvPicPr preferRelativeResize="0"/>
                   </pic:nvPicPr>
                   <pic:blipFill>
@@ -5572,12 +5572,12 @@
           <wp:inline distB="114300" distT="114300" distL="114300" distR="114300">
             <wp:extent cx="4219538" cy="2619375"/>
             <wp:effectExtent b="0" l="0" r="0" t="0"/>
-            <wp:docPr descr="Grafico" id="12" name="image11.png"/>
+            <wp:docPr descr="Grafico" id="11" name="image6.png"/>
             <a:graphic>
               <a:graphicData uri="http://schemas.openxmlformats.org/drawingml/2006/picture">
                 <pic:pic>
                   <pic:nvPicPr>
-                    <pic:cNvPr descr="Grafico" id="0" name="image11.png"/>
+                    <pic:cNvPr descr="Grafico" id="0" name="image6.png"/>
                     <pic:cNvPicPr preferRelativeResize="0"/>
                   </pic:nvPicPr>
                   <pic:blipFill>
@@ -5668,12 +5668,12 @@
           <wp:inline distB="114300" distT="114300" distL="114300" distR="114300">
             <wp:extent cx="4285267" cy="2648039"/>
             <wp:effectExtent b="0" l="0" r="0" t="0"/>
-            <wp:docPr descr="Grafico" id="9" name="image10.png"/>
+            <wp:docPr descr="Grafico" id="8" name="image4.png"/>
             <a:graphic>
               <a:graphicData uri="http://schemas.openxmlformats.org/drawingml/2006/picture">
                 <pic:pic>
                   <pic:nvPicPr>
-                    <pic:cNvPr descr="Grafico" id="0" name="image10.png"/>
+                    <pic:cNvPr descr="Grafico" id="0" name="image4.png"/>
                     <pic:cNvPicPr preferRelativeResize="0"/>
                   </pic:nvPicPr>
                   <pic:blipFill>
@@ -7599,7 +7599,41 @@
           <w:rFonts w:ascii="Courier New" w:cs="Courier New" w:eastAsia="Courier New" w:hAnsi="Courier New"/>
           <w:rtl w:val="0"/>
         </w:rPr>
-        <w:t xml:space="preserve">: 10.522 seconds</w:t>
+        <w:t xml:space="preserve">: 5.32149 seconds</w:t>
+      </w:r>
+    </w:p>
+    <w:p>
+      <w:pPr>
+        <w:rPr>
+          <w:rFonts w:ascii="Courier New" w:cs="Courier New" w:eastAsia="Courier New" w:hAnsi="Courier New"/>
+        </w:rPr>
+      </w:pPr>
+      <w:r>
+        <w:rPr>
+          <w:rFonts w:ascii="Courier New" w:cs="Courier New" w:eastAsia="Courier New" w:hAnsi="Courier New"/>
+          <w:rtl w:val="0"/>
+        </w:rPr>
+        <w:t xml:space="preserve">- </w:t>
+      </w:r>
+      <w:r>
+        <w:rPr>
+          <w:rFonts w:ascii="Courier New" w:cs="Courier New" w:eastAsia="Courier New" w:hAnsi="Courier New"/>
+          <w:b w:val="1"/>
+          <w:rtl w:val="0"/>
+        </w:rPr>
+        <w:t xml:space="preserve">note: </w:t>
+      </w:r>
+      <w:r>
+        <w:rPr>
+          <w:rFonts w:ascii="Courier New" w:cs="Courier New" w:eastAsia="Courier New" w:hAnsi="Courier New"/>
+          <w:rtl w:val="0"/>
+        </w:rPr>
+        <w:t xml:space="preserve">with a BLOCK_SIZE of 256 (we obtain similar result also with 32 since we schedule the entire warp), in this case to exploit multiple scheduling of the warps</w:t>
+      </w:r>
+      <w:r>
+        <w:rPr>
+          <w:rtl w:val="0"/>
+        </w:rPr>
       </w:r>
     </w:p>
     <w:p>
@@ -7767,7 +7801,317 @@
           <w:rFonts w:ascii="Fira Sans" w:cs="Fira Sans" w:eastAsia="Fira Sans" w:hAnsi="Fira Sans"/>
           <w:rtl w:val="0"/>
         </w:rPr>
-        <w:t xml:space="preserve">It seems that at this time the computation with the accelerator didn’t win over the OpenMP implementation. On the other hand we expect that if we increase the resolution we increase the number of  same operations that need to be applied, just on a bigger matrix. Given that the accelerator should perform better than the OpenMP implementation, since we scaled on the iterations.</w:t>
+        <w:t xml:space="preserve">It seems that at this time the computation with the accelerator didn’t win over the OpenMP implementation, even if for just a second. On the other hand we expect that if we increase the resolution we increase the number of  same operations that need to be applied just on a larger scale (matrix). Given that the accelerator should perform better than the OpenMP implementation, since we scaled on the iterations.</w:t>
+      </w:r>
+    </w:p>
+    <w:p>
+      <w:pPr>
+        <w:rPr>
+          <w:rFonts w:ascii="Fira Sans" w:cs="Fira Sans" w:eastAsia="Fira Sans" w:hAnsi="Fira Sans"/>
+        </w:rPr>
+      </w:pPr>
+      <w:r>
+        <w:rPr>
+          <w:rtl w:val="0"/>
+        </w:rPr>
+      </w:r>
+    </w:p>
+    <w:p>
+      <w:pPr>
+        <w:rPr>
+          <w:rFonts w:ascii="Fira Sans" w:cs="Fira Sans" w:eastAsia="Fira Sans" w:hAnsi="Fira Sans"/>
+        </w:rPr>
+      </w:pPr>
+      <w:r>
+        <w:rPr>
+          <w:rFonts w:ascii="Fira Sans" w:cs="Fira Sans" w:eastAsia="Fira Sans" w:hAnsi="Fira Sans"/>
+          <w:rtl w:val="0"/>
+        </w:rPr>
+        <w:t xml:space="preserve">The run with the parallelization:</w:t>
+      </w:r>
+    </w:p>
+    <w:p>
+      <w:pPr>
+        <w:rPr>
+          <w:rFonts w:ascii="Courier New" w:cs="Courier New" w:eastAsia="Courier New" w:hAnsi="Courier New"/>
+        </w:rPr>
+      </w:pPr>
+      <w:r>
+        <w:rPr>
+          <w:rFonts w:ascii="Courier New" w:cs="Courier New" w:eastAsia="Courier New" w:hAnsi="Courier New"/>
+          <w:rtl w:val="0"/>
+        </w:rPr>
+        <w:t xml:space="preserve">- </w:t>
+      </w:r>
+      <w:r>
+        <w:rPr>
+          <w:rFonts w:ascii="Courier New" w:cs="Courier New" w:eastAsia="Courier New" w:hAnsi="Courier New"/>
+          <w:b w:val="1"/>
+          <w:rtl w:val="0"/>
+        </w:rPr>
+        <w:t xml:space="preserve">compiling line</w:t>
+      </w:r>
+      <w:r>
+        <w:rPr>
+          <w:rFonts w:ascii="Courier New" w:cs="Courier New" w:eastAsia="Courier New" w:hAnsi="Courier New"/>
+          <w:rtl w:val="0"/>
+        </w:rPr>
+        <w:t xml:space="preserve">: nvcc mandelbrot.cpp</w:t>
+      </w:r>
+    </w:p>
+    <w:p>
+      <w:pPr>
+        <w:rPr>
+          <w:rFonts w:ascii="Courier New" w:cs="Courier New" w:eastAsia="Courier New" w:hAnsi="Courier New"/>
+        </w:rPr>
+      </w:pPr>
+      <w:r>
+        <w:rPr>
+          <w:rFonts w:ascii="Courier New" w:cs="Courier New" w:eastAsia="Courier New" w:hAnsi="Courier New"/>
+          <w:rtl w:val="0"/>
+        </w:rPr>
+        <w:t xml:space="preserve">- </w:t>
+      </w:r>
+      <w:r>
+        <w:rPr>
+          <w:rFonts w:ascii="Courier New" w:cs="Courier New" w:eastAsia="Courier New" w:hAnsi="Courier New"/>
+          <w:b w:val="1"/>
+          <w:rtl w:val="0"/>
+        </w:rPr>
+        <w:t xml:space="preserve">data size</w:t>
+      </w:r>
+      <w:r>
+        <w:rPr>
+          <w:rFonts w:ascii="Courier New" w:cs="Courier New" w:eastAsia="Courier New" w:hAnsi="Courier New"/>
+          <w:rtl w:val="0"/>
+        </w:rPr>
+        <w:t xml:space="preserve">: RESOLUTION=3000, ITERATIONS=5000</w:t>
+      </w:r>
+    </w:p>
+    <w:p>
+      <w:pPr>
+        <w:rPr>
+          <w:rFonts w:ascii="Courier New" w:cs="Courier New" w:eastAsia="Courier New" w:hAnsi="Courier New"/>
+        </w:rPr>
+      </w:pPr>
+      <w:r>
+        <w:rPr>
+          <w:rFonts w:ascii="Courier New" w:cs="Courier New" w:eastAsia="Courier New" w:hAnsi="Courier New"/>
+          <w:rtl w:val="0"/>
+        </w:rPr>
+        <w:t xml:space="preserve">- </w:t>
+      </w:r>
+      <w:r>
+        <w:rPr>
+          <w:rFonts w:ascii="Courier New" w:cs="Courier New" w:eastAsia="Courier New" w:hAnsi="Courier New"/>
+          <w:b w:val="1"/>
+          <w:rtl w:val="0"/>
+        </w:rPr>
+        <w:t xml:space="preserve">time taken</w:t>
+      </w:r>
+      <w:r>
+        <w:rPr>
+          <w:rFonts w:ascii="Courier New" w:cs="Courier New" w:eastAsia="Courier New" w:hAnsi="Courier New"/>
+          <w:rtl w:val="0"/>
+        </w:rPr>
+        <w:t xml:space="preserve">: 11.0791 seconds</w:t>
+      </w:r>
+    </w:p>
+    <w:p>
+      <w:pPr>
+        <w:rPr>
+          <w:rFonts w:ascii="Courier New" w:cs="Courier New" w:eastAsia="Courier New" w:hAnsi="Courier New"/>
+        </w:rPr>
+      </w:pPr>
+      <w:r>
+        <w:rPr>
+          <w:rFonts w:ascii="Courier New" w:cs="Courier New" w:eastAsia="Courier New" w:hAnsi="Courier New"/>
+          <w:rtl w:val="0"/>
+        </w:rPr>
+        <w:t xml:space="preserve">- </w:t>
+      </w:r>
+      <w:r>
+        <w:rPr>
+          <w:rFonts w:ascii="Courier New" w:cs="Courier New" w:eastAsia="Courier New" w:hAnsi="Courier New"/>
+          <w:b w:val="1"/>
+          <w:rtl w:val="0"/>
+        </w:rPr>
+        <w:t xml:space="preserve">note: </w:t>
+      </w:r>
+      <w:r>
+        <w:rPr>
+          <w:rFonts w:ascii="Courier New" w:cs="Courier New" w:eastAsia="Courier New" w:hAnsi="Courier New"/>
+          <w:rtl w:val="0"/>
+        </w:rPr>
+        <w:t xml:space="preserve">with a BLOCK_SIZE of 256</w:t>
+      </w:r>
+    </w:p>
+    <w:p>
+      <w:pPr>
+        <w:rPr>
+          <w:rFonts w:ascii="Courier New" w:cs="Courier New" w:eastAsia="Courier New" w:hAnsi="Courier New"/>
+        </w:rPr>
+      </w:pPr>
+      <w:r>
+        <w:rPr>
+          <w:rtl w:val="0"/>
+        </w:rPr>
+      </w:r>
+    </w:p>
+    <w:p>
+      <w:pPr>
+        <w:rPr>
+          <w:rFonts w:ascii="Courier New" w:cs="Courier New" w:eastAsia="Courier New" w:hAnsi="Courier New"/>
+        </w:rPr>
+      </w:pPr>
+      <w:r>
+        <w:rPr>
+          <w:rFonts w:ascii="Courier New" w:cs="Courier New" w:eastAsia="Courier New" w:hAnsi="Courier New"/>
+          <w:rtl w:val="0"/>
+        </w:rPr>
+        <w:t xml:space="preserve">In the lab machine with OpenMP we obtained:</w:t>
+      </w:r>
+    </w:p>
+    <w:p>
+      <w:pPr>
+        <w:rPr>
+          <w:rFonts w:ascii="Courier New" w:cs="Courier New" w:eastAsia="Courier New" w:hAnsi="Courier New"/>
+        </w:rPr>
+      </w:pPr>
+      <w:r>
+        <w:rPr>
+          <w:rFonts w:ascii="Courier New" w:cs="Courier New" w:eastAsia="Courier New" w:hAnsi="Courier New"/>
+          <w:rtl w:val="0"/>
+        </w:rPr>
+        <w:t xml:space="preserve">- </w:t>
+      </w:r>
+      <w:r>
+        <w:rPr>
+          <w:rFonts w:ascii="Courier New" w:cs="Courier New" w:eastAsia="Courier New" w:hAnsi="Courier New"/>
+          <w:b w:val="1"/>
+          <w:rtl w:val="0"/>
+        </w:rPr>
+        <w:t xml:space="preserve">compiling line</w:t>
+      </w:r>
+      <w:r>
+        <w:rPr>
+          <w:rFonts w:ascii="Courier New" w:cs="Courier New" w:eastAsia="Courier New" w:hAnsi="Courier New"/>
+          <w:rtl w:val="0"/>
+        </w:rPr>
+        <w:t xml:space="preserve">: icpx -fopenmp -O3 -xHost -ffast-math mandelbrot.cpp</w:t>
+      </w:r>
+    </w:p>
+    <w:p>
+      <w:pPr>
+        <w:rPr>
+          <w:rFonts w:ascii="Courier New" w:cs="Courier New" w:eastAsia="Courier New" w:hAnsi="Courier New"/>
+        </w:rPr>
+      </w:pPr>
+      <w:r>
+        <w:rPr>
+          <w:rFonts w:ascii="Courier New" w:cs="Courier New" w:eastAsia="Courier New" w:hAnsi="Courier New"/>
+          <w:rtl w:val="0"/>
+        </w:rPr>
+        <w:t xml:space="preserve">- </w:t>
+      </w:r>
+      <w:r>
+        <w:rPr>
+          <w:rFonts w:ascii="Courier New" w:cs="Courier New" w:eastAsia="Courier New" w:hAnsi="Courier New"/>
+          <w:b w:val="1"/>
+          <w:rtl w:val="0"/>
+        </w:rPr>
+        <w:t xml:space="preserve">data size</w:t>
+      </w:r>
+      <w:r>
+        <w:rPr>
+          <w:rFonts w:ascii="Courier New" w:cs="Courier New" w:eastAsia="Courier New" w:hAnsi="Courier New"/>
+          <w:rtl w:val="0"/>
+        </w:rPr>
+        <w:t xml:space="preserve">: RESOLUTION=3000, ITERATIONS=5000</w:t>
+      </w:r>
+    </w:p>
+    <w:p>
+      <w:pPr>
+        <w:rPr>
+          <w:rFonts w:ascii="Courier New" w:cs="Courier New" w:eastAsia="Courier New" w:hAnsi="Courier New"/>
+        </w:rPr>
+      </w:pPr>
+      <w:r>
+        <w:rPr>
+          <w:rFonts w:ascii="Courier New" w:cs="Courier New" w:eastAsia="Courier New" w:hAnsi="Courier New"/>
+          <w:rtl w:val="0"/>
+        </w:rPr>
+        <w:t xml:space="preserve">- </w:t>
+      </w:r>
+      <w:r>
+        <w:rPr>
+          <w:rFonts w:ascii="Courier New" w:cs="Courier New" w:eastAsia="Courier New" w:hAnsi="Courier New"/>
+          <w:b w:val="1"/>
+          <w:rtl w:val="0"/>
+        </w:rPr>
+        <w:t xml:space="preserve">number of threads</w:t>
+      </w:r>
+      <w:r>
+        <w:rPr>
+          <w:rFonts w:ascii="Courier New" w:cs="Courier New" w:eastAsia="Courier New" w:hAnsi="Courier New"/>
+          <w:rtl w:val="0"/>
+        </w:rPr>
+        <w:t xml:space="preserve">: 20 (decided by scheduler)</w:t>
+      </w:r>
+    </w:p>
+    <w:p>
+      <w:pPr>
+        <w:rPr>
+          <w:rFonts w:ascii="Courier New" w:cs="Courier New" w:eastAsia="Courier New" w:hAnsi="Courier New"/>
+        </w:rPr>
+      </w:pPr>
+      <w:r>
+        <w:rPr>
+          <w:rFonts w:ascii="Courier New" w:cs="Courier New" w:eastAsia="Courier New" w:hAnsi="Courier New"/>
+          <w:rtl w:val="0"/>
+        </w:rPr>
+        <w:t xml:space="preserve">- </w:t>
+      </w:r>
+      <w:r>
+        <w:rPr>
+          <w:rFonts w:ascii="Courier New" w:cs="Courier New" w:eastAsia="Courier New" w:hAnsi="Courier New"/>
+          <w:b w:val="1"/>
+          <w:rtl w:val="0"/>
+        </w:rPr>
+        <w:t xml:space="preserve">time taken</w:t>
+      </w:r>
+      <w:r>
+        <w:rPr>
+          <w:rFonts w:ascii="Courier New" w:cs="Courier New" w:eastAsia="Courier New" w:hAnsi="Courier New"/>
+          <w:rtl w:val="0"/>
+        </w:rPr>
+        <w:t xml:space="preserve">: 20.171 seconds</w:t>
+      </w:r>
+    </w:p>
+    <w:p>
+      <w:pPr>
+        <w:rPr>
+          <w:rFonts w:ascii="Fira Sans" w:cs="Fira Sans" w:eastAsia="Fira Sans" w:hAnsi="Fira Sans"/>
+        </w:rPr>
+      </w:pPr>
+      <w:r>
+        <w:rPr>
+          <w:rtl w:val="0"/>
+        </w:rPr>
+      </w:r>
+    </w:p>
+    <w:p>
+      <w:pPr>
+        <w:rPr>
+          <w:rFonts w:ascii="Fira Sans" w:cs="Fira Sans" w:eastAsia="Fira Sans" w:hAnsi="Fira Sans"/>
+        </w:rPr>
+      </w:pPr>
+      <w:r>
+        <w:rPr>
+          <w:rFonts w:ascii="Fira Sans" w:cs="Fira Sans" w:eastAsia="Fira Sans" w:hAnsi="Fira Sans"/>
+          <w:rtl w:val="0"/>
+        </w:rPr>
+        <w:t xml:space="preserve">As expected we obtained a better result from the GPU when scaling over resolutions.</w:t>
       </w:r>
     </w:p>
     <w:p>
@@ -7778,27 +8122,11 @@
           <w:rFonts w:ascii="Roboto Slab" w:cs="Roboto Slab" w:eastAsia="Roboto Slab" w:hAnsi="Roboto Slab"/>
         </w:rPr>
       </w:pPr>
-      <w:bookmarkStart w:colFirst="0" w:colLast="0" w:name="_heading=h.z3ji1cttb1ba" w:id="10"/>
+      <w:bookmarkStart w:colFirst="0" w:colLast="0" w:name="_heading=h.8vpzg0466jhf" w:id="10"/>
       <w:bookmarkEnd w:id="10"/>
       <w:r>
         <w:rPr>
-          <w:rtl w:val="0"/>
-        </w:rPr>
-      </w:r>
-    </w:p>
-    <w:p>
-      <w:pPr>
-        <w:pStyle w:val="Heading1"/>
-        <w:spacing w:before="0" w:lineRule="auto"/>
-        <w:rPr>
           <w:rFonts w:ascii="Roboto Slab" w:cs="Roboto Slab" w:eastAsia="Roboto Slab" w:hAnsi="Roboto Slab"/>
-        </w:rPr>
-      </w:pPr>
-      <w:bookmarkStart w:colFirst="0" w:colLast="0" w:name="_heading=h.8vpzg0466jhf" w:id="11"/>
-      <w:bookmarkEnd w:id="11"/>
-      <w:r>
-        <w:rPr>
-          <w:rFonts w:ascii="Roboto Slab" w:cs="Roboto Slab" w:eastAsia="Roboto Slab" w:hAnsi="Roboto Slab"/>
           <w:rtl w:val="0"/>
         </w:rPr>
         <w:t xml:space="preserve">Speedup with accelerator</w:t>
@@ -7820,20 +8148,23 @@
     </w:p>
     <w:p>
       <w:pPr>
+        <w:rPr>
+          <w:rFonts w:ascii="Fira Sans" w:cs="Fira Sans" w:eastAsia="Fira Sans" w:hAnsi="Fira Sans"/>
+        </w:rPr>
+      </w:pPr>
+      <w:r>
         <w:rPr>
           <w:rFonts w:ascii="Fira Sans" w:cs="Fira Sans" w:eastAsia="Fira Sans" w:hAnsi="Fira Sans"/>
           <w:sz w:val="22"/>
           <w:szCs w:val="22"/>
-        </w:rPr>
-      </w:pPr>
-      <w:r>
-        <w:rPr>
-          <w:rFonts w:ascii="Fira Sans" w:cs="Fira Sans" w:eastAsia="Fira Sans" w:hAnsi="Fira Sans"/>
-          <w:sz w:val="22"/>
-          <w:szCs w:val="22"/>
           <w:rtl w:val="0"/>
         </w:rPr>
         <w:t xml:space="preserve">Respectively in the following &lt;&lt;&lt;grid_size, block_size&gt;&gt;&gt;</w:t>
+      </w:r>
+      <w:r>
+        <w:rPr>
+          <w:rtl w:val="0"/>
+        </w:rPr>
       </w:r>
     </w:p>
     <w:p>
@@ -9006,20 +9337,22 @@
           <w:rFonts w:ascii="Roboto Slab" w:cs="Roboto Slab" w:eastAsia="Roboto Slab" w:hAnsi="Roboto Slab"/>
         </w:rPr>
       </w:pPr>
+      <w:bookmarkStart w:colFirst="0" w:colLast="0" w:name="_heading=h.mvcwizl8zg2s" w:id="11"/>
+      <w:bookmarkEnd w:id="11"/>
       <w:r>
         <w:rPr>
           <w:rFonts w:ascii="Roboto Slab" w:cs="Roboto Slab" w:eastAsia="Roboto Slab" w:hAnsi="Roboto Slab"/>
         </w:rPr>
         <w:drawing>
           <wp:inline distB="114300" distT="114300" distL="114300" distR="114300">
-            <wp:extent cx="4859655" cy="3002976"/>
+            <wp:extent cx="4464504" cy="2757488"/>
             <wp:effectExtent b="0" l="0" r="0" t="0"/>
-            <wp:docPr descr="Grafico" id="6" name="image12.png"/>
+            <wp:docPr descr="Grafico" id="17" name="image13.png"/>
             <a:graphic>
               <a:graphicData uri="http://schemas.openxmlformats.org/drawingml/2006/picture">
                 <pic:pic>
                   <pic:nvPicPr>
-                    <pic:cNvPr descr="Grafico" id="0" name="image12.png"/>
+                    <pic:cNvPr descr="Grafico" id="0" name="image13.png"/>
                     <pic:cNvPicPr preferRelativeResize="0"/>
                   </pic:nvPicPr>
                   <pic:blipFill>
@@ -9032,7 +9365,7 @@
                   <pic:spPr>
                     <a:xfrm>
                       <a:off x="0" y="0"/>
-                      <a:ext cx="4859655" cy="3002976"/>
+                      <a:ext cx="4464504" cy="2757488"/>
                     </a:xfrm>
                     <a:prstGeom prst="rect"/>
                     <a:ln/>
@@ -9058,6 +9391,8 @@
           <w:szCs w:val="22"/>
         </w:rPr>
       </w:pPr>
+      <w:bookmarkStart w:colFirst="0" w:colLast="0" w:name="_heading=h.l49ovr5n71p1" w:id="12"/>
+      <w:bookmarkEnd w:id="12"/>
       <w:r>
         <w:rPr>
           <w:rFonts w:ascii="Fira Sans" w:cs="Fira Sans" w:eastAsia="Fira Sans" w:hAnsi="Fira Sans"/>
@@ -9083,12 +9418,12 @@
           <wp:inline distB="114300" distT="114300" distL="114300" distR="114300">
             <wp:extent cx="4813935" cy="2974724"/>
             <wp:effectExtent b="0" l="0" r="0" t="0"/>
-            <wp:docPr descr="Grafico" id="14" name="image9.png"/>
+            <wp:docPr descr="Grafico" id="13" name="image12.png"/>
             <a:graphic>
               <a:graphicData uri="http://schemas.openxmlformats.org/drawingml/2006/picture">
                 <pic:pic>
                   <pic:nvPicPr>
-                    <pic:cNvPr descr="Grafico" id="0" name="image9.png"/>
+                    <pic:cNvPr descr="Grafico" id="0" name="image12.png"/>
                     <pic:cNvPicPr preferRelativeResize="0"/>
                   </pic:nvPicPr>
                   <pic:blipFill>
@@ -9125,8 +9460,8 @@
           <w:rFonts w:ascii="Roboto Slab" w:cs="Roboto Slab" w:eastAsia="Roboto Slab" w:hAnsi="Roboto Slab"/>
         </w:rPr>
       </w:pPr>
-      <w:bookmarkStart w:colFirst="0" w:colLast="0" w:name="_heading=h.cij76i4ypgz9" w:id="12"/>
-      <w:bookmarkEnd w:id="12"/>
+      <w:bookmarkStart w:colFirst="0" w:colLast="0" w:name="_heading=h.cij76i4ypgz9" w:id="13"/>
+      <w:bookmarkEnd w:id="13"/>
       <w:r>
         <w:rPr>
           <w:rFonts w:ascii="Fira Sans" w:cs="Fira Sans" w:eastAsia="Fira Sans" w:hAnsi="Fira Sans"/>
@@ -9380,7 +9715,7 @@
           <w:rFonts w:ascii="Fira Sans" w:cs="Fira Sans" w:eastAsia="Fira Sans" w:hAnsi="Fira Sans"/>
           <w:rtl w:val="0"/>
         </w:rPr>
-        <w:t xml:space="preserve">Regarding the accelerator we didn’t see a great difference with respect to the OpenMP runs, instead the OpenMP version seems to perform better with this algorithm.</w:t>
+        <w:t xml:space="preserve">Regarding the accelerator we saw the difference from the OpenMP version when scaling over the resolution, that is the applying the same operation on a larger scale.</w:t>
       </w:r>
     </w:p>
     <w:p>
@@ -10560,7 +10895,7 @@
 
 <file path=customXML/item1.xml><?xml version="1.0" encoding="utf-8"?>
 <go:gDocsCustomXmlDataStorage xmlns:go="http://customooxmlschemas.google.com/" xmlns:r="http://schemas.openxmlformats.org/officeDocument/2006/relationships" uri="GoogleDocsCustomDataVersion2">
-  <go:docsCustomData xmlns:go="http://customooxmlschemas.google.com/" roundtripDataSignature="AMtx7mjlGLwvw+53s5q4U0+LlYOW3WmAvg==">CgMxLjAyCGguZ2pkZ3hzMgloLjMwajB6bGwyCWguMWZvYjl0ZTIOaC4xMzRxZTFvOGl0OTIyCWguM3pueXNoNzIIaC50eWpjd3QyCWguM2R5NnZrbTIOaC51NnI1cnQ4bWl2OHAyDmguYjFzamxxNnFjMHAxMg5oLmltemZxN3I5ZzRvcjIOaC56M2ppMWN0dGIxYmEyDmguOHZwemcwNDY2amhmMg5oLmNpajc2aTR5cGd6OTgAciExQ0d6czE5Nm45WkNoMWFmWWNBSkZTTUJEZTRkbFZsdnk=</go:docsCustomData>
+  <go:docsCustomData xmlns:go="http://customooxmlschemas.google.com/" roundtripDataSignature="AMtx7mh83OI0LdqiIB6W2CKrTkrcXwAqQA==">CgMxLjAyCGguZ2pkZ3hzMgloLjMwajB6bGwyCWguMWZvYjl0ZTIOaC4xMzRxZTFvOGl0OTIyCWguM3pueXNoNzIIaC50eWpjd3QyCWguM2R5NnZrbTIOaC51NnI1cnQ4bWl2OHAyDmguYjFzamxxNnFjMHAxMg5oLmltemZxN3I5ZzRvcjIOaC44dnB6ZzA0NjZqaGYyDmgubXZjd2l6bDh6ZzJzMg5oLmw0OW92cjVuNzFwMTIOaC5jaWo3Nmk0eXBnejk4AHIhMUNHenMxOTZuOVpDaDFhZlljQUpGU01CRGU0ZGxWbHZ5</go:docsCustomData>
 </go:gDocsCustomXmlDataStorage>
 </file>
 

</xml_diff>

<commit_message>
added MPI part to the report
</commit_message>
<xml_diff>
--- a/project/Report_Mandelbrot.docx
+++ b/project/Report_Mandelbrot.docx
@@ -170,6 +170,7 @@
               <w:b/>
               <w:shd w:fill="auto" w:val="clear"/>
               <w:szCs w:val="22"/>
+              <w:vanish w:val="false"/>
               <w:rFonts w:eastAsia="Arial" w:cs="Arial"/>
               <w:color w:val="000000"/>
             </w:rPr>
@@ -192,6 +193,7 @@
               <w:b/>
               <w:shd w:fill="auto" w:val="clear"/>
               <w:szCs w:val="22"/>
+              <w:vanish w:val="false"/>
               <w:rFonts w:eastAsia="Arial" w:cs="Arial"/>
               <w:color w:val="000000"/>
             </w:rPr>
@@ -209,6 +211,7 @@
                 <w:smallCaps w:val="false"/>
                 <w:strike w:val="false"/>
                 <w:dstrike w:val="false"/>
+                <w:vanish w:val="false"/>
                 <w:color w:val="000000"/>
                 <w:position w:val="0"/>
                 <w:sz w:val="22"/>
@@ -219,6 +222,27 @@
                 <w:vertAlign w:val="baseline"/>
               </w:rPr>
               <w:t>Index</w:t>
+            </w:r>
+            <w:r>
+              <w:rPr>
+                <w:rStyle w:val="IndexLink"/>
+                <w:rFonts w:eastAsia="Arial" w:cs="Arial"/>
+                <w:b/>
+                <w:i w:val="false"/>
+                <w:caps w:val="false"/>
+                <w:smallCaps w:val="false"/>
+                <w:strike w:val="false"/>
+                <w:dstrike w:val="false"/>
+                <w:vanish w:val="false"/>
+                <w:color w:val="000000"/>
+                <w:position w:val="0"/>
+                <w:sz w:val="22"/>
+                <w:sz w:val="22"/>
+                <w:szCs w:val="22"/>
+                <w:u w:val="none"/>
+                <w:shd w:fill="auto" w:val="clear"/>
+                <w:vertAlign w:val="baseline"/>
+              </w:rPr>
               <w:tab/>
               <w:t>1</w:t>
             </w:r>
@@ -264,6 +288,7 @@
                 <w:smallCaps w:val="false"/>
                 <w:strike w:val="false"/>
                 <w:dstrike w:val="false"/>
+                <w:vanish w:val="false"/>
                 <w:color w:val="000000"/>
                 <w:position w:val="0"/>
                 <w:sz w:val="22"/>
@@ -319,6 +344,7 @@
                 <w:smallCaps w:val="false"/>
                 <w:strike w:val="false"/>
                 <w:dstrike w:val="false"/>
+                <w:vanish w:val="false"/>
                 <w:color w:val="000000"/>
                 <w:position w:val="0"/>
                 <w:sz w:val="22"/>
@@ -374,6 +400,7 @@
                 <w:smallCaps w:val="false"/>
                 <w:strike w:val="false"/>
                 <w:dstrike w:val="false"/>
+                <w:vanish w:val="false"/>
                 <w:color w:val="000000"/>
                 <w:position w:val="0"/>
                 <w:sz w:val="22"/>
@@ -429,6 +456,7 @@
                 <w:smallCaps w:val="false"/>
                 <w:strike w:val="false"/>
                 <w:dstrike w:val="false"/>
+                <w:vanish w:val="false"/>
                 <w:color w:val="000000"/>
                 <w:position w:val="0"/>
                 <w:sz w:val="22"/>
@@ -484,6 +512,7 @@
                 <w:smallCaps w:val="false"/>
                 <w:strike w:val="false"/>
                 <w:dstrike w:val="false"/>
+                <w:vanish w:val="false"/>
                 <w:color w:val="000000"/>
                 <w:position w:val="0"/>
                 <w:sz w:val="22"/>
@@ -539,6 +568,7 @@
                 <w:smallCaps w:val="false"/>
                 <w:strike w:val="false"/>
                 <w:dstrike w:val="false"/>
+                <w:vanish w:val="false"/>
                 <w:color w:val="000000"/>
                 <w:position w:val="0"/>
                 <w:sz w:val="22"/>
@@ -594,6 +624,7 @@
                 <w:smallCaps w:val="false"/>
                 <w:strike w:val="false"/>
                 <w:dstrike w:val="false"/>
+                <w:vanish w:val="false"/>
                 <w:color w:val="000000"/>
                 <w:position w:val="0"/>
                 <w:sz w:val="22"/>
@@ -624,6 +655,7 @@
               <w:b/>
               <w:shd w:fill="auto" w:val="clear"/>
               <w:szCs w:val="22"/>
+              <w:vanish w:val="false"/>
               <w:rFonts w:eastAsia="Arial" w:cs="Arial"/>
               <w:color w:val="000000"/>
             </w:rPr>
@@ -855,6 +887,7 @@
     <w:p>
       <w:pPr>
         <w:pStyle w:val="Heading1"/>
+        <w:spacing w:before="0" w:after="120"/>
         <w:rPr/>
       </w:pPr>
       <w:bookmarkStart w:id="5" w:name="_heading=h.3znysh7"/>
@@ -1961,15 +1994,7 @@
       </w:r>
       <w:r>
         <w:rPr/>
-        <w:t xml:space="preserve"> as a conditional assignment controlled by a ternary operator (which is vectorizable). This solution would however cause some overhead because of the addition of s</w:t>
-      </w:r>
-      <w:r>
-        <w:rPr/>
-        <w:t>everal</w:t>
-      </w:r>
-      <w:r>
-        <w:rPr/>
-        <w:t xml:space="preserve"> useless iterations</w:t>
+        <w:t xml:space="preserve"> as a conditional assignment controlled by a ternary operator (which is vectorizable). This solution would however cause some overhead because of the addition of several useless iterations</w:t>
       </w:r>
     </w:p>
     <w:p>
@@ -2068,19 +2093,7 @@
       </w:pPr>
       <w:r>
         <w:rPr/>
-        <w:t xml:space="preserve">Each of these steps comes with some problems. To convert the number into polar coordinates we need the atan function, which could be approximated with a Taylor series, but it is not implemented by default as a vectorized operation. </w:t>
-      </w:r>
-      <w:r>
-        <w:rPr/>
-        <w:t>T</w:t>
-      </w:r>
-      <w:r>
-        <w:rPr/>
-        <w:t xml:space="preserve">he same problem is posed by the conversion back to cartesian coordinates (we can approximate sin and cos with Taylor but there is no default vectorized implementation). Lastly, even the simple exponentiation applied to the modulus is not vectorizable by default. </w:t>
-      </w:r>
-      <w:r>
-        <w:rPr/>
-        <w:t>It is worth to notice that the intel compiler provides specific implementations for some of these methods, however using them would make the code less portable and give us little to no benefit (because of the overhead still caused by the break removal), meaning that for this project, we’re going to give up on vectorization.</w:t>
+        <w:t>Each of these steps comes with some problems. To convert the number into polar coordinates we need the atan function, which could be approximated with a Taylor series, but it is not implemented by default as a vectorized operation. The same problem is posed by the conversion back to cartesian coordinates (we can approximate sin and cos with Taylor but there is no default vectorized implementation). Lastly, even the simple exponentiation applied to the modulus is not vectorizable by default. It is worth to notice that the intel compiler provides specific implementations for some of these methods, however using them would make the code less portable and give us little to no benefit (because of the overhead still caused by the break removal), meaning that for this project, we’re going to give up on vectorization.</w:t>
       </w:r>
     </w:p>
     <w:p>
@@ -4577,7 +4590,7 @@
                 <w:sz w:val="20"/>
                 <w:szCs w:val="20"/>
               </w:rPr>
-              <w:t>1,00</w:t>
+              <w:t>1.00</w:t>
             </w:r>
           </w:p>
         </w:tc>
@@ -4674,7 +4687,15 @@
                 <w:sz w:val="20"/>
                 <w:szCs w:val="20"/>
               </w:rPr>
-              <w:t>2</w:t>
+              <w:t>2.</w:t>
+            </w:r>
+            <w:r>
+              <w:rPr>
+                <w:color w:val="FF0000"/>
+                <w:sz w:val="20"/>
+                <w:szCs w:val="20"/>
+              </w:rPr>
+              <w:t>00</w:t>
             </w:r>
           </w:p>
         </w:tc>
@@ -4706,7 +4727,160 @@
                 <w:sz w:val="20"/>
                 <w:szCs w:val="20"/>
               </w:rPr>
-              <w:t>1,00</w:t>
+              <w:t>1.00</w:t>
+            </w:r>
+          </w:p>
+        </w:tc>
+      </w:tr>
+      <w:tr>
+        <w:trPr>
+          <w:trHeight w:val="378" w:hRule="atLeast"/>
+        </w:trPr>
+        <w:tc>
+          <w:tcPr>
+            <w:tcW w:w="1500" w:type="dxa"/>
+            <w:tcBorders>
+              <w:top w:val="single" w:sz="8" w:space="0" w:color="CCCCCC"/>
+              <w:left w:val="single" w:sz="8" w:space="0" w:color="CCCCCC"/>
+              <w:bottom w:val="single" w:sz="8" w:space="0" w:color="CCCCCC"/>
+              <w:right w:val="single" w:sz="8" w:space="0" w:color="CCCCCC"/>
+            </w:tcBorders>
+            <w:vAlign w:val="bottom"/>
+          </w:tcPr>
+          <w:p>
+            <w:pPr>
+              <w:pStyle w:val="normal1"/>
+              <w:widowControl w:val="false"/>
+              <w:spacing w:lineRule="auto" w:line="276"/>
+              <w:jc w:val="right"/>
+              <w:rPr>
+                <w:sz w:val="20"/>
+                <w:szCs w:val="20"/>
+              </w:rPr>
+            </w:pPr>
+            <w:r>
+              <w:rPr>
+                <w:rFonts w:eastAsia="Fira Sans" w:cs="Fira Sans" w:ascii="Fira Sans" w:hAnsi="Fira Sans"/>
+              </w:rPr>
+              <w:t>4</w:t>
+            </w:r>
+          </w:p>
+        </w:tc>
+        <w:tc>
+          <w:tcPr>
+            <w:tcW w:w="2354" w:type="dxa"/>
+            <w:tcBorders>
+              <w:top w:val="single" w:sz="8" w:space="0" w:color="CCCCCC"/>
+              <w:left w:val="single" w:sz="8" w:space="0" w:color="CCCCCC"/>
+              <w:bottom w:val="single" w:sz="8" w:space="0" w:color="CCCCCC"/>
+              <w:right w:val="single" w:sz="8" w:space="0" w:color="CCCCCC"/>
+            </w:tcBorders>
+            <w:vAlign w:val="bottom"/>
+          </w:tcPr>
+          <w:p>
+            <w:pPr>
+              <w:pStyle w:val="normal1"/>
+              <w:widowControl w:val="false"/>
+              <w:spacing w:lineRule="auto" w:line="276"/>
+              <w:jc w:val="right"/>
+              <w:rPr>
+                <w:sz w:val="20"/>
+                <w:szCs w:val="20"/>
+              </w:rPr>
+            </w:pPr>
+            <w:r>
+              <w:rPr>
+                <w:rFonts w:eastAsia="Fira Sans" w:cs="Fira Sans" w:ascii="Fira Sans" w:hAnsi="Fira Sans"/>
+              </w:rPr>
+              <w:t>12,93</w:t>
+            </w:r>
+          </w:p>
+        </w:tc>
+        <w:tc>
+          <w:tcPr>
+            <w:tcW w:w="2280" w:type="dxa"/>
+            <w:tcBorders>
+              <w:top w:val="single" w:sz="8" w:space="0" w:color="CCCCCC"/>
+              <w:left w:val="single" w:sz="8" w:space="0" w:color="CCCCCC"/>
+              <w:bottom w:val="single" w:sz="8" w:space="0" w:color="CCCCCC"/>
+              <w:right w:val="single" w:sz="8" w:space="0" w:color="CCCCCC"/>
+            </w:tcBorders>
+            <w:vAlign w:val="bottom"/>
+          </w:tcPr>
+          <w:p>
+            <w:pPr>
+              <w:pStyle w:val="normal1"/>
+              <w:widowControl w:val="false"/>
+              <w:spacing w:lineRule="auto" w:line="276"/>
+              <w:jc w:val="right"/>
+              <w:rPr>
+                <w:sz w:val="20"/>
+                <w:szCs w:val="20"/>
+              </w:rPr>
+            </w:pPr>
+            <w:r>
+              <w:rPr>
+                <w:color w:val="FF0000"/>
+                <w:sz w:val="20"/>
+                <w:szCs w:val="20"/>
+              </w:rPr>
+              <w:t>2.</w:t>
+            </w:r>
+            <w:r>
+              <w:rPr>
+                <w:color w:val="FF0000"/>
+                <w:sz w:val="20"/>
+                <w:szCs w:val="20"/>
+              </w:rPr>
+              <w:t>40</w:t>
+            </w:r>
+          </w:p>
+        </w:tc>
+        <w:tc>
+          <w:tcPr>
+            <w:tcW w:w="1500" w:type="dxa"/>
+            <w:tcBorders>
+              <w:top w:val="single" w:sz="8" w:space="0" w:color="CCCCCC"/>
+              <w:left w:val="single" w:sz="8" w:space="0" w:color="CCCCCC"/>
+              <w:bottom w:val="single" w:sz="8" w:space="0" w:color="CCCCCC"/>
+              <w:right w:val="single" w:sz="8" w:space="0" w:color="CCCCCC"/>
+            </w:tcBorders>
+            <w:vAlign w:val="bottom"/>
+          </w:tcPr>
+          <w:p>
+            <w:pPr>
+              <w:pStyle w:val="normal1"/>
+              <w:widowControl w:val="false"/>
+              <w:spacing w:lineRule="auto" w:line="276"/>
+              <w:jc w:val="right"/>
+              <w:rPr>
+                <w:sz w:val="20"/>
+                <w:szCs w:val="20"/>
+              </w:rPr>
+            </w:pPr>
+            <w:r>
+              <w:rPr>
+                <w:color w:val="00FF00"/>
+                <w:sz w:val="20"/>
+                <w:szCs w:val="20"/>
+              </w:rPr>
+              <w:t>0.</w:t>
+            </w:r>
+            <w:r>
+              <w:rPr>
+                <w:color w:val="00FF00"/>
+                <w:sz w:val="20"/>
+                <w:szCs w:val="20"/>
+              </w:rPr>
+              <w:t>8</w:t>
+            </w:r>
+            <w:r>
+              <w:rPr>
+                <w:color w:val="00FF00"/>
+                <w:sz w:val="20"/>
+                <w:szCs w:val="20"/>
+              </w:rPr>
+              <w:t>0</w:t>
             </w:r>
           </w:p>
         </w:tc>
@@ -4741,7 +4915,7 @@
               <w:rPr>
                 <w:rFonts w:eastAsia="Fira Sans" w:cs="Fira Sans" w:ascii="Fira Sans" w:hAnsi="Fira Sans"/>
               </w:rPr>
-              <w:t>4</w:t>
+              <w:t>12</w:t>
             </w:r>
           </w:p>
         </w:tc>
@@ -4754,6 +4928,7 @@
               <w:bottom w:val="single" w:sz="8" w:space="0" w:color="CCCCCC"/>
               <w:right w:val="single" w:sz="8" w:space="0" w:color="CCCCCC"/>
             </w:tcBorders>
+            <w:shd w:fill="FFFFFF" w:val="clear"/>
             <w:vAlign w:val="bottom"/>
           </w:tcPr>
           <w:p>
@@ -4771,7 +4946,7 @@
               <w:rPr>
                 <w:rFonts w:eastAsia="Fira Sans" w:cs="Fira Sans" w:ascii="Fira Sans" w:hAnsi="Fira Sans"/>
               </w:rPr>
-              <w:t>12,93</w:t>
+              <w:t>5,66</w:t>
             </w:r>
           </w:p>
         </w:tc>
@@ -4803,7 +4978,15 @@
                 <w:sz w:val="20"/>
                 <w:szCs w:val="20"/>
               </w:rPr>
-              <w:t>2</w:t>
+              <w:t>5.</w:t>
+            </w:r>
+            <w:r>
+              <w:rPr>
+                <w:color w:val="FF0000"/>
+                <w:sz w:val="20"/>
+                <w:szCs w:val="20"/>
+              </w:rPr>
+              <w:t>48</w:t>
             </w:r>
           </w:p>
         </w:tc>
@@ -4835,7 +5018,7 @@
                 <w:sz w:val="20"/>
                 <w:szCs w:val="20"/>
               </w:rPr>
-              <w:t>0,60</w:t>
+              <w:t>0.46</w:t>
             </w:r>
           </w:p>
         </w:tc>
@@ -4870,7 +5053,7 @@
               <w:rPr>
                 <w:rFonts w:eastAsia="Fira Sans" w:cs="Fira Sans" w:ascii="Fira Sans" w:hAnsi="Fira Sans"/>
               </w:rPr>
-              <w:t>12</w:t>
+              <w:t>20</w:t>
             </w:r>
           </w:p>
         </w:tc>
@@ -4883,7 +5066,6 @@
               <w:bottom w:val="single" w:sz="8" w:space="0" w:color="CCCCCC"/>
               <w:right w:val="single" w:sz="8" w:space="0" w:color="CCCCCC"/>
             </w:tcBorders>
-            <w:shd w:fill="FFFFFF" w:val="clear"/>
             <w:vAlign w:val="bottom"/>
           </w:tcPr>
           <w:p>
@@ -4893,15 +5075,18 @@
               <w:spacing w:lineRule="auto" w:line="276"/>
               <w:jc w:val="right"/>
               <w:rPr>
-                <w:sz w:val="20"/>
-                <w:szCs w:val="20"/>
+                <w:rFonts w:ascii="Fira Sans" w:hAnsi="Fira Sans"/>
+                <w:sz w:val="22"/>
+                <w:szCs w:val="22"/>
               </w:rPr>
             </w:pPr>
             <w:r>
               <w:rPr>
-                <w:rFonts w:eastAsia="Fira Sans" w:cs="Fira Sans" w:ascii="Fira Sans" w:hAnsi="Fira Sans"/>
-              </w:rPr>
-              <w:t>5,66</w:t>
+                <w:rFonts w:ascii="Fira Sans" w:hAnsi="Fira Sans"/>
+                <w:sz w:val="22"/>
+                <w:szCs w:val="22"/>
+              </w:rPr>
+              <w:t>3,71</w:t>
             </w:r>
           </w:p>
         </w:tc>
@@ -4933,7 +5118,15 @@
                 <w:sz w:val="20"/>
                 <w:szCs w:val="20"/>
               </w:rPr>
-              <w:t>5</w:t>
+              <w:t>8.</w:t>
+            </w:r>
+            <w:r>
+              <w:rPr>
+                <w:color w:val="FF0000"/>
+                <w:sz w:val="20"/>
+                <w:szCs w:val="20"/>
+              </w:rPr>
+              <w:t>37</w:t>
             </w:r>
           </w:p>
         </w:tc>
@@ -4965,7 +5158,7 @@
                 <w:sz w:val="20"/>
                 <w:szCs w:val="20"/>
               </w:rPr>
-              <w:t>0,46</w:t>
+              <w:t>0.42</w:t>
             </w:r>
           </w:p>
         </w:tc>
@@ -5000,7 +5193,7 @@
               <w:rPr>
                 <w:rFonts w:eastAsia="Fira Sans" w:cs="Fira Sans" w:ascii="Fira Sans" w:hAnsi="Fira Sans"/>
               </w:rPr>
-              <w:t>20</w:t>
+              <w:t>30</w:t>
             </w:r>
           </w:p>
         </w:tc>
@@ -5022,16 +5215,18 @@
               <w:spacing w:lineRule="auto" w:line="276"/>
               <w:jc w:val="right"/>
               <w:rPr>
-                <w:sz w:val="20"/>
-                <w:szCs w:val="20"/>
+                <w:rFonts w:ascii="Fira Sans" w:hAnsi="Fira Sans"/>
+                <w:sz w:val="22"/>
+                <w:szCs w:val="22"/>
               </w:rPr>
             </w:pPr>
             <w:r>
               <w:rPr>
-                <w:sz w:val="20"/>
-                <w:szCs w:val="20"/>
-              </w:rPr>
-              <w:t>3,71</w:t>
+                <w:rFonts w:ascii="Fira Sans" w:hAnsi="Fira Sans"/>
+                <w:sz w:val="22"/>
+                <w:szCs w:val="22"/>
+              </w:rPr>
+              <w:t>3,33</w:t>
             </w:r>
           </w:p>
         </w:tc>
@@ -5063,7 +5258,15 @@
                 <w:sz w:val="20"/>
                 <w:szCs w:val="20"/>
               </w:rPr>
-              <w:t>8</w:t>
+              <w:t>9.</w:t>
+            </w:r>
+            <w:r>
+              <w:rPr>
+                <w:color w:val="FF0000"/>
+                <w:sz w:val="20"/>
+                <w:szCs w:val="20"/>
+              </w:rPr>
+              <w:t>32</w:t>
             </w:r>
           </w:p>
         </w:tc>
@@ -5095,137 +5298,7 @@
                 <w:sz w:val="20"/>
                 <w:szCs w:val="20"/>
               </w:rPr>
-              <w:t>0,42</w:t>
-            </w:r>
-          </w:p>
-        </w:tc>
-      </w:tr>
-      <w:tr>
-        <w:trPr>
-          <w:trHeight w:val="315" w:hRule="atLeast"/>
-        </w:trPr>
-        <w:tc>
-          <w:tcPr>
-            <w:tcW w:w="1500" w:type="dxa"/>
-            <w:tcBorders>
-              <w:top w:val="single" w:sz="8" w:space="0" w:color="CCCCCC"/>
-              <w:left w:val="single" w:sz="8" w:space="0" w:color="CCCCCC"/>
-              <w:bottom w:val="single" w:sz="8" w:space="0" w:color="CCCCCC"/>
-              <w:right w:val="single" w:sz="8" w:space="0" w:color="CCCCCC"/>
-            </w:tcBorders>
-            <w:vAlign w:val="bottom"/>
-          </w:tcPr>
-          <w:p>
-            <w:pPr>
-              <w:pStyle w:val="normal1"/>
-              <w:widowControl w:val="false"/>
-              <w:spacing w:lineRule="auto" w:line="276"/>
-              <w:jc w:val="right"/>
-              <w:rPr>
-                <w:sz w:val="20"/>
-                <w:szCs w:val="20"/>
-              </w:rPr>
-            </w:pPr>
-            <w:r>
-              <w:rPr>
-                <w:rFonts w:eastAsia="Fira Sans" w:cs="Fira Sans" w:ascii="Fira Sans" w:hAnsi="Fira Sans"/>
-              </w:rPr>
-              <w:t>30</w:t>
-            </w:r>
-          </w:p>
-        </w:tc>
-        <w:tc>
-          <w:tcPr>
-            <w:tcW w:w="2354" w:type="dxa"/>
-            <w:tcBorders>
-              <w:top w:val="single" w:sz="8" w:space="0" w:color="CCCCCC"/>
-              <w:left w:val="single" w:sz="8" w:space="0" w:color="CCCCCC"/>
-              <w:bottom w:val="single" w:sz="8" w:space="0" w:color="CCCCCC"/>
-              <w:right w:val="single" w:sz="8" w:space="0" w:color="CCCCCC"/>
-            </w:tcBorders>
-            <w:vAlign w:val="bottom"/>
-          </w:tcPr>
-          <w:p>
-            <w:pPr>
-              <w:pStyle w:val="normal1"/>
-              <w:widowControl w:val="false"/>
-              <w:spacing w:lineRule="auto" w:line="276"/>
-              <w:jc w:val="right"/>
-              <w:rPr>
-                <w:sz w:val="20"/>
-                <w:szCs w:val="20"/>
-              </w:rPr>
-            </w:pPr>
-            <w:r>
-              <w:rPr>
-                <w:sz w:val="20"/>
-                <w:szCs w:val="20"/>
-              </w:rPr>
-              <w:t>3,33</w:t>
-            </w:r>
-          </w:p>
-        </w:tc>
-        <w:tc>
-          <w:tcPr>
-            <w:tcW w:w="2280" w:type="dxa"/>
-            <w:tcBorders>
-              <w:top w:val="single" w:sz="8" w:space="0" w:color="CCCCCC"/>
-              <w:left w:val="single" w:sz="8" w:space="0" w:color="CCCCCC"/>
-              <w:bottom w:val="single" w:sz="8" w:space="0" w:color="CCCCCC"/>
-              <w:right w:val="single" w:sz="8" w:space="0" w:color="CCCCCC"/>
-            </w:tcBorders>
-            <w:vAlign w:val="bottom"/>
-          </w:tcPr>
-          <w:p>
-            <w:pPr>
-              <w:pStyle w:val="normal1"/>
-              <w:widowControl w:val="false"/>
-              <w:spacing w:lineRule="auto" w:line="276"/>
-              <w:jc w:val="right"/>
-              <w:rPr>
-                <w:sz w:val="20"/>
-                <w:szCs w:val="20"/>
-              </w:rPr>
-            </w:pPr>
-            <w:r>
-              <w:rPr>
-                <w:color w:val="FF0000"/>
-                <w:sz w:val="20"/>
-                <w:szCs w:val="20"/>
-              </w:rPr>
-              <w:t>9</w:t>
-            </w:r>
-          </w:p>
-        </w:tc>
-        <w:tc>
-          <w:tcPr>
-            <w:tcW w:w="1500" w:type="dxa"/>
-            <w:tcBorders>
-              <w:top w:val="single" w:sz="8" w:space="0" w:color="CCCCCC"/>
-              <w:left w:val="single" w:sz="8" w:space="0" w:color="CCCCCC"/>
-              <w:bottom w:val="single" w:sz="8" w:space="0" w:color="CCCCCC"/>
-              <w:right w:val="single" w:sz="8" w:space="0" w:color="CCCCCC"/>
-            </w:tcBorders>
-            <w:vAlign w:val="bottom"/>
-          </w:tcPr>
-          <w:p>
-            <w:pPr>
-              <w:pStyle w:val="normal1"/>
-              <w:widowControl w:val="false"/>
-              <w:spacing w:lineRule="auto" w:line="276"/>
-              <w:jc w:val="right"/>
-              <w:rPr>
-                <w:sz w:val="20"/>
-                <w:szCs w:val="20"/>
-              </w:rPr>
-            </w:pPr>
-            <w:r>
-              <w:rPr>
-                <w:color w:val="00FF00"/>
-                <w:sz w:val="20"/>
-                <w:szCs w:val="20"/>
-              </w:rPr>
-              <w:t>0,31</w:t>
+              <w:t>0.31</w:t>
             </w:r>
           </w:p>
         </w:tc>
@@ -5510,6 +5583,7 @@
     <w:p>
       <w:pPr>
         <w:pStyle w:val="Heading1"/>
+        <w:spacing w:before="0" w:after="120"/>
         <w:rPr>
           <w:rFonts w:ascii="Roboto Slab" w:hAnsi="Roboto Slab" w:eastAsia="Roboto Slab" w:cs="Roboto Slab"/>
         </w:rPr>
@@ -9458,9 +9532,3617 @@
     <w:p>
       <w:pPr>
         <w:pStyle w:val="Heading1"/>
+        <w:spacing w:before="0" w:after="120"/>
+        <w:rPr/>
+      </w:pPr>
+      <w:r>
+        <w:rPr>
+          <w:rFonts w:eastAsia="Roboto Slab" w:cs="Roboto Slab" w:ascii="Roboto Slab" w:hAnsi="Roboto Slab"/>
+        </w:rPr>
+        <w:t>MPI Parallelization</w:t>
+      </w:r>
+    </w:p>
+    <w:p>
+      <w:pPr>
+        <w:pStyle w:val="normal1"/>
+        <w:rPr>
+          <w:rFonts w:ascii="Fira Sans" w:hAnsi="Fira Sans"/>
+        </w:rPr>
+      </w:pPr>
+      <w:r>
+        <w:rPr>
+          <w:rFonts w:eastAsia="Roboto Slab" w:cs="Roboto Slab" w:ascii="Fira Sans" w:hAnsi="Fira Sans"/>
+        </w:rPr>
+        <w:t>The last form of parallelization we could exploit was to split the computation of different sections of the image among different processes and use message passing to rebuild the final mandelbrot image inside the root process. To achieve this, we used MPI: the idea was simple, split the workload by assigning to each process an “equal” amount of pixels to fill, run the computations independently, and the perform a Gather on the partial results to assemble the final image. The only caveat of this procedure was that there was no guarantee that the amount of pixels in the image would be multiple of the number of processes: this tiny detail meant that we had to use the MPI_Gatherv instead of the simpler MPI_Gather (each process could be responsible of either n or n+1 pixels). We also had to define 2 auxiliary functions, one to decide how much work to assign to each process and another one to compute the array displacements to use in the Gatherv</w:t>
+      </w:r>
+      <w:r>
+        <w:rPr>
+          <w:rFonts w:eastAsia="Roboto Slab" w:cs="Roboto Slab" w:ascii="Fira Sans" w:hAnsi="Fira Sans"/>
+        </w:rPr>
+        <w:t>.</w:t>
+      </w:r>
+    </w:p>
+    <w:p>
+      <w:pPr>
+        <w:pStyle w:val="normal1"/>
         <w:rPr>
           <w:rFonts w:ascii="Roboto Slab" w:hAnsi="Roboto Slab" w:eastAsia="Roboto Slab" w:cs="Roboto Slab"/>
         </w:rPr>
+      </w:pPr>
+      <w:r>
+        <w:rPr>
+          <w:rFonts w:eastAsia="Roboto Slab" w:cs="Roboto Slab" w:ascii="Roboto Slab" w:hAnsi="Roboto Slab"/>
+        </w:rPr>
+      </w:r>
+    </w:p>
+    <w:p>
+      <w:pPr>
+        <w:pStyle w:val="normal1"/>
+        <w:rPr/>
+      </w:pPr>
+      <w:r>
+        <w:rPr/>
+        <w:drawing>
+          <wp:anchor behindDoc="0" distT="0" distB="0" distL="0" distR="0" simplePos="0" locked="0" layoutInCell="0" allowOverlap="1" relativeHeight="15">
+            <wp:simplePos x="0" y="0"/>
+            <wp:positionH relativeFrom="column">
+              <wp:align>center</wp:align>
+            </wp:positionH>
+            <wp:positionV relativeFrom="paragraph">
+              <wp:posOffset>635</wp:posOffset>
+            </wp:positionV>
+            <wp:extent cx="5731510" cy="3207385"/>
+            <wp:effectExtent l="0" t="0" r="0" b="0"/>
+            <wp:wrapSquare wrapText="largest"/>
+            <wp:docPr id="14" name="Image1" descr=""/>
+            <wp:cNvGraphicFramePr>
+              <a:graphicFrameLocks xmlns:a="http://schemas.openxmlformats.org/drawingml/2006/main" noChangeAspect="1"/>
+            </wp:cNvGraphicFramePr>
+            <a:graphic xmlns:a="http://schemas.openxmlformats.org/drawingml/2006/main">
+              <a:graphicData uri="http://schemas.openxmlformats.org/drawingml/2006/picture">
+                <pic:pic xmlns:pic="http://schemas.openxmlformats.org/drawingml/2006/picture">
+                  <pic:nvPicPr>
+                    <pic:cNvPr id="14" name="Image1" descr=""/>
+                    <pic:cNvPicPr>
+                      <a:picLocks noChangeAspect="1" noChangeArrowheads="1"/>
+                    </pic:cNvPicPr>
+                  </pic:nvPicPr>
+                  <pic:blipFill>
+                    <a:blip r:embed="rId15"/>
+                    <a:stretch>
+                      <a:fillRect/>
+                    </a:stretch>
+                  </pic:blipFill>
+                  <pic:spPr bwMode="auto">
+                    <a:xfrm>
+                      <a:off x="0" y="0"/>
+                      <a:ext cx="5731510" cy="3207385"/>
+                    </a:xfrm>
+                    <a:prstGeom prst="rect">
+                      <a:avLst/>
+                    </a:prstGeom>
+                  </pic:spPr>
+                </pic:pic>
+              </a:graphicData>
+            </a:graphic>
+          </wp:anchor>
+        </w:drawing>
+      </w:r>
+    </w:p>
+    <w:p>
+      <w:pPr>
+        <w:pStyle w:val="normal1"/>
+        <w:rPr>
+          <w:rFonts w:ascii="Fira Sans" w:hAnsi="Fira Sans"/>
+        </w:rPr>
+      </w:pPr>
+      <w:r>
+        <w:rPr>
+          <w:rFonts w:ascii="Fira Sans" w:hAnsi="Fira Sans"/>
+        </w:rPr>
+        <w:t>Completed this part it was simply a question of adding the MPI instructions in the main to initialize MPI, retrieve the communicator rank and size, set the workstart and worksize depending on the rank and then perform the gatherv and finalize.</w:t>
+      </w:r>
+    </w:p>
+    <w:p>
+      <w:pPr>
+        <w:pStyle w:val="normal1"/>
+        <w:rPr/>
+      </w:pPr>
+      <w:r>
+        <w:rPr/>
+      </w:r>
+    </w:p>
+    <w:p>
+      <w:pPr>
+        <w:pStyle w:val="normal1"/>
+        <w:rPr/>
+      </w:pPr>
+      <w:r>
+        <w:rPr/>
+        <w:drawing>
+          <wp:anchor behindDoc="0" distT="0" distB="0" distL="0" distR="0" simplePos="0" locked="0" layoutInCell="0" allowOverlap="1" relativeHeight="16">
+            <wp:simplePos x="0" y="0"/>
+            <wp:positionH relativeFrom="column">
+              <wp:align>center</wp:align>
+            </wp:positionH>
+            <wp:positionV relativeFrom="paragraph">
+              <wp:posOffset>635</wp:posOffset>
+            </wp:positionV>
+            <wp:extent cx="5731510" cy="3867150"/>
+            <wp:effectExtent l="0" t="0" r="0" b="0"/>
+            <wp:wrapSquare wrapText="largest"/>
+            <wp:docPr id="15" name="Image2" descr=""/>
+            <wp:cNvGraphicFramePr>
+              <a:graphicFrameLocks xmlns:a="http://schemas.openxmlformats.org/drawingml/2006/main" noChangeAspect="1"/>
+            </wp:cNvGraphicFramePr>
+            <a:graphic xmlns:a="http://schemas.openxmlformats.org/drawingml/2006/main">
+              <a:graphicData uri="http://schemas.openxmlformats.org/drawingml/2006/picture">
+                <pic:pic xmlns:pic="http://schemas.openxmlformats.org/drawingml/2006/picture">
+                  <pic:nvPicPr>
+                    <pic:cNvPr id="15" name="Image2" descr=""/>
+                    <pic:cNvPicPr>
+                      <a:picLocks noChangeAspect="1" noChangeArrowheads="1"/>
+                    </pic:cNvPicPr>
+                  </pic:nvPicPr>
+                  <pic:blipFill>
+                    <a:blip r:embed="rId16"/>
+                    <a:stretch>
+                      <a:fillRect/>
+                    </a:stretch>
+                  </pic:blipFill>
+                  <pic:spPr bwMode="auto">
+                    <a:xfrm>
+                      <a:off x="0" y="0"/>
+                      <a:ext cx="5731510" cy="3867150"/>
+                    </a:xfrm>
+                    <a:prstGeom prst="rect">
+                      <a:avLst/>
+                    </a:prstGeom>
+                  </pic:spPr>
+                </pic:pic>
+              </a:graphicData>
+            </a:graphic>
+          </wp:anchor>
+        </w:drawing>
+      </w:r>
+    </w:p>
+    <w:p>
+      <w:pPr>
+        <w:pStyle w:val="Heading1"/>
+        <w:rPr>
+          <w:rFonts w:ascii="Fira Sans" w:hAnsi="Fira Sans"/>
+        </w:rPr>
+      </w:pPr>
+      <w:r>
+        <w:drawing>
+          <wp:anchor behindDoc="0" distT="0" distB="0" distL="0" distR="0" simplePos="0" locked="0" layoutInCell="0" allowOverlap="1" relativeHeight="17">
+            <wp:simplePos x="0" y="0"/>
+            <wp:positionH relativeFrom="column">
+              <wp:align>center</wp:align>
+            </wp:positionH>
+            <wp:positionV relativeFrom="paragraph">
+              <wp:posOffset>635</wp:posOffset>
+            </wp:positionV>
+            <wp:extent cx="5731510" cy="796925"/>
+            <wp:effectExtent l="0" t="0" r="0" b="0"/>
+            <wp:wrapSquare wrapText="largest"/>
+            <wp:docPr id="16" name="Image3" descr=""/>
+            <wp:cNvGraphicFramePr>
+              <a:graphicFrameLocks xmlns:a="http://schemas.openxmlformats.org/drawingml/2006/main" noChangeAspect="1"/>
+            </wp:cNvGraphicFramePr>
+            <a:graphic xmlns:a="http://schemas.openxmlformats.org/drawingml/2006/main">
+              <a:graphicData uri="http://schemas.openxmlformats.org/drawingml/2006/picture">
+                <pic:pic xmlns:pic="http://schemas.openxmlformats.org/drawingml/2006/picture">
+                  <pic:nvPicPr>
+                    <pic:cNvPr id="16" name="Image3" descr=""/>
+                    <pic:cNvPicPr>
+                      <a:picLocks noChangeAspect="1" noChangeArrowheads="1"/>
+                    </pic:cNvPicPr>
+                  </pic:nvPicPr>
+                  <pic:blipFill>
+                    <a:blip r:embed="rId17"/>
+                    <a:stretch>
+                      <a:fillRect/>
+                    </a:stretch>
+                  </pic:blipFill>
+                  <pic:spPr bwMode="auto">
+                    <a:xfrm>
+                      <a:off x="0" y="0"/>
+                      <a:ext cx="5731510" cy="796925"/>
+                    </a:xfrm>
+                    <a:prstGeom prst="rect">
+                      <a:avLst/>
+                    </a:prstGeom>
+                  </pic:spPr>
+                </pic:pic>
+              </a:graphicData>
+            </a:graphic>
+          </wp:anchor>
+        </w:drawing>
+      </w:r>
+      <w:r>
+        <w:rPr>
+          <w:rFonts w:eastAsia="Roboto Slab" w:cs="Roboto Slab" w:ascii="Roboto Slab" w:hAnsi="Roboto Slab"/>
+        </w:rPr>
+        <w:t>MPI vs OpenMP speedup</w:t>
+      </w:r>
+    </w:p>
+    <w:p>
+      <w:pPr>
+        <w:pStyle w:val="normal1"/>
+        <w:rPr>
+          <w:rFonts w:ascii="Fira Sans" w:hAnsi="Fira Sans"/>
+        </w:rPr>
+      </w:pPr>
+      <w:r>
+        <w:rPr>
+          <w:rFonts w:ascii="Fira Sans" w:hAnsi="Fira Sans"/>
+        </w:rPr>
+        <w:t>We first tried to use just MPI and reset the iterations amount:</w:t>
+      </w:r>
+    </w:p>
+    <w:p>
+      <w:pPr>
+        <w:pStyle w:val="normal1"/>
+        <w:rPr/>
+      </w:pPr>
+      <w:r>
+        <w:rPr/>
+      </w:r>
+    </w:p>
+    <w:p>
+      <w:pPr>
+        <w:pStyle w:val="normal1"/>
+        <w:rPr>
+          <w:rFonts w:ascii="Courier New" w:hAnsi="Courier New" w:eastAsia="Courier New" w:cs="Courier New"/>
+        </w:rPr>
+      </w:pPr>
+      <w:r>
+        <w:rPr>
+          <w:rFonts w:eastAsia="Courier New" w:cs="Courier New" w:ascii="Courier New" w:hAnsi="Courier New"/>
+        </w:rPr>
+        <w:t xml:space="preserve">- </w:t>
+      </w:r>
+      <w:r>
+        <w:rPr>
+          <w:rFonts w:eastAsia="Courier New" w:cs="Courier New" w:ascii="Courier New" w:hAnsi="Courier New"/>
+          <w:b/>
+        </w:rPr>
+        <w:t>compiling line</w:t>
+      </w:r>
+      <w:r>
+        <w:rPr>
+          <w:rFonts w:eastAsia="Courier New" w:cs="Courier New" w:ascii="Courier New" w:hAnsi="Courier New"/>
+        </w:rPr>
+        <w:t>: mpiicpx -fopenmp -O3 -xHost -ffast-math -D_MPI_ mandelbot.cpp</w:t>
+      </w:r>
+    </w:p>
+    <w:p>
+      <w:pPr>
+        <w:pStyle w:val="normal1"/>
+        <w:rPr>
+          <w:rFonts w:ascii="Courier New" w:hAnsi="Courier New" w:eastAsia="Courier New" w:cs="Courier New"/>
+        </w:rPr>
+      </w:pPr>
+      <w:r>
+        <w:rPr>
+          <w:rFonts w:eastAsia="Courier New" w:cs="Courier New" w:ascii="Courier New" w:hAnsi="Courier New"/>
+        </w:rPr>
+        <w:t xml:space="preserve">- </w:t>
+      </w:r>
+      <w:r>
+        <w:rPr>
+          <w:rFonts w:eastAsia="Courier New" w:cs="Courier New" w:ascii="Courier New" w:hAnsi="Courier New"/>
+          <w:b/>
+          <w:bCs/>
+        </w:rPr>
+        <w:t xml:space="preserve">exec line: </w:t>
+      </w:r>
+      <w:r>
+        <w:rPr>
+          <w:rFonts w:eastAsia="Courier New" w:cs="Courier New" w:ascii="Courier New" w:hAnsi="Courier New"/>
+          <w:b w:val="false"/>
+          <w:bCs w:val="false"/>
+        </w:rPr>
+        <w:t>mpiexec -np &lt;</w:t>
+      </w:r>
+      <w:r>
+        <w:rPr>
+          <w:rFonts w:eastAsia="Courier New" w:cs="Courier New" w:ascii="Courier New" w:hAnsi="Courier New"/>
+          <w:b w:val="false"/>
+          <w:bCs w:val="false"/>
+        </w:rPr>
+        <w:t>N processes&gt;</w:t>
+      </w:r>
+      <w:r>
+        <w:rPr>
+          <w:rFonts w:eastAsia="Courier New" w:cs="Courier New" w:ascii="Courier New" w:hAnsi="Courier New"/>
+          <w:b w:val="false"/>
+          <w:bCs w:val="false"/>
+        </w:rPr>
+        <w:t xml:space="preserve"> ./a.out image</w:t>
+      </w:r>
+    </w:p>
+    <w:p>
+      <w:pPr>
+        <w:pStyle w:val="normal1"/>
+        <w:rPr>
+          <w:rFonts w:ascii="Courier New" w:hAnsi="Courier New" w:eastAsia="Courier New" w:cs="Courier New"/>
+        </w:rPr>
+      </w:pPr>
+      <w:r>
+        <w:rPr/>
+      </w:r>
+    </w:p>
+    <w:p>
+      <w:pPr>
+        <w:pStyle w:val="normal1"/>
+        <w:rPr/>
+      </w:pPr>
+      <w:r>
+        <w:rPr/>
+      </w:r>
+    </w:p>
+    <w:tbl>
+      <w:tblPr>
+        <w:tblStyle w:val="Table2"/>
+        <w:tblW w:w="7635" w:type="dxa"/>
+        <w:jc w:val="left"/>
+        <w:tblInd w:w="0" w:type="dxa"/>
+        <w:tblLayout w:type="fixed"/>
+        <w:tblCellMar>
+          <w:top w:w="40" w:type="dxa"/>
+          <w:left w:w="40" w:type="dxa"/>
+          <w:bottom w:w="40" w:type="dxa"/>
+          <w:right w:w="40" w:type="dxa"/>
+        </w:tblCellMar>
+        <w:tblLook w:val="0600"/>
+      </w:tblPr>
+      <w:tblGrid>
+        <w:gridCol w:w="1500"/>
+        <w:gridCol w:w="2354"/>
+        <w:gridCol w:w="2266"/>
+        <w:gridCol w:w="1514"/>
+      </w:tblGrid>
+      <w:tr>
+        <w:trPr>
+          <w:trHeight w:val="345" w:hRule="atLeast"/>
+        </w:trPr>
+        <w:tc>
+          <w:tcPr>
+            <w:tcW w:w="1500" w:type="dxa"/>
+            <w:tcBorders>
+              <w:top w:val="single" w:sz="8" w:space="0" w:color="CCCCCC"/>
+              <w:left w:val="single" w:sz="8" w:space="0" w:color="CCCCCC"/>
+              <w:bottom w:val="single" w:sz="8" w:space="0" w:color="CCCCCC"/>
+              <w:right w:val="single" w:sz="8" w:space="0" w:color="CCCCCC"/>
+            </w:tcBorders>
+            <w:vAlign w:val="bottom"/>
+          </w:tcPr>
+          <w:p>
+            <w:pPr>
+              <w:pStyle w:val="normal1"/>
+              <w:widowControl w:val="false"/>
+              <w:spacing w:lineRule="auto" w:line="276"/>
+              <w:rPr>
+                <w:sz w:val="20"/>
+                <w:szCs w:val="20"/>
+              </w:rPr>
+            </w:pPr>
+            <w:r>
+              <w:rPr>
+                <w:rFonts w:eastAsia="Fira Sans" w:cs="Fira Sans" w:ascii="Fira Sans" w:hAnsi="Fira Sans"/>
+                <w:b/>
+              </w:rPr>
+              <w:t>Data size</w:t>
+            </w:r>
+          </w:p>
+        </w:tc>
+        <w:tc>
+          <w:tcPr>
+            <w:tcW w:w="2354" w:type="dxa"/>
+            <w:tcBorders>
+              <w:top w:val="single" w:sz="8" w:space="0" w:color="CCCCCC"/>
+              <w:left w:val="single" w:sz="8" w:space="0" w:color="CCCCCC"/>
+              <w:bottom w:val="single" w:sz="8" w:space="0" w:color="CCCCCC"/>
+              <w:right w:val="single" w:sz="8" w:space="0" w:color="CCCCCC"/>
+            </w:tcBorders>
+            <w:vAlign w:val="bottom"/>
+          </w:tcPr>
+          <w:p>
+            <w:pPr>
+              <w:pStyle w:val="normal1"/>
+              <w:widowControl w:val="false"/>
+              <w:spacing w:lineRule="auto" w:line="276"/>
+              <w:rPr>
+                <w:sz w:val="20"/>
+                <w:szCs w:val="20"/>
+              </w:rPr>
+            </w:pPr>
+            <w:r>
+              <w:rPr>
+                <w:rFonts w:eastAsia="Courier New" w:cs="Courier New" w:ascii="Courier New" w:hAnsi="Courier New"/>
+              </w:rPr>
+              <w:t>RESOLUTION=1000</w:t>
+            </w:r>
+          </w:p>
+        </w:tc>
+        <w:tc>
+          <w:tcPr>
+            <w:tcW w:w="2266" w:type="dxa"/>
+            <w:tcBorders>
+              <w:top w:val="single" w:sz="8" w:space="0" w:color="CCCCCC"/>
+              <w:left w:val="single" w:sz="8" w:space="0" w:color="CCCCCC"/>
+              <w:bottom w:val="single" w:sz="8" w:space="0" w:color="CCCCCC"/>
+              <w:right w:val="single" w:sz="8" w:space="0" w:color="CCCCCC"/>
+            </w:tcBorders>
+            <w:shd w:fill="FFFFFF" w:val="clear"/>
+            <w:vAlign w:val="bottom"/>
+          </w:tcPr>
+          <w:p>
+            <w:pPr>
+              <w:pStyle w:val="normal1"/>
+              <w:widowControl w:val="false"/>
+              <w:spacing w:lineRule="auto" w:line="276"/>
+              <w:rPr>
+                <w:sz w:val="20"/>
+                <w:szCs w:val="20"/>
+              </w:rPr>
+            </w:pPr>
+            <w:r>
+              <w:rPr>
+                <w:rFonts w:eastAsia="Courier New" w:cs="Courier New" w:ascii="Courier New" w:hAnsi="Courier New"/>
+              </w:rPr>
+              <w:t>ITERATIONS=10000</w:t>
+            </w:r>
+          </w:p>
+        </w:tc>
+        <w:tc>
+          <w:tcPr>
+            <w:tcW w:w="1514" w:type="dxa"/>
+            <w:tcBorders>
+              <w:top w:val="single" w:sz="8" w:space="0" w:color="CCCCCC"/>
+              <w:left w:val="single" w:sz="8" w:space="0" w:color="CCCCCC"/>
+              <w:bottom w:val="single" w:sz="8" w:space="0" w:color="CCCCCC"/>
+              <w:right w:val="single" w:sz="8" w:space="0" w:color="CCCCCC"/>
+            </w:tcBorders>
+            <w:vAlign w:val="bottom"/>
+          </w:tcPr>
+          <w:p>
+            <w:pPr>
+              <w:pStyle w:val="normal1"/>
+              <w:widowControl w:val="false"/>
+              <w:spacing w:lineRule="auto" w:line="276"/>
+              <w:rPr>
+                <w:sz w:val="20"/>
+                <w:szCs w:val="20"/>
+              </w:rPr>
+            </w:pPr>
+            <w:r>
+              <w:rPr>
+                <w:sz w:val="20"/>
+                <w:szCs w:val="20"/>
+              </w:rPr>
+            </w:r>
+          </w:p>
+        </w:tc>
+      </w:tr>
+      <w:tr>
+        <w:trPr>
+          <w:trHeight w:val="315" w:hRule="atLeast"/>
+        </w:trPr>
+        <w:tc>
+          <w:tcPr>
+            <w:tcW w:w="1500" w:type="dxa"/>
+            <w:tcBorders>
+              <w:top w:val="single" w:sz="8" w:space="0" w:color="CCCCCC"/>
+              <w:left w:val="single" w:sz="8" w:space="0" w:color="CCCCCC"/>
+              <w:bottom w:val="single" w:sz="8" w:space="0" w:color="CCCCCC"/>
+              <w:right w:val="single" w:sz="8" w:space="0" w:color="CCCCCC"/>
+            </w:tcBorders>
+            <w:vAlign w:val="bottom"/>
+          </w:tcPr>
+          <w:p>
+            <w:pPr>
+              <w:pStyle w:val="normal1"/>
+              <w:widowControl w:val="false"/>
+              <w:spacing w:lineRule="auto" w:line="276"/>
+              <w:rPr>
+                <w:sz w:val="20"/>
+                <w:szCs w:val="20"/>
+              </w:rPr>
+            </w:pPr>
+            <w:r>
+              <w:rPr>
+                <w:sz w:val="20"/>
+                <w:szCs w:val="20"/>
+              </w:rPr>
+            </w:r>
+          </w:p>
+        </w:tc>
+        <w:tc>
+          <w:tcPr>
+            <w:tcW w:w="2354" w:type="dxa"/>
+            <w:tcBorders>
+              <w:top w:val="single" w:sz="8" w:space="0" w:color="CCCCCC"/>
+              <w:left w:val="single" w:sz="8" w:space="0" w:color="CCCCCC"/>
+              <w:bottom w:val="single" w:sz="8" w:space="0" w:color="CCCCCC"/>
+              <w:right w:val="single" w:sz="8" w:space="0" w:color="CCCCCC"/>
+            </w:tcBorders>
+            <w:vAlign w:val="bottom"/>
+          </w:tcPr>
+          <w:p>
+            <w:pPr>
+              <w:pStyle w:val="normal1"/>
+              <w:widowControl w:val="false"/>
+              <w:spacing w:lineRule="auto" w:line="276"/>
+              <w:rPr>
+                <w:sz w:val="20"/>
+                <w:szCs w:val="20"/>
+              </w:rPr>
+            </w:pPr>
+            <w:r>
+              <w:rPr>
+                <w:sz w:val="20"/>
+                <w:szCs w:val="20"/>
+              </w:rPr>
+            </w:r>
+          </w:p>
+        </w:tc>
+        <w:tc>
+          <w:tcPr>
+            <w:tcW w:w="2266" w:type="dxa"/>
+            <w:tcBorders>
+              <w:top w:val="single" w:sz="8" w:space="0" w:color="CCCCCC"/>
+              <w:left w:val="single" w:sz="8" w:space="0" w:color="CCCCCC"/>
+              <w:bottom w:val="single" w:sz="8" w:space="0" w:color="CCCCCC"/>
+              <w:right w:val="single" w:sz="8" w:space="0" w:color="CCCCCC"/>
+            </w:tcBorders>
+            <w:vAlign w:val="bottom"/>
+          </w:tcPr>
+          <w:p>
+            <w:pPr>
+              <w:pStyle w:val="normal1"/>
+              <w:widowControl w:val="false"/>
+              <w:spacing w:lineRule="auto" w:line="276"/>
+              <w:rPr>
+                <w:sz w:val="20"/>
+                <w:szCs w:val="20"/>
+              </w:rPr>
+            </w:pPr>
+            <w:r>
+              <w:rPr>
+                <w:sz w:val="20"/>
+                <w:szCs w:val="20"/>
+              </w:rPr>
+            </w:r>
+          </w:p>
+        </w:tc>
+        <w:tc>
+          <w:tcPr>
+            <w:tcW w:w="1514" w:type="dxa"/>
+            <w:tcBorders>
+              <w:top w:val="single" w:sz="8" w:space="0" w:color="CCCCCC"/>
+              <w:left w:val="single" w:sz="8" w:space="0" w:color="CCCCCC"/>
+              <w:bottom w:val="single" w:sz="8" w:space="0" w:color="CCCCCC"/>
+              <w:right w:val="single" w:sz="8" w:space="0" w:color="CCCCCC"/>
+            </w:tcBorders>
+            <w:vAlign w:val="bottom"/>
+          </w:tcPr>
+          <w:p>
+            <w:pPr>
+              <w:pStyle w:val="normal1"/>
+              <w:widowControl w:val="false"/>
+              <w:spacing w:lineRule="auto" w:line="276"/>
+              <w:rPr>
+                <w:sz w:val="20"/>
+                <w:szCs w:val="20"/>
+              </w:rPr>
+            </w:pPr>
+            <w:r>
+              <w:rPr>
+                <w:sz w:val="20"/>
+                <w:szCs w:val="20"/>
+              </w:rPr>
+            </w:r>
+          </w:p>
+        </w:tc>
+      </w:tr>
+      <w:tr>
+        <w:trPr>
+          <w:trHeight w:val="315" w:hRule="atLeast"/>
+        </w:trPr>
+        <w:tc>
+          <w:tcPr>
+            <w:tcW w:w="1500" w:type="dxa"/>
+            <w:tcBorders>
+              <w:top w:val="single" w:sz="8" w:space="0" w:color="CCCCCC"/>
+              <w:left w:val="single" w:sz="8" w:space="0" w:color="CCCCCC"/>
+              <w:bottom w:val="single" w:sz="8" w:space="0" w:color="CCCCCC"/>
+              <w:right w:val="single" w:sz="8" w:space="0" w:color="CCCCCC"/>
+            </w:tcBorders>
+            <w:vAlign w:val="bottom"/>
+          </w:tcPr>
+          <w:p>
+            <w:pPr>
+              <w:pStyle w:val="normal1"/>
+              <w:widowControl w:val="false"/>
+              <w:spacing w:lineRule="auto" w:line="276"/>
+              <w:rPr>
+                <w:sz w:val="20"/>
+                <w:szCs w:val="20"/>
+              </w:rPr>
+            </w:pPr>
+            <w:r>
+              <w:rPr>
+                <w:rFonts w:eastAsia="Fira Sans" w:cs="Fira Sans" w:ascii="Fira Sans" w:hAnsi="Fira Sans"/>
+              </w:rPr>
+              <w:t>N process</w:t>
+            </w:r>
+            <w:r>
+              <w:rPr>
+                <w:rFonts w:eastAsia="Fira Sans" w:cs="Fira Sans" w:ascii="Fira Sans" w:hAnsi="Fira Sans"/>
+              </w:rPr>
+              <w:t>es</w:t>
+            </w:r>
+          </w:p>
+        </w:tc>
+        <w:tc>
+          <w:tcPr>
+            <w:tcW w:w="2354" w:type="dxa"/>
+            <w:tcBorders>
+              <w:top w:val="single" w:sz="8" w:space="0" w:color="CCCCCC"/>
+              <w:left w:val="single" w:sz="8" w:space="0" w:color="CCCCCC"/>
+              <w:bottom w:val="single" w:sz="8" w:space="0" w:color="CCCCCC"/>
+              <w:right w:val="single" w:sz="8" w:space="0" w:color="CCCCCC"/>
+            </w:tcBorders>
+            <w:vAlign w:val="bottom"/>
+          </w:tcPr>
+          <w:p>
+            <w:pPr>
+              <w:pStyle w:val="normal1"/>
+              <w:widowControl w:val="false"/>
+              <w:spacing w:lineRule="auto" w:line="276"/>
+              <w:rPr>
+                <w:sz w:val="20"/>
+                <w:szCs w:val="20"/>
+              </w:rPr>
+            </w:pPr>
+            <w:r>
+              <w:rPr>
+                <w:rFonts w:eastAsia="Fira Sans" w:cs="Fira Sans" w:ascii="Fira Sans" w:hAnsi="Fira Sans"/>
+              </w:rPr>
+              <w:t>Time spent</w:t>
+            </w:r>
+          </w:p>
+        </w:tc>
+        <w:tc>
+          <w:tcPr>
+            <w:tcW w:w="2266" w:type="dxa"/>
+            <w:tcBorders>
+              <w:top w:val="single" w:sz="8" w:space="0" w:color="CCCCCC"/>
+              <w:left w:val="single" w:sz="8" w:space="0" w:color="CCCCCC"/>
+              <w:bottom w:val="single" w:sz="8" w:space="0" w:color="CCCCCC"/>
+              <w:right w:val="single" w:sz="8" w:space="0" w:color="CCCCCC"/>
+            </w:tcBorders>
+            <w:vAlign w:val="bottom"/>
+          </w:tcPr>
+          <w:p>
+            <w:pPr>
+              <w:pStyle w:val="normal1"/>
+              <w:widowControl w:val="false"/>
+              <w:spacing w:lineRule="auto" w:line="276"/>
+              <w:rPr>
+                <w:sz w:val="20"/>
+                <w:szCs w:val="20"/>
+              </w:rPr>
+            </w:pPr>
+            <w:r>
+              <w:rPr>
+                <w:color w:val="FF0000"/>
+                <w:sz w:val="20"/>
+                <w:szCs w:val="20"/>
+              </w:rPr>
+              <w:t>Speedup T1/Tp</w:t>
+            </w:r>
+          </w:p>
+        </w:tc>
+        <w:tc>
+          <w:tcPr>
+            <w:tcW w:w="1514" w:type="dxa"/>
+            <w:tcBorders>
+              <w:top w:val="single" w:sz="8" w:space="0" w:color="CCCCCC"/>
+              <w:left w:val="single" w:sz="8" w:space="0" w:color="CCCCCC"/>
+              <w:bottom w:val="single" w:sz="8" w:space="0" w:color="CCCCCC"/>
+              <w:right w:val="single" w:sz="8" w:space="0" w:color="CCCCCC"/>
+            </w:tcBorders>
+            <w:vAlign w:val="bottom"/>
+          </w:tcPr>
+          <w:p>
+            <w:pPr>
+              <w:pStyle w:val="normal1"/>
+              <w:widowControl w:val="false"/>
+              <w:spacing w:lineRule="auto" w:line="276"/>
+              <w:rPr>
+                <w:sz w:val="20"/>
+                <w:szCs w:val="20"/>
+              </w:rPr>
+            </w:pPr>
+            <w:r>
+              <w:rPr>
+                <w:color w:val="00FF00"/>
+                <w:sz w:val="20"/>
+                <w:szCs w:val="20"/>
+              </w:rPr>
+              <w:t>Efficiency</w:t>
+            </w:r>
+          </w:p>
+        </w:tc>
+      </w:tr>
+      <w:tr>
+        <w:trPr>
+          <w:trHeight w:val="315" w:hRule="atLeast"/>
+        </w:trPr>
+        <w:tc>
+          <w:tcPr>
+            <w:tcW w:w="1500" w:type="dxa"/>
+            <w:tcBorders>
+              <w:top w:val="single" w:sz="8" w:space="0" w:color="CCCCCC"/>
+              <w:left w:val="single" w:sz="8" w:space="0" w:color="CCCCCC"/>
+              <w:bottom w:val="single" w:sz="8" w:space="0" w:color="CCCCCC"/>
+              <w:right w:val="single" w:sz="8" w:space="0" w:color="CCCCCC"/>
+            </w:tcBorders>
+            <w:vAlign w:val="bottom"/>
+          </w:tcPr>
+          <w:p>
+            <w:pPr>
+              <w:pStyle w:val="normal1"/>
+              <w:widowControl w:val="false"/>
+              <w:spacing w:lineRule="auto" w:line="276"/>
+              <w:jc w:val="right"/>
+              <w:rPr>
+                <w:sz w:val="20"/>
+                <w:szCs w:val="20"/>
+              </w:rPr>
+            </w:pPr>
+            <w:r>
+              <w:rPr>
+                <w:rFonts w:eastAsia="Fira Sans" w:cs="Fira Sans" w:ascii="Fira Sans" w:hAnsi="Fira Sans"/>
+              </w:rPr>
+              <w:t>1</w:t>
+            </w:r>
+          </w:p>
+        </w:tc>
+        <w:tc>
+          <w:tcPr>
+            <w:tcW w:w="2354" w:type="dxa"/>
+            <w:tcBorders>
+              <w:top w:val="single" w:sz="8" w:space="0" w:color="CCCCCC"/>
+              <w:left w:val="single" w:sz="8" w:space="0" w:color="CCCCCC"/>
+              <w:bottom w:val="single" w:sz="8" w:space="0" w:color="CCCCCC"/>
+              <w:right w:val="single" w:sz="8" w:space="0" w:color="CCCCCC"/>
+            </w:tcBorders>
+            <w:vAlign w:val="bottom"/>
+          </w:tcPr>
+          <w:p>
+            <w:pPr>
+              <w:pStyle w:val="normal1"/>
+              <w:widowControl w:val="false"/>
+              <w:spacing w:lineRule="auto" w:line="276"/>
+              <w:jc w:val="right"/>
+              <w:rPr>
+                <w:sz w:val="20"/>
+                <w:szCs w:val="20"/>
+              </w:rPr>
+            </w:pPr>
+            <w:r>
+              <w:rPr>
+                <w:rFonts w:eastAsia="Fira Sans" w:cs="Fira Sans" w:ascii="Fira Sans" w:hAnsi="Fira Sans"/>
+              </w:rPr>
+              <w:t>31.05</w:t>
+            </w:r>
+          </w:p>
+        </w:tc>
+        <w:tc>
+          <w:tcPr>
+            <w:tcW w:w="2266" w:type="dxa"/>
+            <w:tcBorders>
+              <w:top w:val="single" w:sz="8" w:space="0" w:color="CCCCCC"/>
+              <w:left w:val="single" w:sz="8" w:space="0" w:color="CCCCCC"/>
+              <w:bottom w:val="single" w:sz="8" w:space="0" w:color="CCCCCC"/>
+              <w:right w:val="single" w:sz="8" w:space="0" w:color="CCCCCC"/>
+            </w:tcBorders>
+            <w:vAlign w:val="bottom"/>
+          </w:tcPr>
+          <w:p>
+            <w:pPr>
+              <w:pStyle w:val="normal1"/>
+              <w:widowControl w:val="false"/>
+              <w:spacing w:lineRule="auto" w:line="276"/>
+              <w:jc w:val="right"/>
+              <w:rPr>
+                <w:sz w:val="20"/>
+                <w:szCs w:val="20"/>
+              </w:rPr>
+            </w:pPr>
+            <w:r>
+              <w:rPr>
+                <w:color w:val="FF0000"/>
+                <w:sz w:val="20"/>
+                <w:szCs w:val="20"/>
+              </w:rPr>
+              <w:t>1</w:t>
+            </w:r>
+          </w:p>
+        </w:tc>
+        <w:tc>
+          <w:tcPr>
+            <w:tcW w:w="1514" w:type="dxa"/>
+            <w:tcBorders>
+              <w:top w:val="single" w:sz="8" w:space="0" w:color="CCCCCC"/>
+              <w:left w:val="single" w:sz="8" w:space="0" w:color="CCCCCC"/>
+              <w:bottom w:val="single" w:sz="8" w:space="0" w:color="CCCCCC"/>
+              <w:right w:val="single" w:sz="8" w:space="0" w:color="CCCCCC"/>
+            </w:tcBorders>
+            <w:vAlign w:val="bottom"/>
+          </w:tcPr>
+          <w:p>
+            <w:pPr>
+              <w:pStyle w:val="normal1"/>
+              <w:widowControl w:val="false"/>
+              <w:spacing w:lineRule="auto" w:line="276"/>
+              <w:jc w:val="right"/>
+              <w:rPr>
+                <w:sz w:val="20"/>
+                <w:szCs w:val="20"/>
+              </w:rPr>
+            </w:pPr>
+            <w:r>
+              <w:rPr>
+                <w:color w:val="00FF00"/>
+                <w:sz w:val="20"/>
+                <w:szCs w:val="20"/>
+              </w:rPr>
+              <w:t>1.00</w:t>
+            </w:r>
+          </w:p>
+        </w:tc>
+      </w:tr>
+      <w:tr>
+        <w:trPr>
+          <w:trHeight w:val="315" w:hRule="atLeast"/>
+        </w:trPr>
+        <w:tc>
+          <w:tcPr>
+            <w:tcW w:w="1500" w:type="dxa"/>
+            <w:tcBorders>
+              <w:top w:val="single" w:sz="8" w:space="0" w:color="CCCCCC"/>
+              <w:left w:val="single" w:sz="8" w:space="0" w:color="CCCCCC"/>
+              <w:bottom w:val="single" w:sz="8" w:space="0" w:color="CCCCCC"/>
+              <w:right w:val="single" w:sz="8" w:space="0" w:color="CCCCCC"/>
+            </w:tcBorders>
+            <w:vAlign w:val="bottom"/>
+          </w:tcPr>
+          <w:p>
+            <w:pPr>
+              <w:pStyle w:val="normal1"/>
+              <w:widowControl w:val="false"/>
+              <w:spacing w:lineRule="auto" w:line="276"/>
+              <w:jc w:val="right"/>
+              <w:rPr>
+                <w:sz w:val="20"/>
+                <w:szCs w:val="20"/>
+              </w:rPr>
+            </w:pPr>
+            <w:r>
+              <w:rPr>
+                <w:rFonts w:eastAsia="Fira Sans" w:cs="Fira Sans" w:ascii="Fira Sans" w:hAnsi="Fira Sans"/>
+              </w:rPr>
+              <w:t>2</w:t>
+            </w:r>
+          </w:p>
+        </w:tc>
+        <w:tc>
+          <w:tcPr>
+            <w:tcW w:w="2354" w:type="dxa"/>
+            <w:tcBorders>
+              <w:top w:val="single" w:sz="8" w:space="0" w:color="CCCCCC"/>
+              <w:left w:val="single" w:sz="8" w:space="0" w:color="CCCCCC"/>
+              <w:bottom w:val="single" w:sz="8" w:space="0" w:color="CCCCCC"/>
+              <w:right w:val="single" w:sz="8" w:space="0" w:color="CCCCCC"/>
+            </w:tcBorders>
+            <w:vAlign w:val="bottom"/>
+          </w:tcPr>
+          <w:p>
+            <w:pPr>
+              <w:pStyle w:val="normal1"/>
+              <w:widowControl w:val="false"/>
+              <w:spacing w:lineRule="auto" w:line="276"/>
+              <w:jc w:val="right"/>
+              <w:rPr>
+                <w:sz w:val="20"/>
+                <w:szCs w:val="20"/>
+              </w:rPr>
+            </w:pPr>
+            <w:r>
+              <w:rPr>
+                <w:rFonts w:eastAsia="Fira Sans" w:cs="Fira Sans" w:ascii="Fira Sans" w:hAnsi="Fira Sans"/>
+              </w:rPr>
+              <w:t>15.5</w:t>
+            </w:r>
+            <w:r>
+              <w:rPr>
+                <w:rFonts w:eastAsia="Fira Sans" w:cs="Fira Sans" w:ascii="Fira Sans" w:hAnsi="Fira Sans"/>
+              </w:rPr>
+              <w:t>5</w:t>
+            </w:r>
+          </w:p>
+        </w:tc>
+        <w:tc>
+          <w:tcPr>
+            <w:tcW w:w="2266" w:type="dxa"/>
+            <w:tcBorders>
+              <w:top w:val="single" w:sz="8" w:space="0" w:color="CCCCCC"/>
+              <w:left w:val="single" w:sz="8" w:space="0" w:color="CCCCCC"/>
+              <w:bottom w:val="single" w:sz="8" w:space="0" w:color="CCCCCC"/>
+              <w:right w:val="single" w:sz="8" w:space="0" w:color="CCCCCC"/>
+            </w:tcBorders>
+            <w:vAlign w:val="bottom"/>
+          </w:tcPr>
+          <w:p>
+            <w:pPr>
+              <w:pStyle w:val="normal1"/>
+              <w:widowControl w:val="false"/>
+              <w:spacing w:lineRule="auto" w:line="276"/>
+              <w:jc w:val="right"/>
+              <w:rPr>
+                <w:sz w:val="20"/>
+                <w:szCs w:val="20"/>
+              </w:rPr>
+            </w:pPr>
+            <w:r>
+              <w:rPr>
+                <w:color w:val="FF0000"/>
+                <w:sz w:val="20"/>
+                <w:szCs w:val="20"/>
+              </w:rPr>
+              <w:t>2.</w:t>
+            </w:r>
+            <w:r>
+              <w:rPr>
+                <w:color w:val="FF0000"/>
+                <w:sz w:val="20"/>
+                <w:szCs w:val="20"/>
+              </w:rPr>
+              <w:t>00</w:t>
+            </w:r>
+          </w:p>
+        </w:tc>
+        <w:tc>
+          <w:tcPr>
+            <w:tcW w:w="1514" w:type="dxa"/>
+            <w:tcBorders>
+              <w:top w:val="single" w:sz="8" w:space="0" w:color="CCCCCC"/>
+              <w:left w:val="single" w:sz="8" w:space="0" w:color="CCCCCC"/>
+              <w:bottom w:val="single" w:sz="8" w:space="0" w:color="CCCCCC"/>
+              <w:right w:val="single" w:sz="8" w:space="0" w:color="CCCCCC"/>
+            </w:tcBorders>
+            <w:vAlign w:val="bottom"/>
+          </w:tcPr>
+          <w:p>
+            <w:pPr>
+              <w:pStyle w:val="normal1"/>
+              <w:widowControl w:val="false"/>
+              <w:spacing w:lineRule="auto" w:line="276"/>
+              <w:jc w:val="right"/>
+              <w:rPr>
+                <w:sz w:val="20"/>
+                <w:szCs w:val="20"/>
+              </w:rPr>
+            </w:pPr>
+            <w:r>
+              <w:rPr>
+                <w:color w:val="00FF00"/>
+                <w:sz w:val="20"/>
+                <w:szCs w:val="20"/>
+              </w:rPr>
+              <w:t>1.00</w:t>
+            </w:r>
+          </w:p>
+        </w:tc>
+      </w:tr>
+      <w:tr>
+        <w:trPr>
+          <w:trHeight w:val="315" w:hRule="atLeast"/>
+        </w:trPr>
+        <w:tc>
+          <w:tcPr>
+            <w:tcW w:w="1500" w:type="dxa"/>
+            <w:tcBorders>
+              <w:top w:val="single" w:sz="8" w:space="0" w:color="CCCCCC"/>
+              <w:left w:val="single" w:sz="8" w:space="0" w:color="CCCCCC"/>
+              <w:bottom w:val="single" w:sz="8" w:space="0" w:color="CCCCCC"/>
+              <w:right w:val="single" w:sz="8" w:space="0" w:color="CCCCCC"/>
+            </w:tcBorders>
+            <w:vAlign w:val="bottom"/>
+          </w:tcPr>
+          <w:p>
+            <w:pPr>
+              <w:pStyle w:val="normal1"/>
+              <w:widowControl w:val="false"/>
+              <w:spacing w:lineRule="auto" w:line="276"/>
+              <w:jc w:val="right"/>
+              <w:rPr>
+                <w:sz w:val="20"/>
+                <w:szCs w:val="20"/>
+              </w:rPr>
+            </w:pPr>
+            <w:r>
+              <w:rPr>
+                <w:rFonts w:eastAsia="Fira Sans" w:cs="Fira Sans" w:ascii="Fira Sans" w:hAnsi="Fira Sans"/>
+              </w:rPr>
+              <w:t>4</w:t>
+            </w:r>
+          </w:p>
+        </w:tc>
+        <w:tc>
+          <w:tcPr>
+            <w:tcW w:w="2354" w:type="dxa"/>
+            <w:tcBorders>
+              <w:top w:val="single" w:sz="8" w:space="0" w:color="CCCCCC"/>
+              <w:left w:val="single" w:sz="8" w:space="0" w:color="CCCCCC"/>
+              <w:bottom w:val="single" w:sz="8" w:space="0" w:color="CCCCCC"/>
+              <w:right w:val="single" w:sz="8" w:space="0" w:color="CCCCCC"/>
+            </w:tcBorders>
+            <w:vAlign w:val="bottom"/>
+          </w:tcPr>
+          <w:p>
+            <w:pPr>
+              <w:pStyle w:val="normal1"/>
+              <w:widowControl w:val="false"/>
+              <w:spacing w:lineRule="auto" w:line="276"/>
+              <w:jc w:val="right"/>
+              <w:rPr>
+                <w:sz w:val="20"/>
+                <w:szCs w:val="20"/>
+              </w:rPr>
+            </w:pPr>
+            <w:r>
+              <w:rPr>
+                <w:rFonts w:eastAsia="Fira Sans" w:cs="Fira Sans" w:ascii="Fira Sans" w:hAnsi="Fira Sans"/>
+              </w:rPr>
+              <w:t>12.9</w:t>
+            </w:r>
+            <w:r>
+              <w:rPr>
+                <w:rFonts w:eastAsia="Fira Sans" w:cs="Fira Sans" w:ascii="Fira Sans" w:hAnsi="Fira Sans"/>
+              </w:rPr>
+              <w:t>4</w:t>
+            </w:r>
+          </w:p>
+        </w:tc>
+        <w:tc>
+          <w:tcPr>
+            <w:tcW w:w="2266" w:type="dxa"/>
+            <w:tcBorders>
+              <w:top w:val="single" w:sz="8" w:space="0" w:color="CCCCCC"/>
+              <w:left w:val="single" w:sz="8" w:space="0" w:color="CCCCCC"/>
+              <w:bottom w:val="single" w:sz="8" w:space="0" w:color="CCCCCC"/>
+              <w:right w:val="single" w:sz="8" w:space="0" w:color="CCCCCC"/>
+            </w:tcBorders>
+            <w:vAlign w:val="bottom"/>
+          </w:tcPr>
+          <w:p>
+            <w:pPr>
+              <w:pStyle w:val="normal1"/>
+              <w:widowControl w:val="false"/>
+              <w:spacing w:lineRule="auto" w:line="276"/>
+              <w:jc w:val="right"/>
+              <w:rPr>
+                <w:sz w:val="20"/>
+                <w:szCs w:val="20"/>
+              </w:rPr>
+            </w:pPr>
+            <w:r>
+              <w:rPr>
+                <w:color w:val="FF0000"/>
+                <w:sz w:val="20"/>
+                <w:szCs w:val="20"/>
+              </w:rPr>
+              <w:t>2.</w:t>
+            </w:r>
+            <w:r>
+              <w:rPr>
+                <w:color w:val="FF0000"/>
+                <w:sz w:val="20"/>
+                <w:szCs w:val="20"/>
+              </w:rPr>
+              <w:t>40</w:t>
+            </w:r>
+          </w:p>
+        </w:tc>
+        <w:tc>
+          <w:tcPr>
+            <w:tcW w:w="1514" w:type="dxa"/>
+            <w:tcBorders>
+              <w:top w:val="single" w:sz="8" w:space="0" w:color="CCCCCC"/>
+              <w:left w:val="single" w:sz="8" w:space="0" w:color="CCCCCC"/>
+              <w:bottom w:val="single" w:sz="8" w:space="0" w:color="CCCCCC"/>
+              <w:right w:val="single" w:sz="8" w:space="0" w:color="CCCCCC"/>
+            </w:tcBorders>
+            <w:vAlign w:val="bottom"/>
+          </w:tcPr>
+          <w:p>
+            <w:pPr>
+              <w:pStyle w:val="normal1"/>
+              <w:widowControl w:val="false"/>
+              <w:spacing w:lineRule="auto" w:line="276"/>
+              <w:jc w:val="right"/>
+              <w:rPr>
+                <w:sz w:val="20"/>
+                <w:szCs w:val="20"/>
+              </w:rPr>
+            </w:pPr>
+            <w:r>
+              <w:rPr>
+                <w:color w:val="00FF00"/>
+                <w:sz w:val="20"/>
+                <w:szCs w:val="20"/>
+              </w:rPr>
+              <w:t>0.</w:t>
+            </w:r>
+            <w:r>
+              <w:rPr>
+                <w:color w:val="00FF00"/>
+                <w:sz w:val="20"/>
+                <w:szCs w:val="20"/>
+              </w:rPr>
+              <w:t>8</w:t>
+            </w:r>
+            <w:r>
+              <w:rPr>
+                <w:color w:val="00FF00"/>
+                <w:sz w:val="20"/>
+                <w:szCs w:val="20"/>
+              </w:rPr>
+              <w:t>0</w:t>
+            </w:r>
+          </w:p>
+        </w:tc>
+      </w:tr>
+      <w:tr>
+        <w:trPr>
+          <w:trHeight w:val="315" w:hRule="atLeast"/>
+        </w:trPr>
+        <w:tc>
+          <w:tcPr>
+            <w:tcW w:w="1500" w:type="dxa"/>
+            <w:tcBorders>
+              <w:top w:val="single" w:sz="8" w:space="0" w:color="CCCCCC"/>
+              <w:left w:val="single" w:sz="8" w:space="0" w:color="CCCCCC"/>
+              <w:bottom w:val="single" w:sz="8" w:space="0" w:color="CCCCCC"/>
+              <w:right w:val="single" w:sz="8" w:space="0" w:color="CCCCCC"/>
+            </w:tcBorders>
+            <w:vAlign w:val="bottom"/>
+          </w:tcPr>
+          <w:p>
+            <w:pPr>
+              <w:pStyle w:val="normal1"/>
+              <w:widowControl w:val="false"/>
+              <w:spacing w:lineRule="auto" w:line="276"/>
+              <w:jc w:val="right"/>
+              <w:rPr>
+                <w:sz w:val="20"/>
+                <w:szCs w:val="20"/>
+              </w:rPr>
+            </w:pPr>
+            <w:r>
+              <w:rPr>
+                <w:rFonts w:eastAsia="Fira Sans" w:cs="Fira Sans" w:ascii="Fira Sans" w:hAnsi="Fira Sans"/>
+              </w:rPr>
+              <w:t>12</w:t>
+            </w:r>
+          </w:p>
+        </w:tc>
+        <w:tc>
+          <w:tcPr>
+            <w:tcW w:w="2354" w:type="dxa"/>
+            <w:tcBorders>
+              <w:top w:val="single" w:sz="8" w:space="0" w:color="CCCCCC"/>
+              <w:left w:val="single" w:sz="8" w:space="0" w:color="CCCCCC"/>
+              <w:bottom w:val="single" w:sz="8" w:space="0" w:color="CCCCCC"/>
+              <w:right w:val="single" w:sz="8" w:space="0" w:color="CCCCCC"/>
+            </w:tcBorders>
+            <w:shd w:fill="FFFFFF" w:val="clear"/>
+            <w:vAlign w:val="bottom"/>
+          </w:tcPr>
+          <w:p>
+            <w:pPr>
+              <w:pStyle w:val="normal1"/>
+              <w:widowControl w:val="false"/>
+              <w:spacing w:lineRule="auto" w:line="276"/>
+              <w:jc w:val="right"/>
+              <w:rPr>
+                <w:sz w:val="20"/>
+                <w:szCs w:val="20"/>
+              </w:rPr>
+            </w:pPr>
+            <w:r>
+              <w:rPr>
+                <w:rFonts w:eastAsia="Fira Sans" w:cs="Fira Sans" w:ascii="Fira Sans" w:hAnsi="Fira Sans"/>
+              </w:rPr>
+              <w:t>5.</w:t>
+            </w:r>
+            <w:r>
+              <w:rPr>
+                <w:rFonts w:eastAsia="Fira Sans" w:cs="Fira Sans" w:ascii="Fira Sans" w:hAnsi="Fira Sans"/>
+              </w:rPr>
+              <w:t>87</w:t>
+            </w:r>
+          </w:p>
+        </w:tc>
+        <w:tc>
+          <w:tcPr>
+            <w:tcW w:w="2266" w:type="dxa"/>
+            <w:tcBorders>
+              <w:top w:val="single" w:sz="8" w:space="0" w:color="CCCCCC"/>
+              <w:left w:val="single" w:sz="8" w:space="0" w:color="CCCCCC"/>
+              <w:bottom w:val="single" w:sz="8" w:space="0" w:color="CCCCCC"/>
+              <w:right w:val="single" w:sz="8" w:space="0" w:color="CCCCCC"/>
+            </w:tcBorders>
+            <w:vAlign w:val="bottom"/>
+          </w:tcPr>
+          <w:p>
+            <w:pPr>
+              <w:pStyle w:val="normal1"/>
+              <w:widowControl w:val="false"/>
+              <w:spacing w:lineRule="auto" w:line="276"/>
+              <w:jc w:val="right"/>
+              <w:rPr>
+                <w:sz w:val="20"/>
+                <w:szCs w:val="20"/>
+              </w:rPr>
+            </w:pPr>
+            <w:r>
+              <w:rPr>
+                <w:color w:val="FF0000"/>
+                <w:sz w:val="20"/>
+                <w:szCs w:val="20"/>
+              </w:rPr>
+              <w:t>5.</w:t>
+            </w:r>
+            <w:r>
+              <w:rPr>
+                <w:color w:val="FF0000"/>
+                <w:sz w:val="20"/>
+                <w:szCs w:val="20"/>
+              </w:rPr>
+              <w:t>28</w:t>
+            </w:r>
+          </w:p>
+        </w:tc>
+        <w:tc>
+          <w:tcPr>
+            <w:tcW w:w="1514" w:type="dxa"/>
+            <w:tcBorders>
+              <w:top w:val="single" w:sz="8" w:space="0" w:color="CCCCCC"/>
+              <w:left w:val="single" w:sz="8" w:space="0" w:color="CCCCCC"/>
+              <w:bottom w:val="single" w:sz="8" w:space="0" w:color="CCCCCC"/>
+              <w:right w:val="single" w:sz="8" w:space="0" w:color="CCCCCC"/>
+            </w:tcBorders>
+            <w:vAlign w:val="bottom"/>
+          </w:tcPr>
+          <w:p>
+            <w:pPr>
+              <w:pStyle w:val="normal1"/>
+              <w:widowControl w:val="false"/>
+              <w:spacing w:lineRule="auto" w:line="276"/>
+              <w:jc w:val="right"/>
+              <w:rPr>
+                <w:sz w:val="20"/>
+                <w:szCs w:val="20"/>
+              </w:rPr>
+            </w:pPr>
+            <w:r>
+              <w:rPr>
+                <w:color w:val="00FF00"/>
+                <w:sz w:val="20"/>
+                <w:szCs w:val="20"/>
+              </w:rPr>
+              <w:t>0,46</w:t>
+            </w:r>
+          </w:p>
+        </w:tc>
+      </w:tr>
+      <w:tr>
+        <w:trPr>
+          <w:trHeight w:val="315" w:hRule="atLeast"/>
+        </w:trPr>
+        <w:tc>
+          <w:tcPr>
+            <w:tcW w:w="1500" w:type="dxa"/>
+            <w:tcBorders>
+              <w:top w:val="single" w:sz="8" w:space="0" w:color="CCCCCC"/>
+              <w:left w:val="single" w:sz="8" w:space="0" w:color="CCCCCC"/>
+              <w:bottom w:val="single" w:sz="8" w:space="0" w:color="CCCCCC"/>
+              <w:right w:val="single" w:sz="8" w:space="0" w:color="CCCCCC"/>
+            </w:tcBorders>
+            <w:vAlign w:val="bottom"/>
+          </w:tcPr>
+          <w:p>
+            <w:pPr>
+              <w:pStyle w:val="normal1"/>
+              <w:widowControl w:val="false"/>
+              <w:spacing w:lineRule="auto" w:line="276"/>
+              <w:jc w:val="right"/>
+              <w:rPr>
+                <w:sz w:val="20"/>
+                <w:szCs w:val="20"/>
+              </w:rPr>
+            </w:pPr>
+            <w:r>
+              <w:rPr>
+                <w:rFonts w:eastAsia="Fira Sans" w:cs="Fira Sans" w:ascii="Fira Sans" w:hAnsi="Fira Sans"/>
+              </w:rPr>
+              <w:t>20</w:t>
+            </w:r>
+          </w:p>
+        </w:tc>
+        <w:tc>
+          <w:tcPr>
+            <w:tcW w:w="2354" w:type="dxa"/>
+            <w:tcBorders>
+              <w:top w:val="single" w:sz="8" w:space="0" w:color="CCCCCC"/>
+              <w:left w:val="single" w:sz="8" w:space="0" w:color="CCCCCC"/>
+              <w:bottom w:val="single" w:sz="8" w:space="0" w:color="CCCCCC"/>
+              <w:right w:val="single" w:sz="8" w:space="0" w:color="CCCCCC"/>
+            </w:tcBorders>
+            <w:vAlign w:val="bottom"/>
+          </w:tcPr>
+          <w:p>
+            <w:pPr>
+              <w:pStyle w:val="normal1"/>
+              <w:widowControl w:val="false"/>
+              <w:spacing w:lineRule="auto" w:line="276"/>
+              <w:jc w:val="right"/>
+              <w:rPr>
+                <w:rFonts w:ascii="Fira Sans" w:hAnsi="Fira Sans"/>
+                <w:sz w:val="22"/>
+                <w:szCs w:val="22"/>
+              </w:rPr>
+            </w:pPr>
+            <w:r>
+              <w:rPr>
+                <w:rFonts w:eastAsia="Fira Sans" w:cs="Fira Sans" w:ascii="Fira Sans" w:hAnsi="Fira Sans"/>
+                <w:sz w:val="22"/>
+                <w:szCs w:val="22"/>
+              </w:rPr>
+              <w:t>5.</w:t>
+            </w:r>
+            <w:r>
+              <w:rPr>
+                <w:rFonts w:eastAsia="Fira Sans" w:cs="Fira Sans" w:ascii="Fira Sans" w:hAnsi="Fira Sans"/>
+                <w:sz w:val="22"/>
+                <w:szCs w:val="22"/>
+              </w:rPr>
+              <w:t>35</w:t>
+            </w:r>
+          </w:p>
+        </w:tc>
+        <w:tc>
+          <w:tcPr>
+            <w:tcW w:w="2266" w:type="dxa"/>
+            <w:tcBorders>
+              <w:top w:val="single" w:sz="8" w:space="0" w:color="CCCCCC"/>
+              <w:left w:val="single" w:sz="8" w:space="0" w:color="CCCCCC"/>
+              <w:bottom w:val="single" w:sz="8" w:space="0" w:color="CCCCCC"/>
+              <w:right w:val="single" w:sz="8" w:space="0" w:color="CCCCCC"/>
+            </w:tcBorders>
+            <w:vAlign w:val="bottom"/>
+          </w:tcPr>
+          <w:p>
+            <w:pPr>
+              <w:pStyle w:val="normal1"/>
+              <w:widowControl w:val="false"/>
+              <w:spacing w:lineRule="auto" w:line="276"/>
+              <w:jc w:val="right"/>
+              <w:rPr>
+                <w:sz w:val="20"/>
+                <w:szCs w:val="20"/>
+              </w:rPr>
+            </w:pPr>
+            <w:r>
+              <w:rPr>
+                <w:color w:val="FF0000"/>
+                <w:sz w:val="20"/>
+                <w:szCs w:val="20"/>
+              </w:rPr>
+              <w:t>5.80</w:t>
+            </w:r>
+          </w:p>
+        </w:tc>
+        <w:tc>
+          <w:tcPr>
+            <w:tcW w:w="1514" w:type="dxa"/>
+            <w:tcBorders>
+              <w:top w:val="single" w:sz="8" w:space="0" w:color="CCCCCC"/>
+              <w:left w:val="single" w:sz="8" w:space="0" w:color="CCCCCC"/>
+              <w:bottom w:val="single" w:sz="8" w:space="0" w:color="CCCCCC"/>
+              <w:right w:val="single" w:sz="8" w:space="0" w:color="CCCCCC"/>
+            </w:tcBorders>
+            <w:vAlign w:val="bottom"/>
+          </w:tcPr>
+          <w:p>
+            <w:pPr>
+              <w:pStyle w:val="normal1"/>
+              <w:widowControl w:val="false"/>
+              <w:spacing w:lineRule="auto" w:line="276"/>
+              <w:jc w:val="right"/>
+              <w:rPr>
+                <w:sz w:val="20"/>
+                <w:szCs w:val="20"/>
+              </w:rPr>
+            </w:pPr>
+            <w:r>
+              <w:rPr>
+                <w:color w:val="00FF00"/>
+                <w:sz w:val="20"/>
+                <w:szCs w:val="20"/>
+              </w:rPr>
+              <w:t>0.29</w:t>
+            </w:r>
+          </w:p>
+        </w:tc>
+      </w:tr>
+      <w:tr>
+        <w:trPr>
+          <w:trHeight w:val="315" w:hRule="atLeast"/>
+        </w:trPr>
+        <w:tc>
+          <w:tcPr>
+            <w:tcW w:w="1500" w:type="dxa"/>
+            <w:tcBorders>
+              <w:top w:val="single" w:sz="8" w:space="0" w:color="CCCCCC"/>
+              <w:left w:val="single" w:sz="8" w:space="0" w:color="CCCCCC"/>
+              <w:bottom w:val="single" w:sz="8" w:space="0" w:color="CCCCCC"/>
+              <w:right w:val="single" w:sz="8" w:space="0" w:color="CCCCCC"/>
+            </w:tcBorders>
+            <w:vAlign w:val="bottom"/>
+          </w:tcPr>
+          <w:p>
+            <w:pPr>
+              <w:pStyle w:val="normal1"/>
+              <w:widowControl w:val="false"/>
+              <w:spacing w:lineRule="auto" w:line="276"/>
+              <w:jc w:val="right"/>
+              <w:rPr>
+                <w:sz w:val="20"/>
+                <w:szCs w:val="20"/>
+              </w:rPr>
+            </w:pPr>
+            <w:r>
+              <w:rPr>
+                <w:rFonts w:eastAsia="Fira Sans" w:cs="Fira Sans" w:ascii="Fira Sans" w:hAnsi="Fira Sans"/>
+              </w:rPr>
+              <w:t>30</w:t>
+            </w:r>
+          </w:p>
+        </w:tc>
+        <w:tc>
+          <w:tcPr>
+            <w:tcW w:w="2354" w:type="dxa"/>
+            <w:tcBorders>
+              <w:top w:val="single" w:sz="8" w:space="0" w:color="CCCCCC"/>
+              <w:left w:val="single" w:sz="8" w:space="0" w:color="CCCCCC"/>
+              <w:bottom w:val="single" w:sz="8" w:space="0" w:color="CCCCCC"/>
+              <w:right w:val="single" w:sz="8" w:space="0" w:color="CCCCCC"/>
+            </w:tcBorders>
+            <w:vAlign w:val="bottom"/>
+          </w:tcPr>
+          <w:p>
+            <w:pPr>
+              <w:pStyle w:val="normal1"/>
+              <w:widowControl w:val="false"/>
+              <w:spacing w:lineRule="auto" w:line="276"/>
+              <w:jc w:val="right"/>
+              <w:rPr>
+                <w:rFonts w:ascii="Fira Sans" w:hAnsi="Fira Sans"/>
+                <w:sz w:val="22"/>
+                <w:szCs w:val="22"/>
+              </w:rPr>
+            </w:pPr>
+            <w:r>
+              <w:rPr>
+                <w:rFonts w:eastAsia="Fira Sans" w:cs="Fira Sans" w:ascii="Fira Sans" w:hAnsi="Fira Sans"/>
+                <w:sz w:val="22"/>
+                <w:szCs w:val="22"/>
+              </w:rPr>
+              <w:t>5.</w:t>
+            </w:r>
+            <w:r>
+              <w:rPr>
+                <w:rFonts w:eastAsia="Fira Sans" w:cs="Fira Sans" w:ascii="Fira Sans" w:hAnsi="Fira Sans"/>
+                <w:sz w:val="22"/>
+                <w:szCs w:val="22"/>
+              </w:rPr>
+              <w:t>62</w:t>
+            </w:r>
+          </w:p>
+        </w:tc>
+        <w:tc>
+          <w:tcPr>
+            <w:tcW w:w="2266" w:type="dxa"/>
+            <w:tcBorders>
+              <w:top w:val="single" w:sz="8" w:space="0" w:color="CCCCCC"/>
+              <w:left w:val="single" w:sz="8" w:space="0" w:color="CCCCCC"/>
+              <w:bottom w:val="single" w:sz="8" w:space="0" w:color="CCCCCC"/>
+              <w:right w:val="single" w:sz="8" w:space="0" w:color="CCCCCC"/>
+            </w:tcBorders>
+            <w:vAlign w:val="bottom"/>
+          </w:tcPr>
+          <w:p>
+            <w:pPr>
+              <w:pStyle w:val="normal1"/>
+              <w:widowControl w:val="false"/>
+              <w:spacing w:lineRule="auto" w:line="276"/>
+              <w:jc w:val="right"/>
+              <w:rPr>
+                <w:sz w:val="20"/>
+                <w:szCs w:val="20"/>
+              </w:rPr>
+            </w:pPr>
+            <w:r>
+              <w:rPr>
+                <w:color w:val="FF0000"/>
+                <w:sz w:val="20"/>
+                <w:szCs w:val="20"/>
+              </w:rPr>
+              <w:t>5.52</w:t>
+            </w:r>
+          </w:p>
+        </w:tc>
+        <w:tc>
+          <w:tcPr>
+            <w:tcW w:w="1514" w:type="dxa"/>
+            <w:tcBorders>
+              <w:top w:val="single" w:sz="8" w:space="0" w:color="CCCCCC"/>
+              <w:left w:val="single" w:sz="8" w:space="0" w:color="CCCCCC"/>
+              <w:bottom w:val="single" w:sz="8" w:space="0" w:color="CCCCCC"/>
+              <w:right w:val="single" w:sz="8" w:space="0" w:color="CCCCCC"/>
+            </w:tcBorders>
+            <w:vAlign w:val="bottom"/>
+          </w:tcPr>
+          <w:p>
+            <w:pPr>
+              <w:pStyle w:val="normal1"/>
+              <w:widowControl w:val="false"/>
+              <w:spacing w:lineRule="auto" w:line="276"/>
+              <w:jc w:val="right"/>
+              <w:rPr>
+                <w:sz w:val="20"/>
+                <w:szCs w:val="20"/>
+              </w:rPr>
+            </w:pPr>
+            <w:r>
+              <w:rPr>
+                <w:color w:val="00FF00"/>
+                <w:sz w:val="20"/>
+                <w:szCs w:val="20"/>
+              </w:rPr>
+              <w:t>0.18</w:t>
+            </w:r>
+          </w:p>
+        </w:tc>
+      </w:tr>
+    </w:tbl>
+    <w:p>
+      <w:pPr>
+        <w:pStyle w:val="normal1"/>
+        <w:rPr>
+          <w:rFonts w:ascii="Fira Sans" w:hAnsi="Fira Sans" w:eastAsia="Fira Sans" w:cs="Fira Sans"/>
+          <w:color w:val="FF0000"/>
+        </w:rPr>
+      </w:pPr>
+      <w:r>
+        <w:rPr>
+          <w:rFonts w:eastAsia="Fira Sans" w:cs="Fira Sans" w:ascii="Fira Sans" w:hAnsi="Fira Sans"/>
+          <w:color w:val="FF0000"/>
+        </w:rPr>
+      </w:r>
+    </w:p>
+    <w:p>
+      <w:pPr>
+        <w:pStyle w:val="normal1"/>
+        <w:rPr>
+          <w:rFonts w:ascii="Fira Sans" w:hAnsi="Fira Sans" w:eastAsia="Fira Sans" w:cs="Fira Sans"/>
+          <w:color w:val="FF0000"/>
+        </w:rPr>
+      </w:pPr>
+      <w:r>
+        <w:rPr/>
+      </w:r>
+    </w:p>
+    <w:p>
+      <w:pPr>
+        <w:pStyle w:val="normal1"/>
+        <w:rPr>
+          <w:rFonts w:ascii="Fira Sans" w:hAnsi="Fira Sans" w:eastAsia="Fira Sans" w:cs="Fira Sans"/>
+          <w:color w:val="FF0000"/>
+        </w:rPr>
+      </w:pPr>
+      <w:r>
+        <w:rPr/>
+      </w:r>
+    </w:p>
+    <w:p>
+      <w:pPr>
+        <w:pStyle w:val="normal1"/>
+        <w:rPr>
+          <w:rFonts w:ascii="Fira Sans" w:hAnsi="Fira Sans" w:eastAsia="Fira Sans" w:cs="Fira Sans"/>
+          <w:color w:val="FF0000"/>
+        </w:rPr>
+      </w:pPr>
+      <w:r>
+        <w:rPr/>
+        <w:drawing>
+          <wp:inline distT="0" distB="0" distL="0" distR="0">
+            <wp:extent cx="4784725" cy="2958465"/>
+            <wp:effectExtent l="0" t="0" r="0" b="0"/>
+            <wp:docPr id="17" name="Image5" descr=""/>
+            <wp:cNvGraphicFramePr>
+              <a:graphicFrameLocks xmlns:a="http://schemas.openxmlformats.org/drawingml/2006/main" noChangeAspect="1"/>
+            </wp:cNvGraphicFramePr>
+            <a:graphic xmlns:a="http://schemas.openxmlformats.org/drawingml/2006/main">
+              <a:graphicData uri="http://schemas.openxmlformats.org/drawingml/2006/picture">
+                <pic:pic xmlns:pic="http://schemas.openxmlformats.org/drawingml/2006/picture">
+                  <pic:nvPicPr>
+                    <pic:cNvPr id="17" name="Image5" descr=""/>
+                    <pic:cNvPicPr>
+                      <a:picLocks noChangeAspect="1" noChangeArrowheads="1"/>
+                    </pic:cNvPicPr>
+                  </pic:nvPicPr>
+                  <pic:blipFill>
+                    <a:blip r:embed="rId18"/>
+                    <a:stretch>
+                      <a:fillRect/>
+                    </a:stretch>
+                  </pic:blipFill>
+                  <pic:spPr bwMode="auto">
+                    <a:xfrm>
+                      <a:off x="0" y="0"/>
+                      <a:ext cx="4784725" cy="2958465"/>
+                    </a:xfrm>
+                    <a:prstGeom prst="rect">
+                      <a:avLst/>
+                    </a:prstGeom>
+                  </pic:spPr>
+                </pic:pic>
+              </a:graphicData>
+            </a:graphic>
+          </wp:inline>
+        </w:drawing>
+      </w:r>
+    </w:p>
+    <w:p>
+      <w:pPr>
+        <w:pStyle w:val="normal1"/>
+        <w:rPr>
+          <w:rFonts w:ascii="Fira Sans" w:hAnsi="Fira Sans" w:eastAsia="Fira Sans" w:cs="Fira Sans"/>
+          <w:color w:val="FF0000"/>
+        </w:rPr>
+      </w:pPr>
+      <w:r>
+        <w:rPr/>
+      </w:r>
+    </w:p>
+    <w:p>
+      <w:pPr>
+        <w:pStyle w:val="normal1"/>
+        <w:rPr>
+          <w:rFonts w:ascii="Fira Sans" w:hAnsi="Fira Sans" w:eastAsia="Fira Sans" w:cs="Fira Sans"/>
+          <w:color w:val="FF0000"/>
+        </w:rPr>
+      </w:pPr>
+      <w:r>
+        <w:rPr/>
+        <w:drawing>
+          <wp:inline distT="0" distB="0" distL="0" distR="0">
+            <wp:extent cx="4704080" cy="2908935"/>
+            <wp:effectExtent l="0" t="0" r="0" b="0"/>
+            <wp:docPr id="18" name="Image7" descr=""/>
+            <wp:cNvGraphicFramePr>
+              <a:graphicFrameLocks xmlns:a="http://schemas.openxmlformats.org/drawingml/2006/main" noChangeAspect="1"/>
+            </wp:cNvGraphicFramePr>
+            <a:graphic xmlns:a="http://schemas.openxmlformats.org/drawingml/2006/main">
+              <a:graphicData uri="http://schemas.openxmlformats.org/drawingml/2006/picture">
+                <pic:pic xmlns:pic="http://schemas.openxmlformats.org/drawingml/2006/picture">
+                  <pic:nvPicPr>
+                    <pic:cNvPr id="18" name="Image7" descr=""/>
+                    <pic:cNvPicPr>
+                      <a:picLocks noChangeAspect="1" noChangeArrowheads="1"/>
+                    </pic:cNvPicPr>
+                  </pic:nvPicPr>
+                  <pic:blipFill>
+                    <a:blip r:embed="rId19"/>
+                    <a:stretch>
+                      <a:fillRect/>
+                    </a:stretch>
+                  </pic:blipFill>
+                  <pic:spPr bwMode="auto">
+                    <a:xfrm>
+                      <a:off x="0" y="0"/>
+                      <a:ext cx="4704080" cy="2908935"/>
+                    </a:xfrm>
+                    <a:prstGeom prst="rect">
+                      <a:avLst/>
+                    </a:prstGeom>
+                  </pic:spPr>
+                </pic:pic>
+              </a:graphicData>
+            </a:graphic>
+          </wp:inline>
+        </w:drawing>
+      </w:r>
+    </w:p>
+    <w:p>
+      <w:pPr>
+        <w:pStyle w:val="normal1"/>
+        <w:rPr>
+          <w:rFonts w:ascii="Fira Sans" w:hAnsi="Fira Sans" w:eastAsia="Fira Sans" w:cs="Fira Sans"/>
+          <w:color w:val="FF0000"/>
+        </w:rPr>
+      </w:pPr>
+      <w:r>
+        <w:rPr/>
+        <w:drawing>
+          <wp:inline distT="0" distB="0" distL="0" distR="0">
+            <wp:extent cx="4756785" cy="2941320"/>
+            <wp:effectExtent l="0" t="0" r="0" b="0"/>
+            <wp:docPr id="19" name="Image6" descr=""/>
+            <wp:cNvGraphicFramePr>
+              <a:graphicFrameLocks xmlns:a="http://schemas.openxmlformats.org/drawingml/2006/main" noChangeAspect="1"/>
+            </wp:cNvGraphicFramePr>
+            <a:graphic xmlns:a="http://schemas.openxmlformats.org/drawingml/2006/main">
+              <a:graphicData uri="http://schemas.openxmlformats.org/drawingml/2006/picture">
+                <pic:pic xmlns:pic="http://schemas.openxmlformats.org/drawingml/2006/picture">
+                  <pic:nvPicPr>
+                    <pic:cNvPr id="19" name="Image6" descr=""/>
+                    <pic:cNvPicPr>
+                      <a:picLocks noChangeAspect="1" noChangeArrowheads="1"/>
+                    </pic:cNvPicPr>
+                  </pic:nvPicPr>
+                  <pic:blipFill>
+                    <a:blip r:embed="rId20"/>
+                    <a:stretch>
+                      <a:fillRect/>
+                    </a:stretch>
+                  </pic:blipFill>
+                  <pic:spPr bwMode="auto">
+                    <a:xfrm>
+                      <a:off x="0" y="0"/>
+                      <a:ext cx="4756785" cy="2941320"/>
+                    </a:xfrm>
+                    <a:prstGeom prst="rect">
+                      <a:avLst/>
+                    </a:prstGeom>
+                  </pic:spPr>
+                </pic:pic>
+              </a:graphicData>
+            </a:graphic>
+          </wp:inline>
+        </w:drawing>
+      </w:r>
+    </w:p>
+    <w:p>
+      <w:pPr>
+        <w:pStyle w:val="normal1"/>
+        <w:rPr>
+          <w:rFonts w:ascii="Courier New" w:hAnsi="Courier New" w:eastAsia="Courier New" w:cs="Courier New"/>
+        </w:rPr>
+      </w:pPr>
+      <w:r>
+        <w:rPr/>
+      </w:r>
+    </w:p>
+    <w:p>
+      <w:pPr>
+        <w:pStyle w:val="normal1"/>
+        <w:rPr>
+          <w:rFonts w:ascii="Fira Sans" w:hAnsi="Fira Sans"/>
+        </w:rPr>
+      </w:pPr>
+      <w:r>
+        <w:rPr>
+          <w:rFonts w:eastAsia="Courier New" w:cs="Courier New" w:ascii="Fira Sans" w:hAnsi="Fira Sans"/>
+        </w:rPr>
+        <w:t xml:space="preserve">We can see that with 1 process there is no difference between this version of the program and the sequential one, </w:t>
+      </w:r>
+      <w:r>
+        <w:rPr>
+          <w:rFonts w:eastAsia="Courier New" w:cs="Courier New" w:ascii="Fira Sans" w:hAnsi="Fira Sans"/>
+        </w:rPr>
+        <w:t xml:space="preserve">as expected. Splitting the computation among </w:t>
+      </w:r>
+      <w:r>
+        <w:rPr>
+          <w:rFonts w:eastAsia="Courier New" w:cs="Courier New" w:ascii="Fira Sans" w:hAnsi="Fira Sans"/>
+        </w:rPr>
+        <w:t>many</w:t>
+      </w:r>
+      <w:r>
+        <w:rPr>
+          <w:rFonts w:eastAsia="Courier New" w:cs="Courier New" w:ascii="Fira Sans" w:hAnsi="Fira Sans"/>
+        </w:rPr>
+        <w:t xml:space="preserve"> processes, instead, gives us a speedup similar to the one we obtained with OpenMP: we must acknowledge, however, that using MPI on a single machine is slightly slower than just OpenMP, since the message passing causes overhead. We also need to consider that context switch between processes is way slower with respect to threads of the same process, meaning that if we use all 20 available cores to compute the mandelbrot on 20 different process, and at the same time our machine is running some other service </w:t>
+      </w:r>
+      <w:r>
+        <w:rPr>
+          <w:rFonts w:eastAsia="Courier New" w:cs="Courier New" w:ascii="Fira Sans" w:hAnsi="Fira Sans"/>
+        </w:rPr>
+        <w:t>(</w:t>
+      </w:r>
+      <w:r>
+        <w:rPr>
+          <w:rFonts w:eastAsia="Courier New" w:cs="Courier New" w:ascii="Fira Sans" w:hAnsi="Fira Sans"/>
+        </w:rPr>
+        <w:t xml:space="preserve">just like any </w:t>
+      </w:r>
+      <w:r>
+        <w:rPr>
+          <w:rFonts w:eastAsia="Courier New" w:cs="Courier New" w:ascii="Fira Sans" w:hAnsi="Fira Sans"/>
+        </w:rPr>
+        <w:t>normal</w:t>
+      </w:r>
+      <w:r>
+        <w:rPr>
+          <w:rFonts w:eastAsia="Courier New" w:cs="Courier New" w:ascii="Fira Sans" w:hAnsi="Fira Sans"/>
+        </w:rPr>
+        <w:t xml:space="preserve"> machine</w:t>
+      </w:r>
+      <w:r>
+        <w:rPr>
+          <w:rFonts w:eastAsia="Courier New" w:cs="Courier New" w:ascii="Fira Sans" w:hAnsi="Fira Sans"/>
+        </w:rPr>
+        <w:t>)</w:t>
+      </w:r>
+      <w:r>
+        <w:rPr>
+          <w:rFonts w:eastAsia="Courier New" w:cs="Courier New" w:ascii="Fira Sans" w:hAnsi="Fira Sans"/>
+        </w:rPr>
+        <w:t>, we should expect a lot of heavy context switches to happen during the execution of our program. This bec</w:t>
+      </w:r>
+      <w:r>
+        <w:rPr>
+          <w:rFonts w:eastAsia="Courier New" w:cs="Courier New" w:ascii="Fira Sans" w:hAnsi="Fira Sans"/>
+        </w:rPr>
+        <w:t>ame</w:t>
+      </w:r>
+      <w:r>
+        <w:rPr>
+          <w:rFonts w:eastAsia="Courier New" w:cs="Courier New" w:ascii="Fira Sans" w:hAnsi="Fira Sans"/>
+        </w:rPr>
+        <w:t xml:space="preserve"> even more clear when we </w:t>
+      </w:r>
+      <w:r>
+        <w:rPr>
+          <w:rFonts w:eastAsia="Courier New" w:cs="Courier New" w:ascii="Fira Sans" w:hAnsi="Fira Sans"/>
+        </w:rPr>
+        <w:t>increased the number of iterations to the amount that took the OpenMP version 30 seconds to complete:</w:t>
+      </w:r>
+    </w:p>
+    <w:p>
+      <w:pPr>
+        <w:pStyle w:val="normal1"/>
+        <w:rPr>
+          <w:rFonts w:eastAsia="Courier New" w:cs="Courier New"/>
+        </w:rPr>
+      </w:pPr>
+      <w:r>
+        <w:rPr>
+          <w:rFonts w:ascii="Fira Sans" w:hAnsi="Fira Sans"/>
+        </w:rPr>
+      </w:r>
+    </w:p>
+    <w:p>
+      <w:pPr>
+        <w:pStyle w:val="normal1"/>
+        <w:rPr>
+          <w:rFonts w:ascii="Courier New" w:hAnsi="Courier New" w:eastAsia="Courier New" w:cs="Courier New"/>
+        </w:rPr>
+      </w:pPr>
+      <w:r>
+        <w:rPr>
+          <w:rFonts w:eastAsia="Courier New" w:cs="Courier New" w:ascii="Courier New" w:hAnsi="Courier New"/>
+        </w:rPr>
+        <w:t xml:space="preserve">- </w:t>
+      </w:r>
+      <w:r>
+        <w:rPr>
+          <w:rFonts w:eastAsia="Courier New" w:cs="Courier New" w:ascii="Courier New" w:hAnsi="Courier New"/>
+          <w:b/>
+        </w:rPr>
+        <w:t>compiling line</w:t>
+      </w:r>
+      <w:r>
+        <w:rPr>
+          <w:rFonts w:eastAsia="Courier New" w:cs="Courier New" w:ascii="Courier New" w:hAnsi="Courier New"/>
+        </w:rPr>
+        <w:t>: mpiicpx -fopenmp -O3 -xHost -ffast-math -DITERATIONS=80000 -D_MPI_ mandelbot.cpp</w:t>
+      </w:r>
+    </w:p>
+    <w:p>
+      <w:pPr>
+        <w:pStyle w:val="normal1"/>
+        <w:rPr>
+          <w:rFonts w:ascii="Courier New" w:hAnsi="Courier New" w:eastAsia="Courier New" w:cs="Courier New"/>
+        </w:rPr>
+      </w:pPr>
+      <w:r>
+        <w:rPr>
+          <w:rFonts w:eastAsia="Courier New" w:cs="Courier New" w:ascii="Courier New" w:hAnsi="Courier New"/>
+        </w:rPr>
+        <w:t xml:space="preserve">- </w:t>
+      </w:r>
+      <w:r>
+        <w:rPr>
+          <w:rFonts w:eastAsia="Courier New" w:cs="Courier New" w:ascii="Courier New" w:hAnsi="Courier New"/>
+          <w:b/>
+          <w:bCs/>
+        </w:rPr>
+        <w:t xml:space="preserve">exec line: </w:t>
+      </w:r>
+      <w:r>
+        <w:rPr>
+          <w:rFonts w:eastAsia="Courier New" w:cs="Courier New" w:ascii="Courier New" w:hAnsi="Courier New"/>
+          <w:b w:val="false"/>
+          <w:bCs w:val="false"/>
+        </w:rPr>
+        <w:t>mpiexec -np 20 ./a.out image</w:t>
+      </w:r>
+    </w:p>
+    <w:p>
+      <w:pPr>
+        <w:pStyle w:val="normal1"/>
+        <w:rPr>
+          <w:rFonts w:ascii="Courier New" w:hAnsi="Courier New" w:eastAsia="Courier New" w:cs="Courier New"/>
+        </w:rPr>
+      </w:pPr>
+      <w:r>
+        <w:rPr>
+          <w:rFonts w:eastAsia="Courier New" w:cs="Courier New" w:ascii="Courier New" w:hAnsi="Courier New"/>
+        </w:rPr>
+        <w:t xml:space="preserve">- </w:t>
+      </w:r>
+      <w:r>
+        <w:rPr>
+          <w:rFonts w:eastAsia="Courier New" w:cs="Courier New" w:ascii="Courier New" w:hAnsi="Courier New"/>
+          <w:b/>
+        </w:rPr>
+        <w:t>data size</w:t>
+      </w:r>
+      <w:r>
+        <w:rPr>
+          <w:rFonts w:eastAsia="Courier New" w:cs="Courier New" w:ascii="Courier New" w:hAnsi="Courier New"/>
+        </w:rPr>
+        <w:t>: RESOLUTION=1000, ITERATIONS=80000</w:t>
+      </w:r>
+    </w:p>
+    <w:p>
+      <w:pPr>
+        <w:pStyle w:val="normal1"/>
+        <w:rPr>
+          <w:rFonts w:ascii="Courier New" w:hAnsi="Courier New" w:eastAsia="Courier New" w:cs="Courier New"/>
+        </w:rPr>
+      </w:pPr>
+      <w:r>
+        <w:rPr>
+          <w:rFonts w:eastAsia="Courier New" w:cs="Courier New" w:ascii="Courier New" w:hAnsi="Courier New"/>
+        </w:rPr>
+        <w:t xml:space="preserve">- </w:t>
+      </w:r>
+      <w:r>
+        <w:rPr>
+          <w:rFonts w:eastAsia="Courier New" w:cs="Courier New" w:ascii="Courier New" w:hAnsi="Courier New"/>
+          <w:b/>
+        </w:rPr>
+        <w:t>time taken</w:t>
+      </w:r>
+      <w:r>
+        <w:rPr>
+          <w:rFonts w:eastAsia="Courier New" w:cs="Courier New" w:ascii="Courier New" w:hAnsi="Courier New"/>
+        </w:rPr>
+        <w:t xml:space="preserve">: </w:t>
+      </w:r>
+      <w:r>
+        <w:rPr>
+          <w:rFonts w:eastAsia="Courier New" w:cs="Courier New" w:ascii="Courier New" w:hAnsi="Courier New"/>
+        </w:rPr>
+        <w:t>48.4521</w:t>
+      </w:r>
+      <w:r>
+        <w:rPr>
+          <w:rFonts w:eastAsia="Courier New" w:cs="Courier New" w:ascii="Courier New" w:hAnsi="Courier New"/>
+        </w:rPr>
+        <w:t xml:space="preserve"> seconds</w:t>
+      </w:r>
+    </w:p>
+    <w:p>
+      <w:pPr>
+        <w:pStyle w:val="normal1"/>
+        <w:rPr>
+          <w:rFonts w:eastAsia="Courier New" w:cs="Courier New"/>
+        </w:rPr>
+      </w:pPr>
+      <w:r>
+        <w:rPr>
+          <w:rFonts w:ascii="Fira Sans" w:hAnsi="Fira Sans"/>
+        </w:rPr>
+      </w:r>
+    </w:p>
+    <w:p>
+      <w:pPr>
+        <w:pStyle w:val="normal1"/>
+        <w:rPr>
+          <w:rFonts w:ascii="Fira Sans" w:hAnsi="Fira Sans"/>
+        </w:rPr>
+      </w:pPr>
+      <w:r>
+        <w:rPr>
+          <w:rFonts w:eastAsia="Courier New" w:cs="Courier New" w:ascii="Fira Sans" w:hAnsi="Fira Sans"/>
+        </w:rPr>
+        <w:t>A</w:t>
+      </w:r>
+      <w:r>
+        <w:rPr>
+          <w:rFonts w:eastAsia="Courier New" w:cs="Courier New" w:ascii="Fira Sans" w:hAnsi="Fira Sans"/>
+        </w:rPr>
+        <w:t xml:space="preserve">fter these tests, we wondered what would happen if we tried to combine MPI with OpenMP: it’s no wonder that it would make the program very efficient if we could split it across multiple machines, but would it still be convenient on a single machine or would it be better to just stick to OpenMP in that case? </w:t>
+        <w:br/>
+      </w:r>
+      <w:r>
+        <w:rPr>
+          <w:rFonts w:eastAsia="Courier New" w:cs="Courier New" w:ascii="Fira Sans" w:hAnsi="Fira Sans"/>
+        </w:rPr>
+        <w:t>Hence we run further tests with both MPI and OpenMP enabled:</w:t>
+      </w:r>
+    </w:p>
+    <w:p>
+      <w:pPr>
+        <w:pStyle w:val="normal1"/>
+        <w:rPr>
+          <w:rFonts w:eastAsia="Courier New" w:cs="Courier New"/>
+        </w:rPr>
+      </w:pPr>
+      <w:r>
+        <w:rPr>
+          <w:rFonts w:ascii="Fira Sans" w:hAnsi="Fira Sans"/>
+        </w:rPr>
+      </w:r>
+    </w:p>
+    <w:p>
+      <w:pPr>
+        <w:pStyle w:val="normal1"/>
+        <w:rPr>
+          <w:rFonts w:ascii="Courier New" w:hAnsi="Courier New" w:eastAsia="Courier New" w:cs="Courier New"/>
+        </w:rPr>
+      </w:pPr>
+      <w:r>
+        <w:rPr>
+          <w:rFonts w:eastAsia="Courier New" w:cs="Courier New" w:ascii="Courier New" w:hAnsi="Courier New"/>
+        </w:rPr>
+        <w:t xml:space="preserve">- </w:t>
+      </w:r>
+      <w:r>
+        <w:rPr>
+          <w:rFonts w:eastAsia="Courier New" w:cs="Courier New" w:ascii="Courier New" w:hAnsi="Courier New"/>
+          <w:b/>
+        </w:rPr>
+        <w:t>compiling line</w:t>
+      </w:r>
+      <w:r>
+        <w:rPr>
+          <w:rFonts w:eastAsia="Courier New" w:cs="Courier New" w:ascii="Courier New" w:hAnsi="Courier New"/>
+        </w:rPr>
+        <w:t>: mpiicpx -fopenmp -O3 -xHost -ffast-math -DITERATIONS=80000 -DOMP -D_MPI_ mandelbot.cpp</w:t>
+      </w:r>
+    </w:p>
+    <w:p>
+      <w:pPr>
+        <w:pStyle w:val="normal1"/>
+        <w:rPr>
+          <w:rFonts w:ascii="Courier New" w:hAnsi="Courier New" w:eastAsia="Courier New" w:cs="Courier New"/>
+        </w:rPr>
+      </w:pPr>
+      <w:r>
+        <w:rPr>
+          <w:rFonts w:eastAsia="Courier New" w:cs="Courier New" w:ascii="Courier New" w:hAnsi="Courier New"/>
+        </w:rPr>
+        <w:t xml:space="preserve">- </w:t>
+      </w:r>
+      <w:r>
+        <w:rPr>
+          <w:rFonts w:eastAsia="Courier New" w:cs="Courier New" w:ascii="Courier New" w:hAnsi="Courier New"/>
+          <w:b/>
+          <w:bCs/>
+        </w:rPr>
+        <w:t xml:space="preserve">exec line: </w:t>
+      </w:r>
+      <w:r>
+        <w:rPr>
+          <w:rFonts w:eastAsia="Courier New" w:cs="Courier New" w:ascii="Courier New" w:hAnsi="Courier New"/>
+          <w:b w:val="false"/>
+          <w:bCs w:val="false"/>
+        </w:rPr>
+        <w:t xml:space="preserve">mpiexec -np </w:t>
+      </w:r>
+      <w:r>
+        <w:rPr>
+          <w:rFonts w:eastAsia="Courier New" w:cs="Courier New" w:ascii="Courier New" w:hAnsi="Courier New"/>
+          <w:b w:val="false"/>
+          <w:bCs w:val="false"/>
+        </w:rPr>
+        <w:t>1</w:t>
+      </w:r>
+      <w:r>
+        <w:rPr>
+          <w:rFonts w:eastAsia="Courier New" w:cs="Courier New" w:ascii="Courier New" w:hAnsi="Courier New"/>
+          <w:b w:val="false"/>
+          <w:bCs w:val="false"/>
+        </w:rPr>
+        <w:t xml:space="preserve"> ./a.out image</w:t>
+      </w:r>
+    </w:p>
+    <w:p>
+      <w:pPr>
+        <w:pStyle w:val="normal1"/>
+        <w:rPr>
+          <w:rFonts w:ascii="Courier New" w:hAnsi="Courier New" w:eastAsia="Courier New" w:cs="Courier New"/>
+        </w:rPr>
+      </w:pPr>
+      <w:r>
+        <w:rPr>
+          <w:rFonts w:eastAsia="Courier New" w:cs="Courier New" w:ascii="Courier New" w:hAnsi="Courier New"/>
+        </w:rPr>
+        <w:t xml:space="preserve">- </w:t>
+      </w:r>
+      <w:r>
+        <w:rPr>
+          <w:rFonts w:eastAsia="Courier New" w:cs="Courier New" w:ascii="Courier New" w:hAnsi="Courier New"/>
+          <w:b/>
+        </w:rPr>
+        <w:t>data size</w:t>
+      </w:r>
+      <w:r>
+        <w:rPr>
+          <w:rFonts w:eastAsia="Courier New" w:cs="Courier New" w:ascii="Courier New" w:hAnsi="Courier New"/>
+        </w:rPr>
+        <w:t>: RESOLUTION=1000, ITERATIONS=80000</w:t>
+      </w:r>
+    </w:p>
+    <w:p>
+      <w:pPr>
+        <w:pStyle w:val="normal1"/>
+        <w:rPr>
+          <w:rFonts w:ascii="Courier New" w:hAnsi="Courier New" w:eastAsia="Courier New" w:cs="Courier New"/>
+        </w:rPr>
+      </w:pPr>
+      <w:r>
+        <w:rPr>
+          <w:rFonts w:eastAsia="Courier New" w:cs="Courier New" w:ascii="Courier New" w:hAnsi="Courier New"/>
+        </w:rPr>
+        <w:t xml:space="preserve">- </w:t>
+      </w:r>
+      <w:r>
+        <w:rPr>
+          <w:rFonts w:eastAsia="Courier New" w:cs="Courier New" w:ascii="Courier New" w:hAnsi="Courier New"/>
+          <w:b/>
+        </w:rPr>
+        <w:t>number of threads</w:t>
+      </w:r>
+      <w:r>
+        <w:rPr>
+          <w:rFonts w:eastAsia="Courier New" w:cs="Courier New" w:ascii="Courier New" w:hAnsi="Courier New"/>
+        </w:rPr>
+        <w:t>: 20 (decided by scheduler)</w:t>
+      </w:r>
+    </w:p>
+    <w:p>
+      <w:pPr>
+        <w:pStyle w:val="normal1"/>
+        <w:rPr>
+          <w:rFonts w:ascii="Courier New" w:hAnsi="Courier New" w:eastAsia="Courier New" w:cs="Courier New"/>
+        </w:rPr>
+      </w:pPr>
+      <w:r>
+        <w:rPr>
+          <w:rFonts w:eastAsia="Courier New" w:cs="Courier New" w:ascii="Courier New" w:hAnsi="Courier New"/>
+        </w:rPr>
+        <w:t xml:space="preserve">- </w:t>
+      </w:r>
+      <w:r>
+        <w:rPr>
+          <w:rFonts w:eastAsia="Courier New" w:cs="Courier New" w:ascii="Courier New" w:hAnsi="Courier New"/>
+          <w:b/>
+        </w:rPr>
+        <w:t>time taken</w:t>
+      </w:r>
+      <w:r>
+        <w:rPr>
+          <w:rFonts w:eastAsia="Courier New" w:cs="Courier New" w:ascii="Courier New" w:hAnsi="Courier New"/>
+        </w:rPr>
+        <w:t>: 34.5305 seconds</w:t>
+      </w:r>
+    </w:p>
+    <w:p>
+      <w:pPr>
+        <w:pStyle w:val="normal1"/>
+        <w:rPr>
+          <w:rFonts w:ascii="Courier New" w:hAnsi="Courier New" w:eastAsia="Courier New" w:cs="Courier New"/>
+        </w:rPr>
+      </w:pPr>
+      <w:r>
+        <w:rPr/>
+      </w:r>
+    </w:p>
+    <w:p>
+      <w:pPr>
+        <w:pStyle w:val="normal1"/>
+        <w:rPr>
+          <w:rFonts w:ascii="Courier New" w:hAnsi="Courier New" w:eastAsia="Courier New" w:cs="Courier New"/>
+        </w:rPr>
+      </w:pPr>
+      <w:r>
+        <w:rPr>
+          <w:rFonts w:eastAsia="Courier New" w:cs="Courier New" w:ascii="Courier New" w:hAnsi="Courier New"/>
+        </w:rPr>
+        <w:t xml:space="preserve">- </w:t>
+      </w:r>
+      <w:r>
+        <w:rPr>
+          <w:rFonts w:eastAsia="Courier New" w:cs="Courier New" w:ascii="Courier New" w:hAnsi="Courier New"/>
+          <w:b/>
+        </w:rPr>
+        <w:t>compiling line</w:t>
+      </w:r>
+      <w:r>
+        <w:rPr>
+          <w:rFonts w:eastAsia="Courier New" w:cs="Courier New" w:ascii="Courier New" w:hAnsi="Courier New"/>
+        </w:rPr>
+        <w:t>: mpiicpx -fopenmp -O3 -xHost -ffast-math -DITERATIONS=80000 -DOMP -D_MPI_ mandelbot.cpp</w:t>
+      </w:r>
+    </w:p>
+    <w:p>
+      <w:pPr>
+        <w:pStyle w:val="normal1"/>
+        <w:rPr>
+          <w:rFonts w:ascii="Courier New" w:hAnsi="Courier New" w:eastAsia="Courier New" w:cs="Courier New"/>
+        </w:rPr>
+      </w:pPr>
+      <w:r>
+        <w:rPr>
+          <w:rFonts w:eastAsia="Courier New" w:cs="Courier New" w:ascii="Courier New" w:hAnsi="Courier New"/>
+        </w:rPr>
+        <w:t xml:space="preserve">- </w:t>
+      </w:r>
+      <w:r>
+        <w:rPr>
+          <w:rFonts w:eastAsia="Courier New" w:cs="Courier New" w:ascii="Courier New" w:hAnsi="Courier New"/>
+          <w:b/>
+          <w:bCs/>
+        </w:rPr>
+        <w:t xml:space="preserve">exec line: </w:t>
+      </w:r>
+      <w:r>
+        <w:rPr>
+          <w:rFonts w:eastAsia="Courier New" w:cs="Courier New" w:ascii="Courier New" w:hAnsi="Courier New"/>
+          <w:b w:val="false"/>
+          <w:bCs w:val="false"/>
+        </w:rPr>
+        <w:t xml:space="preserve">mpiexec -np </w:t>
+      </w:r>
+      <w:r>
+        <w:rPr>
+          <w:rFonts w:eastAsia="Courier New" w:cs="Courier New" w:ascii="Courier New" w:hAnsi="Courier New"/>
+          <w:b w:val="false"/>
+          <w:bCs w:val="false"/>
+        </w:rPr>
+        <w:t>2</w:t>
+      </w:r>
+      <w:r>
+        <w:rPr>
+          <w:rFonts w:eastAsia="Courier New" w:cs="Courier New" w:ascii="Courier New" w:hAnsi="Courier New"/>
+          <w:b w:val="false"/>
+          <w:bCs w:val="false"/>
+        </w:rPr>
+        <w:t xml:space="preserve"> ./a.out image</w:t>
+      </w:r>
+    </w:p>
+    <w:p>
+      <w:pPr>
+        <w:pStyle w:val="normal1"/>
+        <w:rPr>
+          <w:rFonts w:ascii="Courier New" w:hAnsi="Courier New" w:eastAsia="Courier New" w:cs="Courier New"/>
+        </w:rPr>
+      </w:pPr>
+      <w:r>
+        <w:rPr>
+          <w:rFonts w:eastAsia="Courier New" w:cs="Courier New" w:ascii="Courier New" w:hAnsi="Courier New"/>
+        </w:rPr>
+        <w:t xml:space="preserve">- </w:t>
+      </w:r>
+      <w:r>
+        <w:rPr>
+          <w:rFonts w:eastAsia="Courier New" w:cs="Courier New" w:ascii="Courier New" w:hAnsi="Courier New"/>
+          <w:b/>
+        </w:rPr>
+        <w:t>data size</w:t>
+      </w:r>
+      <w:r>
+        <w:rPr>
+          <w:rFonts w:eastAsia="Courier New" w:cs="Courier New" w:ascii="Courier New" w:hAnsi="Courier New"/>
+        </w:rPr>
+        <w:t>: RESOLUTION=1000, ITERATIONS=80000</w:t>
+      </w:r>
+    </w:p>
+    <w:p>
+      <w:pPr>
+        <w:pStyle w:val="normal1"/>
+        <w:rPr>
+          <w:rFonts w:ascii="Courier New" w:hAnsi="Courier New" w:eastAsia="Courier New" w:cs="Courier New"/>
+        </w:rPr>
+      </w:pPr>
+      <w:r>
+        <w:rPr>
+          <w:rFonts w:eastAsia="Courier New" w:cs="Courier New" w:ascii="Courier New" w:hAnsi="Courier New"/>
+        </w:rPr>
+        <w:t xml:space="preserve">- </w:t>
+      </w:r>
+      <w:r>
+        <w:rPr>
+          <w:rFonts w:eastAsia="Courier New" w:cs="Courier New" w:ascii="Courier New" w:hAnsi="Courier New"/>
+          <w:b/>
+        </w:rPr>
+        <w:t>number of threads</w:t>
+      </w:r>
+      <w:r>
+        <w:rPr>
+          <w:rFonts w:eastAsia="Courier New" w:cs="Courier New" w:ascii="Courier New" w:hAnsi="Courier New"/>
+        </w:rPr>
+        <w:t>: 20 (decided by scheduler)</w:t>
+      </w:r>
+    </w:p>
+    <w:p>
+      <w:pPr>
+        <w:pStyle w:val="normal1"/>
+        <w:rPr>
+          <w:rFonts w:ascii="Courier New" w:hAnsi="Courier New" w:eastAsia="Courier New" w:cs="Courier New"/>
+        </w:rPr>
+      </w:pPr>
+      <w:r>
+        <w:rPr>
+          <w:rFonts w:eastAsia="Courier New" w:cs="Courier New" w:ascii="Courier New" w:hAnsi="Courier New"/>
+        </w:rPr>
+        <w:t xml:space="preserve">- </w:t>
+      </w:r>
+      <w:r>
+        <w:rPr>
+          <w:rFonts w:eastAsia="Courier New" w:cs="Courier New" w:ascii="Courier New" w:hAnsi="Courier New"/>
+          <w:b/>
+        </w:rPr>
+        <w:t>time taken</w:t>
+      </w:r>
+      <w:r>
+        <w:rPr>
+          <w:rFonts w:eastAsia="Courier New" w:cs="Courier New" w:ascii="Courier New" w:hAnsi="Courier New"/>
+        </w:rPr>
+        <w:t xml:space="preserve">: </w:t>
+      </w:r>
+      <w:r>
+        <w:rPr>
+          <w:rFonts w:eastAsia="Courier New" w:cs="Courier New" w:ascii="Courier New" w:hAnsi="Courier New"/>
+        </w:rPr>
+        <w:t>21.7537</w:t>
+      </w:r>
+      <w:r>
+        <w:rPr>
+          <w:rFonts w:eastAsia="Courier New" w:cs="Courier New" w:ascii="Courier New" w:hAnsi="Courier New"/>
+        </w:rPr>
+        <w:t xml:space="preserve"> seconds</w:t>
+      </w:r>
+    </w:p>
+    <w:p>
+      <w:pPr>
+        <w:pStyle w:val="normal1"/>
+        <w:rPr>
+          <w:rFonts w:ascii="Courier New" w:hAnsi="Courier New" w:eastAsia="Courier New" w:cs="Courier New"/>
+        </w:rPr>
+      </w:pPr>
+      <w:r>
+        <w:rPr/>
+      </w:r>
+    </w:p>
+    <w:p>
+      <w:pPr>
+        <w:pStyle w:val="normal1"/>
+        <w:rPr>
+          <w:rFonts w:ascii="Fira Sans" w:hAnsi="Fira Sans"/>
+        </w:rPr>
+      </w:pPr>
+      <w:r>
+        <w:rPr>
+          <w:rFonts w:ascii="Fira Sans" w:hAnsi="Fira Sans"/>
+        </w:rPr>
+        <w:t>We could see that there was some form of speedup, however it was most likely caused by the CPU exploiting the hyperthreading to hide some latencies.</w:t>
+      </w:r>
+    </w:p>
+    <w:p>
+      <w:pPr>
+        <w:pStyle w:val="normal1"/>
+        <w:rPr>
+          <w:rFonts w:ascii="Fira Sans" w:hAnsi="Fira Sans"/>
+        </w:rPr>
+      </w:pPr>
+      <w:r>
+        <w:rPr>
+          <w:rFonts w:ascii="Fira Sans" w:hAnsi="Fira Sans"/>
+        </w:rPr>
+      </w:r>
+    </w:p>
+    <w:tbl>
+      <w:tblPr>
+        <w:tblStyle w:val="Table2"/>
+        <w:tblW w:w="7635" w:type="dxa"/>
+        <w:jc w:val="left"/>
+        <w:tblInd w:w="0" w:type="dxa"/>
+        <w:tblLayout w:type="fixed"/>
+        <w:tblCellMar>
+          <w:top w:w="40" w:type="dxa"/>
+          <w:left w:w="40" w:type="dxa"/>
+          <w:bottom w:w="40" w:type="dxa"/>
+          <w:right w:w="40" w:type="dxa"/>
+        </w:tblCellMar>
+        <w:tblLook w:val="0600"/>
+      </w:tblPr>
+      <w:tblGrid>
+        <w:gridCol w:w="1500"/>
+        <w:gridCol w:w="2354"/>
+        <w:gridCol w:w="2280"/>
+        <w:gridCol w:w="1501"/>
+      </w:tblGrid>
+      <w:tr>
+        <w:trPr>
+          <w:trHeight w:val="345" w:hRule="atLeast"/>
+        </w:trPr>
+        <w:tc>
+          <w:tcPr>
+            <w:tcW w:w="1500" w:type="dxa"/>
+            <w:tcBorders>
+              <w:top w:val="single" w:sz="8" w:space="0" w:color="CCCCCC"/>
+              <w:left w:val="single" w:sz="8" w:space="0" w:color="CCCCCC"/>
+              <w:bottom w:val="single" w:sz="8" w:space="0" w:color="CCCCCC"/>
+              <w:right w:val="single" w:sz="8" w:space="0" w:color="CCCCCC"/>
+            </w:tcBorders>
+            <w:vAlign w:val="bottom"/>
+          </w:tcPr>
+          <w:p>
+            <w:pPr>
+              <w:pStyle w:val="normal1"/>
+              <w:widowControl w:val="false"/>
+              <w:spacing w:lineRule="auto" w:line="276"/>
+              <w:rPr>
+                <w:sz w:val="20"/>
+                <w:szCs w:val="20"/>
+              </w:rPr>
+            </w:pPr>
+            <w:r>
+              <w:rPr>
+                <w:rFonts w:eastAsia="Fira Sans" w:cs="Fira Sans" w:ascii="Fira Sans" w:hAnsi="Fira Sans"/>
+                <w:b/>
+              </w:rPr>
+              <w:t>Data size</w:t>
+            </w:r>
+          </w:p>
+        </w:tc>
+        <w:tc>
+          <w:tcPr>
+            <w:tcW w:w="2354" w:type="dxa"/>
+            <w:tcBorders>
+              <w:top w:val="single" w:sz="8" w:space="0" w:color="CCCCCC"/>
+              <w:left w:val="single" w:sz="8" w:space="0" w:color="CCCCCC"/>
+              <w:bottom w:val="single" w:sz="8" w:space="0" w:color="CCCCCC"/>
+              <w:right w:val="single" w:sz="8" w:space="0" w:color="CCCCCC"/>
+            </w:tcBorders>
+            <w:vAlign w:val="bottom"/>
+          </w:tcPr>
+          <w:p>
+            <w:pPr>
+              <w:pStyle w:val="normal1"/>
+              <w:widowControl w:val="false"/>
+              <w:spacing w:lineRule="auto" w:line="276"/>
+              <w:rPr>
+                <w:sz w:val="20"/>
+                <w:szCs w:val="20"/>
+              </w:rPr>
+            </w:pPr>
+            <w:r>
+              <w:rPr>
+                <w:rFonts w:eastAsia="Courier New" w:cs="Courier New" w:ascii="Courier New" w:hAnsi="Courier New"/>
+              </w:rPr>
+              <w:t>RESOLUTION=1000</w:t>
+            </w:r>
+          </w:p>
+        </w:tc>
+        <w:tc>
+          <w:tcPr>
+            <w:tcW w:w="2280" w:type="dxa"/>
+            <w:tcBorders>
+              <w:top w:val="single" w:sz="8" w:space="0" w:color="CCCCCC"/>
+              <w:left w:val="single" w:sz="8" w:space="0" w:color="CCCCCC"/>
+              <w:bottom w:val="single" w:sz="8" w:space="0" w:color="CCCCCC"/>
+              <w:right w:val="single" w:sz="8" w:space="0" w:color="CCCCCC"/>
+            </w:tcBorders>
+            <w:shd w:fill="FFFFFF" w:val="clear"/>
+            <w:vAlign w:val="bottom"/>
+          </w:tcPr>
+          <w:p>
+            <w:pPr>
+              <w:pStyle w:val="normal1"/>
+              <w:widowControl w:val="false"/>
+              <w:spacing w:lineRule="auto" w:line="276"/>
+              <w:rPr>
+                <w:sz w:val="20"/>
+                <w:szCs w:val="20"/>
+              </w:rPr>
+            </w:pPr>
+            <w:r>
+              <w:rPr>
+                <w:rFonts w:eastAsia="Courier New" w:cs="Courier New" w:ascii="Courier New" w:hAnsi="Courier New"/>
+              </w:rPr>
+              <w:t>ITERATIONS=</w:t>
+            </w:r>
+            <w:r>
+              <w:rPr>
+                <w:rFonts w:eastAsia="Courier New" w:cs="Courier New" w:ascii="Courier New" w:hAnsi="Courier New"/>
+              </w:rPr>
+              <w:t>8</w:t>
+            </w:r>
+            <w:r>
+              <w:rPr>
+                <w:rFonts w:eastAsia="Courier New" w:cs="Courier New" w:ascii="Courier New" w:hAnsi="Courier New"/>
+              </w:rPr>
+              <w:t>0000</w:t>
+            </w:r>
+          </w:p>
+        </w:tc>
+        <w:tc>
+          <w:tcPr>
+            <w:tcW w:w="1501" w:type="dxa"/>
+            <w:tcBorders>
+              <w:top w:val="single" w:sz="8" w:space="0" w:color="CCCCCC"/>
+              <w:left w:val="single" w:sz="8" w:space="0" w:color="CCCCCC"/>
+              <w:bottom w:val="single" w:sz="8" w:space="0" w:color="CCCCCC"/>
+              <w:right w:val="single" w:sz="8" w:space="0" w:color="CCCCCC"/>
+            </w:tcBorders>
+            <w:vAlign w:val="bottom"/>
+          </w:tcPr>
+          <w:p>
+            <w:pPr>
+              <w:pStyle w:val="normal1"/>
+              <w:widowControl w:val="false"/>
+              <w:spacing w:lineRule="auto" w:line="276"/>
+              <w:rPr>
+                <w:sz w:val="20"/>
+                <w:szCs w:val="20"/>
+              </w:rPr>
+            </w:pPr>
+            <w:r>
+              <w:rPr>
+                <w:sz w:val="20"/>
+                <w:szCs w:val="20"/>
+              </w:rPr>
+            </w:r>
+          </w:p>
+        </w:tc>
+      </w:tr>
+      <w:tr>
+        <w:trPr>
+          <w:trHeight w:val="315" w:hRule="atLeast"/>
+        </w:trPr>
+        <w:tc>
+          <w:tcPr>
+            <w:tcW w:w="1500" w:type="dxa"/>
+            <w:tcBorders>
+              <w:top w:val="single" w:sz="8" w:space="0" w:color="CCCCCC"/>
+              <w:left w:val="single" w:sz="8" w:space="0" w:color="CCCCCC"/>
+              <w:bottom w:val="single" w:sz="8" w:space="0" w:color="CCCCCC"/>
+              <w:right w:val="single" w:sz="8" w:space="0" w:color="CCCCCC"/>
+            </w:tcBorders>
+            <w:vAlign w:val="bottom"/>
+          </w:tcPr>
+          <w:p>
+            <w:pPr>
+              <w:pStyle w:val="normal1"/>
+              <w:widowControl w:val="false"/>
+              <w:spacing w:lineRule="auto" w:line="276"/>
+              <w:rPr>
+                <w:sz w:val="20"/>
+                <w:szCs w:val="20"/>
+              </w:rPr>
+            </w:pPr>
+            <w:r>
+              <w:rPr>
+                <w:sz w:val="20"/>
+                <w:szCs w:val="20"/>
+              </w:rPr>
+            </w:r>
+          </w:p>
+        </w:tc>
+        <w:tc>
+          <w:tcPr>
+            <w:tcW w:w="2354" w:type="dxa"/>
+            <w:tcBorders>
+              <w:top w:val="single" w:sz="8" w:space="0" w:color="CCCCCC"/>
+              <w:left w:val="single" w:sz="8" w:space="0" w:color="CCCCCC"/>
+              <w:bottom w:val="single" w:sz="8" w:space="0" w:color="CCCCCC"/>
+              <w:right w:val="single" w:sz="8" w:space="0" w:color="CCCCCC"/>
+            </w:tcBorders>
+            <w:vAlign w:val="bottom"/>
+          </w:tcPr>
+          <w:p>
+            <w:pPr>
+              <w:pStyle w:val="normal1"/>
+              <w:widowControl w:val="false"/>
+              <w:spacing w:lineRule="auto" w:line="276"/>
+              <w:rPr>
+                <w:sz w:val="20"/>
+                <w:szCs w:val="20"/>
+              </w:rPr>
+            </w:pPr>
+            <w:r>
+              <w:rPr>
+                <w:sz w:val="20"/>
+                <w:szCs w:val="20"/>
+              </w:rPr>
+            </w:r>
+          </w:p>
+        </w:tc>
+        <w:tc>
+          <w:tcPr>
+            <w:tcW w:w="2280" w:type="dxa"/>
+            <w:tcBorders>
+              <w:top w:val="single" w:sz="8" w:space="0" w:color="CCCCCC"/>
+              <w:left w:val="single" w:sz="8" w:space="0" w:color="CCCCCC"/>
+              <w:bottom w:val="single" w:sz="8" w:space="0" w:color="CCCCCC"/>
+              <w:right w:val="single" w:sz="8" w:space="0" w:color="CCCCCC"/>
+            </w:tcBorders>
+            <w:vAlign w:val="bottom"/>
+          </w:tcPr>
+          <w:p>
+            <w:pPr>
+              <w:pStyle w:val="normal1"/>
+              <w:widowControl w:val="false"/>
+              <w:spacing w:lineRule="auto" w:line="276"/>
+              <w:rPr>
+                <w:sz w:val="20"/>
+                <w:szCs w:val="20"/>
+              </w:rPr>
+            </w:pPr>
+            <w:r>
+              <w:rPr>
+                <w:sz w:val="20"/>
+                <w:szCs w:val="20"/>
+              </w:rPr>
+            </w:r>
+          </w:p>
+        </w:tc>
+        <w:tc>
+          <w:tcPr>
+            <w:tcW w:w="1501" w:type="dxa"/>
+            <w:tcBorders>
+              <w:top w:val="single" w:sz="8" w:space="0" w:color="CCCCCC"/>
+              <w:left w:val="single" w:sz="8" w:space="0" w:color="CCCCCC"/>
+              <w:bottom w:val="single" w:sz="8" w:space="0" w:color="CCCCCC"/>
+              <w:right w:val="single" w:sz="8" w:space="0" w:color="CCCCCC"/>
+            </w:tcBorders>
+            <w:vAlign w:val="bottom"/>
+          </w:tcPr>
+          <w:p>
+            <w:pPr>
+              <w:pStyle w:val="normal1"/>
+              <w:widowControl w:val="false"/>
+              <w:spacing w:lineRule="auto" w:line="276"/>
+              <w:rPr>
+                <w:sz w:val="20"/>
+                <w:szCs w:val="20"/>
+              </w:rPr>
+            </w:pPr>
+            <w:r>
+              <w:rPr>
+                <w:sz w:val="20"/>
+                <w:szCs w:val="20"/>
+              </w:rPr>
+            </w:r>
+          </w:p>
+        </w:tc>
+      </w:tr>
+      <w:tr>
+        <w:trPr>
+          <w:trHeight w:val="315" w:hRule="atLeast"/>
+        </w:trPr>
+        <w:tc>
+          <w:tcPr>
+            <w:tcW w:w="1500" w:type="dxa"/>
+            <w:tcBorders>
+              <w:top w:val="single" w:sz="8" w:space="0" w:color="CCCCCC"/>
+              <w:left w:val="single" w:sz="8" w:space="0" w:color="CCCCCC"/>
+              <w:bottom w:val="single" w:sz="8" w:space="0" w:color="CCCCCC"/>
+              <w:right w:val="single" w:sz="8" w:space="0" w:color="CCCCCC"/>
+            </w:tcBorders>
+            <w:vAlign w:val="bottom"/>
+          </w:tcPr>
+          <w:p>
+            <w:pPr>
+              <w:pStyle w:val="normal1"/>
+              <w:widowControl w:val="false"/>
+              <w:spacing w:lineRule="auto" w:line="276"/>
+              <w:rPr>
+                <w:sz w:val="20"/>
+                <w:szCs w:val="20"/>
+              </w:rPr>
+            </w:pPr>
+            <w:r>
+              <w:rPr>
+                <w:rFonts w:eastAsia="Fira Sans" w:cs="Fira Sans" w:ascii="Fira Sans" w:hAnsi="Fira Sans"/>
+              </w:rPr>
+              <w:t>N process</w:t>
+            </w:r>
+            <w:r>
+              <w:rPr>
+                <w:rFonts w:eastAsia="Fira Sans" w:cs="Fira Sans" w:ascii="Fira Sans" w:hAnsi="Fira Sans"/>
+              </w:rPr>
+              <w:t>es</w:t>
+            </w:r>
+          </w:p>
+        </w:tc>
+        <w:tc>
+          <w:tcPr>
+            <w:tcW w:w="2354" w:type="dxa"/>
+            <w:tcBorders>
+              <w:top w:val="single" w:sz="8" w:space="0" w:color="CCCCCC"/>
+              <w:left w:val="single" w:sz="8" w:space="0" w:color="CCCCCC"/>
+              <w:bottom w:val="single" w:sz="8" w:space="0" w:color="CCCCCC"/>
+              <w:right w:val="single" w:sz="8" w:space="0" w:color="CCCCCC"/>
+            </w:tcBorders>
+            <w:vAlign w:val="bottom"/>
+          </w:tcPr>
+          <w:p>
+            <w:pPr>
+              <w:pStyle w:val="normal1"/>
+              <w:widowControl w:val="false"/>
+              <w:spacing w:lineRule="auto" w:line="276"/>
+              <w:rPr>
+                <w:sz w:val="20"/>
+                <w:szCs w:val="20"/>
+              </w:rPr>
+            </w:pPr>
+            <w:r>
+              <w:rPr>
+                <w:rFonts w:eastAsia="Fira Sans" w:cs="Fira Sans" w:ascii="Fira Sans" w:hAnsi="Fira Sans"/>
+              </w:rPr>
+              <w:t>Time spent</w:t>
+            </w:r>
+          </w:p>
+        </w:tc>
+        <w:tc>
+          <w:tcPr>
+            <w:tcW w:w="2280" w:type="dxa"/>
+            <w:tcBorders>
+              <w:top w:val="single" w:sz="8" w:space="0" w:color="CCCCCC"/>
+              <w:left w:val="single" w:sz="8" w:space="0" w:color="CCCCCC"/>
+              <w:bottom w:val="single" w:sz="8" w:space="0" w:color="CCCCCC"/>
+              <w:right w:val="single" w:sz="8" w:space="0" w:color="CCCCCC"/>
+            </w:tcBorders>
+            <w:vAlign w:val="bottom"/>
+          </w:tcPr>
+          <w:p>
+            <w:pPr>
+              <w:pStyle w:val="normal1"/>
+              <w:widowControl w:val="false"/>
+              <w:spacing w:lineRule="auto" w:line="276"/>
+              <w:rPr>
+                <w:sz w:val="20"/>
+                <w:szCs w:val="20"/>
+              </w:rPr>
+            </w:pPr>
+            <w:r>
+              <w:rPr>
+                <w:color w:val="FF0000"/>
+                <w:sz w:val="20"/>
+                <w:szCs w:val="20"/>
+              </w:rPr>
+              <w:t>Speedup T1/Tp</w:t>
+            </w:r>
+          </w:p>
+        </w:tc>
+        <w:tc>
+          <w:tcPr>
+            <w:tcW w:w="1501" w:type="dxa"/>
+            <w:tcBorders>
+              <w:top w:val="single" w:sz="8" w:space="0" w:color="CCCCCC"/>
+              <w:left w:val="single" w:sz="8" w:space="0" w:color="CCCCCC"/>
+              <w:bottom w:val="single" w:sz="8" w:space="0" w:color="CCCCCC"/>
+              <w:right w:val="single" w:sz="8" w:space="0" w:color="CCCCCC"/>
+            </w:tcBorders>
+            <w:vAlign w:val="bottom"/>
+          </w:tcPr>
+          <w:p>
+            <w:pPr>
+              <w:pStyle w:val="normal1"/>
+              <w:widowControl w:val="false"/>
+              <w:spacing w:lineRule="auto" w:line="276"/>
+              <w:rPr>
+                <w:sz w:val="20"/>
+                <w:szCs w:val="20"/>
+              </w:rPr>
+            </w:pPr>
+            <w:r>
+              <w:rPr>
+                <w:color w:val="00FF00"/>
+                <w:sz w:val="20"/>
+                <w:szCs w:val="20"/>
+              </w:rPr>
+              <w:t>Efficiency</w:t>
+            </w:r>
+          </w:p>
+        </w:tc>
+      </w:tr>
+      <w:tr>
+        <w:trPr>
+          <w:trHeight w:val="315" w:hRule="atLeast"/>
+        </w:trPr>
+        <w:tc>
+          <w:tcPr>
+            <w:tcW w:w="1500" w:type="dxa"/>
+            <w:tcBorders>
+              <w:top w:val="single" w:sz="8" w:space="0" w:color="CCCCCC"/>
+              <w:left w:val="single" w:sz="8" w:space="0" w:color="CCCCCC"/>
+              <w:bottom w:val="single" w:sz="8" w:space="0" w:color="CCCCCC"/>
+              <w:right w:val="single" w:sz="8" w:space="0" w:color="CCCCCC"/>
+            </w:tcBorders>
+            <w:vAlign w:val="bottom"/>
+          </w:tcPr>
+          <w:p>
+            <w:pPr>
+              <w:pStyle w:val="normal1"/>
+              <w:widowControl w:val="false"/>
+              <w:spacing w:lineRule="auto" w:line="276"/>
+              <w:jc w:val="right"/>
+              <w:rPr>
+                <w:sz w:val="20"/>
+                <w:szCs w:val="20"/>
+              </w:rPr>
+            </w:pPr>
+            <w:r>
+              <w:rPr>
+                <w:rFonts w:eastAsia="Fira Sans" w:cs="Fira Sans" w:ascii="Fira Sans" w:hAnsi="Fira Sans"/>
+              </w:rPr>
+              <w:t>1</w:t>
+            </w:r>
+          </w:p>
+        </w:tc>
+        <w:tc>
+          <w:tcPr>
+            <w:tcW w:w="2354" w:type="dxa"/>
+            <w:tcBorders>
+              <w:top w:val="single" w:sz="8" w:space="0" w:color="CCCCCC"/>
+              <w:left w:val="single" w:sz="8" w:space="0" w:color="CCCCCC"/>
+              <w:bottom w:val="single" w:sz="8" w:space="0" w:color="CCCCCC"/>
+              <w:right w:val="single" w:sz="8" w:space="0" w:color="CCCCCC"/>
+            </w:tcBorders>
+            <w:vAlign w:val="bottom"/>
+          </w:tcPr>
+          <w:p>
+            <w:pPr>
+              <w:pStyle w:val="normal1"/>
+              <w:widowControl w:val="false"/>
+              <w:spacing w:lineRule="auto" w:line="276"/>
+              <w:jc w:val="right"/>
+              <w:rPr>
+                <w:sz w:val="20"/>
+                <w:szCs w:val="20"/>
+              </w:rPr>
+            </w:pPr>
+            <w:r>
+              <w:rPr>
+                <w:rFonts w:eastAsia="Fira Sans" w:cs="Fira Sans" w:ascii="Fira Sans" w:hAnsi="Fira Sans"/>
+              </w:rPr>
+              <w:t>34.53</w:t>
+            </w:r>
+          </w:p>
+        </w:tc>
+        <w:tc>
+          <w:tcPr>
+            <w:tcW w:w="2280" w:type="dxa"/>
+            <w:tcBorders>
+              <w:top w:val="single" w:sz="8" w:space="0" w:color="CCCCCC"/>
+              <w:left w:val="single" w:sz="8" w:space="0" w:color="CCCCCC"/>
+              <w:bottom w:val="single" w:sz="8" w:space="0" w:color="CCCCCC"/>
+              <w:right w:val="single" w:sz="8" w:space="0" w:color="CCCCCC"/>
+            </w:tcBorders>
+            <w:vAlign w:val="bottom"/>
+          </w:tcPr>
+          <w:p>
+            <w:pPr>
+              <w:pStyle w:val="normal1"/>
+              <w:widowControl w:val="false"/>
+              <w:spacing w:lineRule="auto" w:line="276"/>
+              <w:jc w:val="right"/>
+              <w:rPr>
+                <w:sz w:val="20"/>
+                <w:szCs w:val="20"/>
+              </w:rPr>
+            </w:pPr>
+            <w:r>
+              <w:rPr>
+                <w:color w:val="FF0000"/>
+                <w:sz w:val="20"/>
+                <w:szCs w:val="20"/>
+              </w:rPr>
+              <w:t>1</w:t>
+            </w:r>
+          </w:p>
+        </w:tc>
+        <w:tc>
+          <w:tcPr>
+            <w:tcW w:w="1501" w:type="dxa"/>
+            <w:tcBorders>
+              <w:top w:val="single" w:sz="8" w:space="0" w:color="CCCCCC"/>
+              <w:left w:val="single" w:sz="8" w:space="0" w:color="CCCCCC"/>
+              <w:bottom w:val="single" w:sz="8" w:space="0" w:color="CCCCCC"/>
+              <w:right w:val="single" w:sz="8" w:space="0" w:color="CCCCCC"/>
+            </w:tcBorders>
+            <w:vAlign w:val="bottom"/>
+          </w:tcPr>
+          <w:p>
+            <w:pPr>
+              <w:pStyle w:val="normal1"/>
+              <w:widowControl w:val="false"/>
+              <w:spacing w:lineRule="auto" w:line="276"/>
+              <w:jc w:val="right"/>
+              <w:rPr>
+                <w:sz w:val="20"/>
+                <w:szCs w:val="20"/>
+              </w:rPr>
+            </w:pPr>
+            <w:r>
+              <w:rPr>
+                <w:color w:val="00FF00"/>
+                <w:sz w:val="20"/>
+                <w:szCs w:val="20"/>
+              </w:rPr>
+              <w:t>1,00</w:t>
+            </w:r>
+          </w:p>
+        </w:tc>
+      </w:tr>
+      <w:tr>
+        <w:trPr>
+          <w:trHeight w:val="315" w:hRule="atLeast"/>
+        </w:trPr>
+        <w:tc>
+          <w:tcPr>
+            <w:tcW w:w="1500" w:type="dxa"/>
+            <w:tcBorders>
+              <w:top w:val="single" w:sz="8" w:space="0" w:color="CCCCCC"/>
+              <w:left w:val="single" w:sz="8" w:space="0" w:color="CCCCCC"/>
+              <w:bottom w:val="single" w:sz="8" w:space="0" w:color="CCCCCC"/>
+              <w:right w:val="single" w:sz="8" w:space="0" w:color="CCCCCC"/>
+            </w:tcBorders>
+            <w:vAlign w:val="bottom"/>
+          </w:tcPr>
+          <w:p>
+            <w:pPr>
+              <w:pStyle w:val="normal1"/>
+              <w:widowControl w:val="false"/>
+              <w:spacing w:lineRule="auto" w:line="276"/>
+              <w:jc w:val="right"/>
+              <w:rPr>
+                <w:sz w:val="20"/>
+                <w:szCs w:val="20"/>
+              </w:rPr>
+            </w:pPr>
+            <w:r>
+              <w:rPr>
+                <w:rFonts w:eastAsia="Fira Sans" w:cs="Fira Sans" w:ascii="Fira Sans" w:hAnsi="Fira Sans"/>
+              </w:rPr>
+              <w:t>2</w:t>
+            </w:r>
+          </w:p>
+        </w:tc>
+        <w:tc>
+          <w:tcPr>
+            <w:tcW w:w="2354" w:type="dxa"/>
+            <w:tcBorders>
+              <w:top w:val="single" w:sz="8" w:space="0" w:color="CCCCCC"/>
+              <w:left w:val="single" w:sz="8" w:space="0" w:color="CCCCCC"/>
+              <w:bottom w:val="single" w:sz="8" w:space="0" w:color="CCCCCC"/>
+              <w:right w:val="single" w:sz="8" w:space="0" w:color="CCCCCC"/>
+            </w:tcBorders>
+            <w:vAlign w:val="bottom"/>
+          </w:tcPr>
+          <w:p>
+            <w:pPr>
+              <w:pStyle w:val="normal1"/>
+              <w:widowControl w:val="false"/>
+              <w:spacing w:lineRule="auto" w:line="276"/>
+              <w:jc w:val="right"/>
+              <w:rPr>
+                <w:sz w:val="20"/>
+                <w:szCs w:val="20"/>
+              </w:rPr>
+            </w:pPr>
+            <w:r>
+              <w:rPr>
+                <w:rFonts w:eastAsia="Fira Sans" w:cs="Fira Sans" w:ascii="Fira Sans" w:hAnsi="Fira Sans"/>
+              </w:rPr>
+              <w:t>21.75</w:t>
+            </w:r>
+          </w:p>
+        </w:tc>
+        <w:tc>
+          <w:tcPr>
+            <w:tcW w:w="2280" w:type="dxa"/>
+            <w:tcBorders>
+              <w:top w:val="single" w:sz="8" w:space="0" w:color="CCCCCC"/>
+              <w:left w:val="single" w:sz="8" w:space="0" w:color="CCCCCC"/>
+              <w:bottom w:val="single" w:sz="8" w:space="0" w:color="CCCCCC"/>
+              <w:right w:val="single" w:sz="8" w:space="0" w:color="CCCCCC"/>
+            </w:tcBorders>
+            <w:vAlign w:val="bottom"/>
+          </w:tcPr>
+          <w:p>
+            <w:pPr>
+              <w:pStyle w:val="normal1"/>
+              <w:widowControl w:val="false"/>
+              <w:spacing w:lineRule="auto" w:line="276"/>
+              <w:jc w:val="right"/>
+              <w:rPr>
+                <w:sz w:val="20"/>
+                <w:szCs w:val="20"/>
+              </w:rPr>
+            </w:pPr>
+            <w:r>
+              <w:rPr>
+                <w:color w:val="FF0000"/>
+                <w:sz w:val="20"/>
+                <w:szCs w:val="20"/>
+              </w:rPr>
+              <w:t>1.59</w:t>
+            </w:r>
+          </w:p>
+        </w:tc>
+        <w:tc>
+          <w:tcPr>
+            <w:tcW w:w="1501" w:type="dxa"/>
+            <w:tcBorders>
+              <w:top w:val="single" w:sz="8" w:space="0" w:color="CCCCCC"/>
+              <w:left w:val="single" w:sz="8" w:space="0" w:color="CCCCCC"/>
+              <w:bottom w:val="single" w:sz="8" w:space="0" w:color="CCCCCC"/>
+              <w:right w:val="single" w:sz="8" w:space="0" w:color="CCCCCC"/>
+            </w:tcBorders>
+            <w:vAlign w:val="bottom"/>
+          </w:tcPr>
+          <w:p>
+            <w:pPr>
+              <w:pStyle w:val="normal1"/>
+              <w:widowControl w:val="false"/>
+              <w:spacing w:lineRule="auto" w:line="276"/>
+              <w:jc w:val="right"/>
+              <w:rPr>
+                <w:sz w:val="20"/>
+                <w:szCs w:val="20"/>
+              </w:rPr>
+            </w:pPr>
+            <w:r>
+              <w:rPr>
+                <w:color w:val="00FF00"/>
+                <w:sz w:val="20"/>
+                <w:szCs w:val="20"/>
+              </w:rPr>
+              <w:t>0.79</w:t>
+            </w:r>
+          </w:p>
+        </w:tc>
+      </w:tr>
+      <w:tr>
+        <w:trPr>
+          <w:trHeight w:val="315" w:hRule="atLeast"/>
+        </w:trPr>
+        <w:tc>
+          <w:tcPr>
+            <w:tcW w:w="1500" w:type="dxa"/>
+            <w:tcBorders>
+              <w:top w:val="single" w:sz="8" w:space="0" w:color="CCCCCC"/>
+              <w:left w:val="single" w:sz="8" w:space="0" w:color="CCCCCC"/>
+              <w:bottom w:val="single" w:sz="8" w:space="0" w:color="CCCCCC"/>
+              <w:right w:val="single" w:sz="8" w:space="0" w:color="CCCCCC"/>
+            </w:tcBorders>
+            <w:vAlign w:val="bottom"/>
+          </w:tcPr>
+          <w:p>
+            <w:pPr>
+              <w:pStyle w:val="normal1"/>
+              <w:widowControl w:val="false"/>
+              <w:spacing w:lineRule="auto" w:line="276"/>
+              <w:jc w:val="right"/>
+              <w:rPr>
+                <w:sz w:val="20"/>
+                <w:szCs w:val="20"/>
+              </w:rPr>
+            </w:pPr>
+            <w:r>
+              <w:rPr>
+                <w:rFonts w:eastAsia="Fira Sans" w:cs="Fira Sans" w:ascii="Fira Sans" w:hAnsi="Fira Sans"/>
+              </w:rPr>
+              <w:t>4</w:t>
+            </w:r>
+          </w:p>
+        </w:tc>
+        <w:tc>
+          <w:tcPr>
+            <w:tcW w:w="2354" w:type="dxa"/>
+            <w:tcBorders>
+              <w:top w:val="single" w:sz="8" w:space="0" w:color="CCCCCC"/>
+              <w:left w:val="single" w:sz="8" w:space="0" w:color="CCCCCC"/>
+              <w:bottom w:val="single" w:sz="8" w:space="0" w:color="CCCCCC"/>
+              <w:right w:val="single" w:sz="8" w:space="0" w:color="CCCCCC"/>
+            </w:tcBorders>
+            <w:vAlign w:val="bottom"/>
+          </w:tcPr>
+          <w:p>
+            <w:pPr>
+              <w:pStyle w:val="normal1"/>
+              <w:widowControl w:val="false"/>
+              <w:spacing w:lineRule="auto" w:line="276"/>
+              <w:jc w:val="right"/>
+              <w:rPr>
+                <w:sz w:val="20"/>
+                <w:szCs w:val="20"/>
+              </w:rPr>
+            </w:pPr>
+            <w:r>
+              <w:rPr>
+                <w:rFonts w:eastAsia="Fira Sans" w:cs="Fira Sans" w:ascii="Fira Sans" w:hAnsi="Fira Sans"/>
+              </w:rPr>
+              <w:t>20.54</w:t>
+            </w:r>
+          </w:p>
+        </w:tc>
+        <w:tc>
+          <w:tcPr>
+            <w:tcW w:w="2280" w:type="dxa"/>
+            <w:tcBorders>
+              <w:top w:val="single" w:sz="8" w:space="0" w:color="CCCCCC"/>
+              <w:left w:val="single" w:sz="8" w:space="0" w:color="CCCCCC"/>
+              <w:bottom w:val="single" w:sz="8" w:space="0" w:color="CCCCCC"/>
+              <w:right w:val="single" w:sz="8" w:space="0" w:color="CCCCCC"/>
+            </w:tcBorders>
+            <w:vAlign w:val="bottom"/>
+          </w:tcPr>
+          <w:p>
+            <w:pPr>
+              <w:pStyle w:val="normal1"/>
+              <w:widowControl w:val="false"/>
+              <w:spacing w:lineRule="auto" w:line="276"/>
+              <w:jc w:val="right"/>
+              <w:rPr>
+                <w:sz w:val="20"/>
+                <w:szCs w:val="20"/>
+              </w:rPr>
+            </w:pPr>
+            <w:r>
+              <w:rPr>
+                <w:color w:val="FF0000"/>
+                <w:sz w:val="20"/>
+                <w:szCs w:val="20"/>
+              </w:rPr>
+              <w:t>1.68</w:t>
+            </w:r>
+          </w:p>
+        </w:tc>
+        <w:tc>
+          <w:tcPr>
+            <w:tcW w:w="1501" w:type="dxa"/>
+            <w:tcBorders>
+              <w:top w:val="single" w:sz="8" w:space="0" w:color="CCCCCC"/>
+              <w:left w:val="single" w:sz="8" w:space="0" w:color="CCCCCC"/>
+              <w:bottom w:val="single" w:sz="8" w:space="0" w:color="CCCCCC"/>
+              <w:right w:val="single" w:sz="8" w:space="0" w:color="CCCCCC"/>
+            </w:tcBorders>
+            <w:vAlign w:val="bottom"/>
+          </w:tcPr>
+          <w:p>
+            <w:pPr>
+              <w:pStyle w:val="normal1"/>
+              <w:widowControl w:val="false"/>
+              <w:spacing w:lineRule="auto" w:line="276"/>
+              <w:jc w:val="right"/>
+              <w:rPr>
+                <w:sz w:val="20"/>
+                <w:szCs w:val="20"/>
+              </w:rPr>
+            </w:pPr>
+            <w:r>
+              <w:rPr>
+                <w:color w:val="00FF00"/>
+                <w:sz w:val="20"/>
+                <w:szCs w:val="20"/>
+              </w:rPr>
+              <w:t>0,</w:t>
+            </w:r>
+            <w:r>
+              <w:rPr>
+                <w:color w:val="00FF00"/>
+                <w:sz w:val="20"/>
+                <w:szCs w:val="20"/>
+              </w:rPr>
+              <w:t>42</w:t>
+            </w:r>
+          </w:p>
+        </w:tc>
+      </w:tr>
+      <w:tr>
+        <w:trPr>
+          <w:trHeight w:val="315" w:hRule="atLeast"/>
+        </w:trPr>
+        <w:tc>
+          <w:tcPr>
+            <w:tcW w:w="1500" w:type="dxa"/>
+            <w:tcBorders>
+              <w:top w:val="single" w:sz="8" w:space="0" w:color="CCCCCC"/>
+              <w:left w:val="single" w:sz="8" w:space="0" w:color="CCCCCC"/>
+              <w:bottom w:val="single" w:sz="8" w:space="0" w:color="CCCCCC"/>
+              <w:right w:val="single" w:sz="8" w:space="0" w:color="CCCCCC"/>
+            </w:tcBorders>
+            <w:vAlign w:val="bottom"/>
+          </w:tcPr>
+          <w:p>
+            <w:pPr>
+              <w:pStyle w:val="normal1"/>
+              <w:widowControl w:val="false"/>
+              <w:spacing w:lineRule="auto" w:line="276"/>
+              <w:jc w:val="right"/>
+              <w:rPr>
+                <w:sz w:val="20"/>
+                <w:szCs w:val="20"/>
+              </w:rPr>
+            </w:pPr>
+            <w:r>
+              <w:rPr>
+                <w:rFonts w:eastAsia="Fira Sans" w:cs="Fira Sans" w:ascii="Fira Sans" w:hAnsi="Fira Sans"/>
+              </w:rPr>
+              <w:t>8</w:t>
+            </w:r>
+          </w:p>
+        </w:tc>
+        <w:tc>
+          <w:tcPr>
+            <w:tcW w:w="2354" w:type="dxa"/>
+            <w:tcBorders>
+              <w:top w:val="single" w:sz="8" w:space="0" w:color="CCCCCC"/>
+              <w:left w:val="single" w:sz="8" w:space="0" w:color="CCCCCC"/>
+              <w:bottom w:val="single" w:sz="8" w:space="0" w:color="CCCCCC"/>
+              <w:right w:val="single" w:sz="8" w:space="0" w:color="CCCCCC"/>
+            </w:tcBorders>
+            <w:shd w:fill="FFFFFF" w:val="clear"/>
+            <w:vAlign w:val="bottom"/>
+          </w:tcPr>
+          <w:p>
+            <w:pPr>
+              <w:pStyle w:val="normal1"/>
+              <w:widowControl w:val="false"/>
+              <w:spacing w:lineRule="auto" w:line="276"/>
+              <w:jc w:val="right"/>
+              <w:rPr>
+                <w:sz w:val="20"/>
+                <w:szCs w:val="20"/>
+              </w:rPr>
+            </w:pPr>
+            <w:r>
+              <w:rPr>
+                <w:rFonts w:eastAsia="Fira Sans" w:cs="Fira Sans" w:ascii="Fira Sans" w:hAnsi="Fira Sans"/>
+              </w:rPr>
+              <w:t>19.5</w:t>
+            </w:r>
+            <w:r>
+              <w:rPr>
+                <w:rFonts w:eastAsia="Fira Sans" w:cs="Fira Sans" w:ascii="Fira Sans" w:hAnsi="Fira Sans"/>
+              </w:rPr>
+              <w:t>3</w:t>
+            </w:r>
+          </w:p>
+        </w:tc>
+        <w:tc>
+          <w:tcPr>
+            <w:tcW w:w="2280" w:type="dxa"/>
+            <w:tcBorders>
+              <w:top w:val="single" w:sz="8" w:space="0" w:color="CCCCCC"/>
+              <w:left w:val="single" w:sz="8" w:space="0" w:color="CCCCCC"/>
+              <w:bottom w:val="single" w:sz="8" w:space="0" w:color="CCCCCC"/>
+              <w:right w:val="single" w:sz="8" w:space="0" w:color="CCCCCC"/>
+            </w:tcBorders>
+            <w:vAlign w:val="bottom"/>
+          </w:tcPr>
+          <w:p>
+            <w:pPr>
+              <w:pStyle w:val="normal1"/>
+              <w:widowControl w:val="false"/>
+              <w:spacing w:lineRule="auto" w:line="276"/>
+              <w:jc w:val="right"/>
+              <w:rPr>
+                <w:sz w:val="20"/>
+                <w:szCs w:val="20"/>
+              </w:rPr>
+            </w:pPr>
+            <w:r>
+              <w:rPr>
+                <w:color w:val="FF0000"/>
+                <w:sz w:val="20"/>
+                <w:szCs w:val="20"/>
+              </w:rPr>
+              <w:t>1.77</w:t>
+            </w:r>
+          </w:p>
+        </w:tc>
+        <w:tc>
+          <w:tcPr>
+            <w:tcW w:w="1501" w:type="dxa"/>
+            <w:tcBorders>
+              <w:top w:val="single" w:sz="8" w:space="0" w:color="CCCCCC"/>
+              <w:left w:val="single" w:sz="8" w:space="0" w:color="CCCCCC"/>
+              <w:bottom w:val="single" w:sz="8" w:space="0" w:color="CCCCCC"/>
+              <w:right w:val="single" w:sz="8" w:space="0" w:color="CCCCCC"/>
+            </w:tcBorders>
+            <w:vAlign w:val="bottom"/>
+          </w:tcPr>
+          <w:p>
+            <w:pPr>
+              <w:pStyle w:val="normal1"/>
+              <w:widowControl w:val="false"/>
+              <w:spacing w:lineRule="auto" w:line="276"/>
+              <w:jc w:val="right"/>
+              <w:rPr>
+                <w:sz w:val="20"/>
+                <w:szCs w:val="20"/>
+              </w:rPr>
+            </w:pPr>
+            <w:r>
+              <w:rPr>
+                <w:color w:val="00FF00"/>
+                <w:sz w:val="20"/>
+                <w:szCs w:val="20"/>
+              </w:rPr>
+              <w:t>0.22</w:t>
+            </w:r>
+          </w:p>
+        </w:tc>
+      </w:tr>
+      <w:tr>
+        <w:trPr>
+          <w:trHeight w:val="397" w:hRule="atLeast"/>
+        </w:trPr>
+        <w:tc>
+          <w:tcPr>
+            <w:tcW w:w="1500" w:type="dxa"/>
+            <w:tcBorders>
+              <w:top w:val="single" w:sz="8" w:space="0" w:color="CCCCCC"/>
+              <w:left w:val="single" w:sz="8" w:space="0" w:color="CCCCCC"/>
+              <w:bottom w:val="single" w:sz="8" w:space="0" w:color="CCCCCC"/>
+              <w:right w:val="single" w:sz="8" w:space="0" w:color="CCCCCC"/>
+            </w:tcBorders>
+            <w:vAlign w:val="bottom"/>
+          </w:tcPr>
+          <w:p>
+            <w:pPr>
+              <w:pStyle w:val="normal1"/>
+              <w:widowControl w:val="false"/>
+              <w:spacing w:lineRule="auto" w:line="276"/>
+              <w:jc w:val="right"/>
+              <w:rPr>
+                <w:sz w:val="20"/>
+                <w:szCs w:val="20"/>
+              </w:rPr>
+            </w:pPr>
+            <w:r>
+              <w:rPr>
+                <w:rFonts w:eastAsia="Fira Sans" w:cs="Fira Sans" w:ascii="Fira Sans" w:hAnsi="Fira Sans"/>
+              </w:rPr>
+              <w:t>20</w:t>
+            </w:r>
+          </w:p>
+        </w:tc>
+        <w:tc>
+          <w:tcPr>
+            <w:tcW w:w="2354" w:type="dxa"/>
+            <w:tcBorders>
+              <w:top w:val="single" w:sz="8" w:space="0" w:color="CCCCCC"/>
+              <w:left w:val="single" w:sz="8" w:space="0" w:color="CCCCCC"/>
+              <w:bottom w:val="single" w:sz="8" w:space="0" w:color="CCCCCC"/>
+              <w:right w:val="single" w:sz="8" w:space="0" w:color="CCCCCC"/>
+            </w:tcBorders>
+            <w:vAlign w:val="bottom"/>
+          </w:tcPr>
+          <w:p>
+            <w:pPr>
+              <w:pStyle w:val="normal1"/>
+              <w:widowControl w:val="false"/>
+              <w:spacing w:lineRule="auto" w:line="276"/>
+              <w:jc w:val="right"/>
+              <w:rPr>
+                <w:rFonts w:ascii="Fira Sans" w:hAnsi="Fira Sans"/>
+                <w:sz w:val="22"/>
+                <w:szCs w:val="22"/>
+              </w:rPr>
+            </w:pPr>
+            <w:r>
+              <w:rPr>
+                <w:rFonts w:ascii="Fira Sans" w:hAnsi="Fira Sans"/>
+                <w:sz w:val="22"/>
+                <w:szCs w:val="22"/>
+              </w:rPr>
+              <w:t>19.72</w:t>
+            </w:r>
+          </w:p>
+        </w:tc>
+        <w:tc>
+          <w:tcPr>
+            <w:tcW w:w="2280" w:type="dxa"/>
+            <w:tcBorders>
+              <w:top w:val="single" w:sz="8" w:space="0" w:color="CCCCCC"/>
+              <w:left w:val="single" w:sz="8" w:space="0" w:color="CCCCCC"/>
+              <w:bottom w:val="single" w:sz="8" w:space="0" w:color="CCCCCC"/>
+              <w:right w:val="single" w:sz="8" w:space="0" w:color="CCCCCC"/>
+            </w:tcBorders>
+            <w:vAlign w:val="bottom"/>
+          </w:tcPr>
+          <w:p>
+            <w:pPr>
+              <w:pStyle w:val="normal1"/>
+              <w:widowControl w:val="false"/>
+              <w:spacing w:lineRule="auto" w:line="276"/>
+              <w:jc w:val="right"/>
+              <w:rPr>
+                <w:sz w:val="20"/>
+                <w:szCs w:val="20"/>
+              </w:rPr>
+            </w:pPr>
+            <w:r>
+              <w:rPr>
+                <w:color w:val="FF0000"/>
+                <w:sz w:val="20"/>
+                <w:szCs w:val="20"/>
+              </w:rPr>
+              <w:t>1.75</w:t>
+            </w:r>
+          </w:p>
+        </w:tc>
+        <w:tc>
+          <w:tcPr>
+            <w:tcW w:w="1501" w:type="dxa"/>
+            <w:tcBorders>
+              <w:top w:val="single" w:sz="8" w:space="0" w:color="CCCCCC"/>
+              <w:left w:val="single" w:sz="8" w:space="0" w:color="CCCCCC"/>
+              <w:bottom w:val="single" w:sz="8" w:space="0" w:color="CCCCCC"/>
+              <w:right w:val="single" w:sz="8" w:space="0" w:color="CCCCCC"/>
+            </w:tcBorders>
+            <w:vAlign w:val="bottom"/>
+          </w:tcPr>
+          <w:p>
+            <w:pPr>
+              <w:pStyle w:val="normal1"/>
+              <w:widowControl w:val="false"/>
+              <w:spacing w:lineRule="auto" w:line="276"/>
+              <w:jc w:val="right"/>
+              <w:rPr>
+                <w:sz w:val="20"/>
+                <w:szCs w:val="20"/>
+              </w:rPr>
+            </w:pPr>
+            <w:r>
+              <w:rPr>
+                <w:color w:val="00FF00"/>
+                <w:sz w:val="20"/>
+                <w:szCs w:val="20"/>
+              </w:rPr>
+              <w:t>0.09</w:t>
+            </w:r>
+          </w:p>
+        </w:tc>
+      </w:tr>
+    </w:tbl>
+    <w:p>
+      <w:pPr>
+        <w:pStyle w:val="Normal"/>
+        <w:rPr>
+          <w:rFonts w:ascii="Fira Sans" w:hAnsi="Fira Sans"/>
+        </w:rPr>
+      </w:pPr>
+      <w:r>
+        <w:rPr>
+          <w:rFonts w:ascii="Fira Sans" w:hAnsi="Fira Sans"/>
+        </w:rPr>
+      </w:r>
+    </w:p>
+    <w:p>
+      <w:pPr>
+        <w:pStyle w:val="Normal"/>
+        <w:rPr>
+          <w:rFonts w:ascii="Fira Sans" w:hAnsi="Fira Sans"/>
+        </w:rPr>
+      </w:pPr>
+      <w:r>
+        <w:rPr>
+          <w:rFonts w:ascii="Fira Sans" w:hAnsi="Fira Sans"/>
+        </w:rPr>
+        <w:t xml:space="preserve">When we tried to increase the number of processes we basically saw no </w:t>
+      </w:r>
+      <w:r>
+        <w:rPr>
+          <w:rFonts w:ascii="Fira Sans" w:hAnsi="Fira Sans"/>
+        </w:rPr>
+        <w:t>further</w:t>
+      </w:r>
+      <w:r>
+        <w:rPr>
+          <w:rFonts w:ascii="Fira Sans" w:hAnsi="Fira Sans"/>
+        </w:rPr>
+        <w:t xml:space="preserve"> improvement.</w:t>
+      </w:r>
+    </w:p>
+    <w:p>
+      <w:pPr>
+        <w:pStyle w:val="Normal"/>
+        <w:rPr>
+          <w:rFonts w:ascii="Fira Sans" w:hAnsi="Fira Sans"/>
+        </w:rPr>
+      </w:pPr>
+      <w:r>
+        <w:rPr>
+          <w:rFonts w:ascii="Fira Sans" w:hAnsi="Fira Sans"/>
+        </w:rPr>
+      </w:r>
+    </w:p>
+    <w:p>
+      <w:pPr>
+        <w:pStyle w:val="Normal"/>
+        <w:rPr>
+          <w:rFonts w:ascii="Fira Sans" w:hAnsi="Fira Sans"/>
+        </w:rPr>
+      </w:pPr>
+      <w:r>
+        <w:rPr>
+          <w:rFonts w:ascii="Fira Sans" w:hAnsi="Fira Sans"/>
+        </w:rPr>
+        <w:t>Unfortunately, there was no way to test the efficiency of the combination of MPI with CUDA, even if our implementation supports using both at the same time, because there’s no point in doing that on a single machine (which is equipped with one GPU).</w:t>
+      </w:r>
+    </w:p>
+    <w:p>
+      <w:pPr>
+        <w:pStyle w:val="Normal"/>
+        <w:rPr>
+          <w:rFonts w:ascii="Fira Sans" w:hAnsi="Fira Sans"/>
+        </w:rPr>
+      </w:pPr>
+      <w:r>
+        <w:rPr>
+          <w:rFonts w:ascii="Fira Sans" w:hAnsi="Fira Sans"/>
+        </w:rPr>
+      </w:r>
+    </w:p>
+    <w:p>
+      <w:pPr>
+        <w:pStyle w:val="Heading1"/>
+        <w:rPr/>
       </w:pPr>
       <w:r>
         <w:rPr>
@@ -9672,6 +13354,48 @@
           <w:rFonts w:eastAsia="Fira Sans" w:cs="Fira Sans" w:ascii="Fira Sans" w:hAnsi="Fira Sans"/>
         </w:rPr>
         <w:t>Also since we have the same amount of threads computed with the difference block size and grid size, we didn’t achieve significant differences in terms of speedup on several combinations of &lt;&lt;&lt;gridSize, blockSize&gt;&gt;&gt;.</w:t>
+      </w:r>
+    </w:p>
+    <w:p>
+      <w:pPr>
+        <w:pStyle w:val="normal1"/>
+        <w:rPr>
+          <w:rFonts w:ascii="Fira Sans" w:hAnsi="Fira Sans" w:eastAsia="Fira Sans" w:cs="Fira Sans"/>
+        </w:rPr>
+      </w:pPr>
+      <w:r>
+        <w:rPr/>
+      </w:r>
+    </w:p>
+    <w:p>
+      <w:pPr>
+        <w:pStyle w:val="normal1"/>
+        <w:rPr>
+          <w:rFonts w:ascii="Fira Sans" w:hAnsi="Fira Sans" w:eastAsia="Fira Sans" w:cs="Fira Sans"/>
+        </w:rPr>
+      </w:pPr>
+      <w:r>
+        <w:rPr>
+          <w:rFonts w:eastAsia="Fira Sans" w:cs="Fira Sans" w:ascii="Fira Sans" w:hAnsi="Fira Sans"/>
+        </w:rPr>
+        <w:t xml:space="preserve">When it comes to MPI, we saw that on a single machine it has similar behavior to OpenMP, with a slight overhead caused by the message passing and the heavier context switches. Even in this case, if we are fine with ~50% efficiency, the optimal number of processes to launch is 12. We saw how using MPI and OpenMP on the same machine can provide a small additional speedup, but it is clear that this is not the intended usage of the 2 libraries: </w:t>
+      </w:r>
+      <w:r>
+        <w:rPr>
+          <w:rFonts w:eastAsia="Fira Sans" w:cs="Fira Sans" w:ascii="Fira Sans" w:hAnsi="Fira Sans"/>
+        </w:rPr>
+        <w:t>there is probably no point in using MPI when all we have available is one single device, as OpenMP does the same thing with less overhead and with higher level instructions. We did not have the cluster available, so in this report we are missing results representing the true potential of both libraries (just like for MPI+CUDA).</w:t>
+      </w:r>
+    </w:p>
+    <w:p>
+      <w:pPr>
+        <w:pStyle w:val="normal1"/>
+        <w:rPr>
+          <w:rFonts w:ascii="Fira Sans" w:hAnsi="Fira Sans" w:eastAsia="Fira Sans" w:cs="Fira Sans"/>
+        </w:rPr>
+      </w:pPr>
+      <w:r>
+        <w:rPr/>
       </w:r>
     </w:p>
     <w:sectPr>
@@ -10497,6 +14221,7 @@
     <w:qFormat/>
     <w:pPr>
       <w:widowControl/>
+      <w:suppressAutoHyphens w:val="true"/>
       <w:bidi w:val="0"/>
       <w:spacing w:lineRule="auto" w:line="276" w:before="0" w:after="0"/>
       <w:jc w:val="left"/>

</xml_diff>